<commit_message>
point 3 thesis completed
</commit_message>
<xml_diff>
--- a/Thesis.docx
+++ b/Thesis.docx
@@ -33,7 +33,7 @@
     <w:p>
       <w:pPr>
         <w:spacing w:line="360" w:lineRule="auto"/>
-        <w:jc w:val="both"/>
+        <w:jc w:val="center"/>
         <w:rPr>
           <w:rFonts w:ascii="Arial" w:hAnsi="Arial" w:cs="Arial"/>
           <w:color w:val="000000" w:themeColor="text1"/>
@@ -56,7 +56,7 @@
     <w:p>
       <w:pPr>
         <w:spacing w:line="360" w:lineRule="auto"/>
-        <w:jc w:val="both"/>
+        <w:jc w:val="center"/>
         <w:rPr>
           <w:rFonts w:ascii="Arial" w:hAnsi="Arial" w:cs="Arial"/>
           <w:color w:val="000000" w:themeColor="text1"/>
@@ -69,7 +69,7 @@
     <w:p>
       <w:pPr>
         <w:spacing w:line="360" w:lineRule="auto"/>
-        <w:jc w:val="both"/>
+        <w:jc w:val="center"/>
         <w:rPr>
           <w:rFonts w:ascii="Arial" w:hAnsi="Arial" w:cs="Arial"/>
           <w:color w:val="000000" w:themeColor="text1"/>
@@ -92,7 +92,7 @@
     <w:p>
       <w:pPr>
         <w:spacing w:line="360" w:lineRule="auto"/>
-        <w:jc w:val="both"/>
+        <w:jc w:val="center"/>
         <w:rPr>
           <w:rFonts w:ascii="Arial" w:hAnsi="Arial" w:cs="Arial"/>
           <w:color w:val="000000" w:themeColor="text1"/>
@@ -105,7 +105,7 @@
     <w:p>
       <w:pPr>
         <w:spacing w:line="360" w:lineRule="auto"/>
-        <w:jc w:val="both"/>
+        <w:jc w:val="center"/>
         <w:rPr>
           <w:rFonts w:ascii="Arial" w:hAnsi="Arial" w:cs="Arial"/>
           <w:color w:val="000000" w:themeColor="text1"/>
@@ -128,7 +128,7 @@
     <w:p>
       <w:pPr>
         <w:spacing w:line="360" w:lineRule="auto"/>
-        <w:jc w:val="both"/>
+        <w:jc w:val="center"/>
         <w:rPr>
           <w:rFonts w:ascii="Arial" w:hAnsi="Arial" w:cs="Arial"/>
           <w:color w:val="000000" w:themeColor="text1"/>
@@ -141,7 +141,7 @@
     <w:p>
       <w:pPr>
         <w:spacing w:line="360" w:lineRule="auto"/>
-        <w:jc w:val="both"/>
+        <w:jc w:val="center"/>
         <w:rPr>
           <w:rFonts w:ascii="Arial" w:hAnsi="Arial" w:cs="Arial"/>
           <w:color w:val="000000" w:themeColor="text1"/>
@@ -158,10 +158,13 @@
           <w:szCs w:val="36"/>
           <w:lang w:val="en-US"/>
         </w:rPr>
-        <w:t>Student: _____________________</w:t>
-      </w:r>
-      <w:proofErr w:type="gramStart"/>
-      <w:r>
+        <w:t>Student: ______________________ ,</w:t>
+      </w:r>
+    </w:p>
+    <w:p>
+      <w:pPr>
+        <w:spacing w:line="360" w:lineRule="auto"/>
+        <w:jc w:val="center"/>
         <w:rPr>
           <w:rFonts w:ascii="Arial" w:hAnsi="Arial" w:cs="Arial"/>
           <w:color w:val="000000" w:themeColor="text1"/>
@@ -169,9 +172,7 @@
           <w:szCs w:val="36"/>
           <w:lang w:val="en-US"/>
         </w:rPr>
-        <w:t>_ ,</w:t>
-      </w:r>
-      <w:proofErr w:type="gramEnd"/>
+      </w:pPr>
       <w:r>
         <w:rPr>
           <w:rFonts w:ascii="Arial" w:hAnsi="Arial" w:cs="Arial"/>
@@ -180,13 +181,13 @@
           <w:szCs w:val="36"/>
           <w:lang w:val="en-US"/>
         </w:rPr>
-        <w:t xml:space="preserve"> </w:t>
-      </w:r>
-    </w:p>
-    <w:p>
-      <w:pPr>
-        <w:spacing w:line="360" w:lineRule="auto"/>
-        <w:jc w:val="both"/>
+        <w:t>Date: ___________</w:t>
+      </w:r>
+    </w:p>
+    <w:p>
+      <w:pPr>
+        <w:spacing w:line="360" w:lineRule="auto"/>
+        <w:jc w:val="center"/>
         <w:rPr>
           <w:rFonts w:ascii="Arial" w:hAnsi="Arial" w:cs="Arial"/>
           <w:color w:val="000000" w:themeColor="text1"/>
@@ -203,13 +204,13 @@
           <w:szCs w:val="36"/>
           <w:lang w:val="en-US"/>
         </w:rPr>
-        <w:t>Date: ___________</w:t>
-      </w:r>
-    </w:p>
-    <w:p>
-      <w:pPr>
-        <w:spacing w:line="360" w:lineRule="auto"/>
-        <w:jc w:val="both"/>
+        <w:t>Supervisor: ______________________ ,</w:t>
+      </w:r>
+    </w:p>
+    <w:p>
+      <w:pPr>
+        <w:spacing w:line="360" w:lineRule="auto"/>
+        <w:jc w:val="center"/>
         <w:rPr>
           <w:rFonts w:ascii="Arial" w:hAnsi="Arial" w:cs="Arial"/>
           <w:color w:val="000000" w:themeColor="text1"/>
@@ -226,10 +227,13 @@
           <w:szCs w:val="36"/>
           <w:lang w:val="en-US"/>
         </w:rPr>
-        <w:t>Supervisor: _____________________</w:t>
-      </w:r>
-      <w:proofErr w:type="gramStart"/>
-      <w:r>
+        <w:t>Date: ___________</w:t>
+      </w:r>
+    </w:p>
+    <w:p>
+      <w:pPr>
+        <w:spacing w:line="360" w:lineRule="auto"/>
+        <w:jc w:val="center"/>
         <w:rPr>
           <w:rFonts w:ascii="Arial" w:hAnsi="Arial" w:cs="Arial"/>
           <w:color w:val="000000" w:themeColor="text1"/>
@@ -237,10 +241,12 @@
           <w:szCs w:val="36"/>
           <w:lang w:val="en-US"/>
         </w:rPr>
-        <w:t>_ ,</w:t>
-      </w:r>
-      <w:proofErr w:type="gramEnd"/>
-      <w:r>
+      </w:pPr>
+    </w:p>
+    <w:p>
+      <w:pPr>
+        <w:spacing w:line="360" w:lineRule="auto"/>
+        <w:jc w:val="center"/>
         <w:rPr>
           <w:rFonts w:ascii="Arial" w:hAnsi="Arial" w:cs="Arial"/>
           <w:color w:val="000000" w:themeColor="text1"/>
@@ -248,13 +254,8 @@
           <w:szCs w:val="36"/>
           <w:lang w:val="en-US"/>
         </w:rPr>
-        <w:t xml:space="preserve"> </w:t>
-      </w:r>
-    </w:p>
-    <w:p>
-      <w:pPr>
-        <w:spacing w:line="360" w:lineRule="auto"/>
-        <w:jc w:val="both"/>
+      </w:pPr>
+      <w:r>
         <w:rPr>
           <w:rFonts w:ascii="Arial" w:hAnsi="Arial" w:cs="Arial"/>
           <w:color w:val="000000" w:themeColor="text1"/>
@@ -262,8 +263,13 @@
           <w:szCs w:val="36"/>
           <w:lang w:val="en-US"/>
         </w:rPr>
-      </w:pPr>
-      <w:r>
+        <w:t>Department of Computer Science AUBG</w:t>
+      </w:r>
+    </w:p>
+    <w:p>
+      <w:pPr>
+        <w:spacing w:line="360" w:lineRule="auto"/>
+        <w:jc w:val="center"/>
         <w:rPr>
           <w:rFonts w:ascii="Arial" w:hAnsi="Arial" w:cs="Arial"/>
           <w:color w:val="000000" w:themeColor="text1"/>
@@ -271,13 +277,8 @@
           <w:szCs w:val="36"/>
           <w:lang w:val="en-US"/>
         </w:rPr>
-        <w:t>Date: ___________</w:t>
-      </w:r>
-    </w:p>
-    <w:p>
-      <w:pPr>
-        <w:spacing w:line="360" w:lineRule="auto"/>
-        <w:jc w:val="both"/>
+      </w:pPr>
+      <w:r>
         <w:rPr>
           <w:rFonts w:ascii="Arial" w:hAnsi="Arial" w:cs="Arial"/>
           <w:color w:val="000000" w:themeColor="text1"/>
@@ -285,7 +286,8 @@
           <w:szCs w:val="36"/>
           <w:lang w:val="en-US"/>
         </w:rPr>
-      </w:pPr>
+        <w:t>Blagoevgrad 2025</w:t>
+      </w:r>
     </w:p>
     <w:p>
       <w:pPr>
@@ -299,7 +301,11 @@
           <w:lang w:val="en-US"/>
         </w:rPr>
       </w:pPr>
-      <w:r>
+    </w:p>
+    <w:p>
+      <w:pPr>
+        <w:spacing w:line="360" w:lineRule="auto"/>
+        <w:jc w:val="both"/>
         <w:rPr>
           <w:rFonts w:ascii="Arial" w:hAnsi="Arial" w:cs="Arial"/>
           <w:color w:val="000000" w:themeColor="text1"/>
@@ -307,8 +313,7 @@
           <w:szCs w:val="36"/>
           <w:lang w:val="en-US"/>
         </w:rPr>
-        <w:t>Department of Computer Science AUBG</w:t>
-      </w:r>
+      </w:pPr>
     </w:p>
     <w:p>
       <w:pPr>
@@ -322,60 +327,11 @@
           <w:lang w:val="en-US"/>
         </w:rPr>
       </w:pPr>
-      <w:r>
-        <w:rPr>
-          <w:rFonts w:ascii="Arial" w:hAnsi="Arial" w:cs="Arial"/>
-          <w:color w:val="000000" w:themeColor="text1"/>
-          <w:sz w:val="36"/>
-          <w:szCs w:val="36"/>
-          <w:lang w:val="en-US"/>
-        </w:rPr>
-        <w:t>Blagoevgrad 2025</w:t>
-      </w:r>
-    </w:p>
-    <w:p>
-      <w:pPr>
-        <w:spacing w:line="360" w:lineRule="auto"/>
-        <w:jc w:val="both"/>
-        <w:rPr>
-          <w:rFonts w:ascii="Arial" w:hAnsi="Arial" w:cs="Arial"/>
-          <w:color w:val="000000" w:themeColor="text1"/>
-          <w:sz w:val="36"/>
-          <w:szCs w:val="36"/>
-          <w:lang w:val="en-US"/>
-        </w:rPr>
-      </w:pPr>
-    </w:p>
-    <w:p>
-      <w:pPr>
-        <w:spacing w:line="360" w:lineRule="auto"/>
-        <w:jc w:val="both"/>
-        <w:rPr>
-          <w:rFonts w:ascii="Arial" w:hAnsi="Arial" w:cs="Arial"/>
-          <w:color w:val="000000" w:themeColor="text1"/>
-          <w:sz w:val="36"/>
-          <w:szCs w:val="36"/>
-          <w:lang w:val="en-US"/>
-        </w:rPr>
-      </w:pPr>
-    </w:p>
-    <w:p>
-      <w:pPr>
-        <w:spacing w:line="360" w:lineRule="auto"/>
-        <w:jc w:val="both"/>
-        <w:rPr>
-          <w:rFonts w:ascii="Arial" w:hAnsi="Arial" w:cs="Arial"/>
-          <w:color w:val="000000" w:themeColor="text1"/>
-          <w:sz w:val="36"/>
-          <w:szCs w:val="36"/>
-          <w:lang w:val="en-US"/>
-        </w:rPr>
-      </w:pPr>
     </w:p>
     <w:sdt>
       <w:sdtPr>
         <w:rPr>
-          <w:rFonts w:eastAsiaTheme="minorHAnsi" w:cs="Arial"/>
+          <w:rFonts w:asciiTheme="minorHAnsi" w:eastAsiaTheme="minorHAnsi" w:hAnsiTheme="minorHAnsi" w:cs="Arial"/>
           <w:b w:val="0"/>
           <w:bCs w:val="0"/>
           <w:color w:val="000000" w:themeColor="text1"/>
@@ -893,29 +849,7 @@
                 <w:noProof/>
                 <w:lang w:val="en-US"/>
               </w:rPr>
-              <w:t>Funct</w:t>
-            </w:r>
-            <w:r>
-              <w:rPr>
-                <w:rStyle w:val="Hyperlink"/>
-                <w:rFonts w:ascii="Arial" w:hAnsi="Arial" w:cs="Arial"/>
-                <w:b w:val="0"/>
-                <w:bCs w:val="0"/>
-                <w:noProof/>
-                <w:lang w:val="en-US"/>
-              </w:rPr>
-              <w:t>i</w:t>
-            </w:r>
-            <w:r>
-              <w:rPr>
-                <w:rStyle w:val="Hyperlink"/>
-                <w:rFonts w:ascii="Arial" w:hAnsi="Arial" w:cs="Arial"/>
-                <w:b w:val="0"/>
-                <w:bCs w:val="0"/>
-                <w:noProof/>
-                <w:lang w:val="en-US"/>
-              </w:rPr>
-              <w:t>onal requirements</w:t>
+              <w:t>Functional requirements</w:t>
             </w:r>
             <w:r>
               <w:rPr>
@@ -1293,23 +1227,7 @@
                 <w:rFonts w:ascii="Arial" w:hAnsi="Arial" w:cs="Arial"/>
                 <w:noProof/>
               </w:rPr>
-              <w:t>2.3.2 Analysis o</w:t>
-            </w:r>
-            <w:r>
-              <w:rPr>
-                <w:rStyle w:val="Hyperlink"/>
-                <w:rFonts w:ascii="Arial" w:hAnsi="Arial" w:cs="Arial"/>
-                <w:noProof/>
-              </w:rPr>
-              <w:t>f</w:t>
-            </w:r>
-            <w:r>
-              <w:rPr>
-                <w:rStyle w:val="Hyperlink"/>
-                <w:rFonts w:ascii="Arial" w:hAnsi="Arial" w:cs="Arial"/>
-                <w:noProof/>
-              </w:rPr>
-              <w:t xml:space="preserve"> Non-functional Requirements</w:t>
+              <w:t>2.3.2 Analysis of Non-functional Requirements</w:t>
             </w:r>
             <w:r>
               <w:rPr>
@@ -1497,29 +1415,7 @@
                 <w:noProof/>
                 <w:lang w:val="en-US"/>
               </w:rPr>
-              <w:t>3.1. Main a</w:t>
-            </w:r>
-            <w:r>
-              <w:rPr>
-                <w:rStyle w:val="Hyperlink"/>
-                <w:rFonts w:ascii="Arial" w:hAnsi="Arial" w:cs="Arial"/>
-                <w:b w:val="0"/>
-                <w:bCs w:val="0"/>
-                <w:noProof/>
-                <w:lang w:val="en-US"/>
-              </w:rPr>
-              <w:t>l</w:t>
-            </w:r>
-            <w:r>
-              <w:rPr>
-                <w:rStyle w:val="Hyperlink"/>
-                <w:rFonts w:ascii="Arial" w:hAnsi="Arial" w:cs="Arial"/>
-                <w:b w:val="0"/>
-                <w:bCs w:val="0"/>
-                <w:noProof/>
-                <w:lang w:val="en-US"/>
-              </w:rPr>
-              <w:t>gorithms</w:t>
+              <w:t>3.1. Main algorithms</w:t>
             </w:r>
             <w:r>
               <w:rPr>
@@ -3308,25 +3204,7 @@
           <w:lang w:val="en-US"/>
         </w:rPr>
         <w:lastRenderedPageBreak/>
-        <w:t xml:space="preserve">trained on publicly available used-cars datasets, which contain the following information: brand, model, year of production, transmission, engine type and fuel type. The system also integrates preprocessing components like a </w:t>
-      </w:r>
-      <w:proofErr w:type="spellStart"/>
-      <w:r>
-        <w:rPr>
-          <w:rFonts w:ascii="Arial" w:hAnsi="Arial" w:cs="Arial"/>
-          <w:color w:val="000000" w:themeColor="text1"/>
-          <w:lang w:val="en-US"/>
-        </w:rPr>
-        <w:t>FeatureScaler</w:t>
-      </w:r>
-      <w:proofErr w:type="spellEnd"/>
-      <w:r>
-        <w:rPr>
-          <w:rFonts w:ascii="Arial" w:hAnsi="Arial" w:cs="Arial"/>
-          <w:color w:val="000000" w:themeColor="text1"/>
-          <w:lang w:val="en-US"/>
-        </w:rPr>
-        <w:t xml:space="preserve"> and LabelScaler</w:t>
+        <w:t>trained on publicly available used-cars datasets, which contain the following information: brand, model, year of production, transmission, engine type and fuel type. The system also integrates preprocessing components like a FeatureScaler and LabelScaler</w:t>
       </w:r>
       <w:r>
         <w:rPr>
@@ -4050,14 +3928,7 @@
           <w:rFonts w:ascii="Arial" w:hAnsi="Arial" w:cs="Arial"/>
           <w:color w:val="000000" w:themeColor="text1"/>
         </w:rPr>
-        <w:t xml:space="preserve">Web </w:t>
-      </w:r>
-      <w:r>
-        <w:rPr>
-          <w:rFonts w:ascii="Arial" w:hAnsi="Arial" w:cs="Arial"/>
-          <w:color w:val="000000" w:themeColor="text1"/>
-        </w:rPr>
-        <w:t xml:space="preserve">UI: React SPA that calls ASP.NET Core controllers to obtain predictions and render charts/tables.  </w:t>
+        <w:t xml:space="preserve">Web UI: React SPA that calls ASP.NET Core controllers to obtain predictions and render charts/tables.  </w:t>
       </w:r>
     </w:p>
     <w:p>
@@ -13870,27 +13741,7 @@
           <w:kern w:val="0"/>
           <w:lang w:val="en-GB"/>
         </w:rPr>
-        <w:t>(</w:t>
-      </w:r>
-      <w:proofErr w:type="spellStart"/>
-      <w:r>
-        <w:rPr>
-          <w:rFonts w:ascii="Arial" w:hAnsi="Arial" w:cs="Arial"/>
-          <w:color w:val="000000"/>
-          <w:kern w:val="0"/>
-          <w:lang w:val="en-GB"/>
-        </w:rPr>
-        <w:t>Gegic</w:t>
-      </w:r>
-      <w:proofErr w:type="spellEnd"/>
-      <w:r>
-        <w:rPr>
-          <w:rFonts w:ascii="Arial" w:hAnsi="Arial" w:cs="Arial"/>
-          <w:color w:val="000000"/>
-          <w:kern w:val="0"/>
-          <w:lang w:val="en-GB"/>
-        </w:rPr>
-        <w:t xml:space="preserve"> et al.; Haque et al.)</w:t>
+        <w:t>(Gegic et al.; Haque et al.)</w:t>
       </w:r>
       <w:r>
         <w:rPr>
@@ -13956,6 +13807,7 @@
       <w:r>
         <w:rPr>
           <w:rFonts w:ascii="Arial" w:hAnsi="Arial" w:cs="Arial"/>
+          <w:noProof/>
           <w:color w:val="000000" w:themeColor="text1"/>
         </w:rPr>
         <w:drawing>
@@ -14316,27 +14168,7 @@
           <w:kern w:val="0"/>
           <w:lang w:val="en-GB"/>
         </w:rPr>
-        <w:t xml:space="preserve">(J. I. Kang et al.; Ting Tin </w:t>
-      </w:r>
-      <w:proofErr w:type="spellStart"/>
-      <w:r>
-        <w:rPr>
-          <w:rFonts w:ascii="Arial" w:hAnsi="Arial" w:cs="Arial"/>
-          <w:color w:val="000000"/>
-          <w:kern w:val="0"/>
-          <w:lang w:val="en-GB"/>
-        </w:rPr>
-        <w:t>Tin</w:t>
-      </w:r>
-      <w:proofErr w:type="spellEnd"/>
-      <w:r>
-        <w:rPr>
-          <w:rFonts w:ascii="Arial" w:hAnsi="Arial" w:cs="Arial"/>
-          <w:color w:val="000000"/>
-          <w:kern w:val="0"/>
-          <w:lang w:val="en-GB"/>
-        </w:rPr>
-        <w:t xml:space="preserve"> et al.)</w:t>
+        <w:t>(J. I. Kang et al.; Ting Tin Tin et al.)</w:t>
       </w:r>
       <w:r>
         <w:rPr>
@@ -14369,6 +14201,7 @@
       <w:r>
         <w:rPr>
           <w:rFonts w:ascii="Arial" w:hAnsi="Arial" w:cs="Arial"/>
+          <w:noProof/>
           <w:color w:val="000000" w:themeColor="text1"/>
         </w:rPr>
         <w:lastRenderedPageBreak/>
@@ -14658,6 +14491,7 @@
       <w:r>
         <w:rPr>
           <w:rFonts w:ascii="Arial" w:hAnsi="Arial" w:cs="Arial"/>
+          <w:noProof/>
           <w:color w:val="000000" w:themeColor="text1"/>
         </w:rPr>
         <w:lastRenderedPageBreak/>
@@ -14874,9 +14708,57 @@
           <w:kern w:val="0"/>
           <w:lang w:val="en-GB"/>
         </w:rPr>
-        <w:t xml:space="preserve">(J. I. Kang et al.; </w:t>
-      </w:r>
-      <w:proofErr w:type="spellStart"/>
+        <w:t>(J. I. Kang et al.; Gegic et al.)</w:t>
+      </w:r>
+      <w:r>
+        <w:rPr>
+          <w:rFonts w:ascii="Arial" w:hAnsi="Arial" w:cs="Arial"/>
+          <w:color w:val="000000" w:themeColor="text1"/>
+        </w:rPr>
+        <w:fldChar w:fldCharType="end"/>
+      </w:r>
+      <w:r>
+        <w:rPr>
+          <w:rFonts w:ascii="Arial" w:hAnsi="Arial" w:cs="Arial"/>
+          <w:color w:val="000000" w:themeColor="text1"/>
+        </w:rPr>
+        <w:t xml:space="preserve">. Linear Regression and </w:t>
+      </w:r>
+      <w:r>
+        <w:rPr>
+          <w:rFonts w:ascii="Arial" w:hAnsi="Arial" w:cs="Arial"/>
+          <w:color w:val="000000" w:themeColor="text1"/>
+        </w:rPr>
+        <w:t xml:space="preserve">Ridge regression </w:t>
+      </w:r>
+      <w:r>
+        <w:rPr>
+          <w:rFonts w:ascii="Arial" w:hAnsi="Arial" w:cs="Arial"/>
+          <w:color w:val="000000" w:themeColor="text1"/>
+        </w:rPr>
+        <w:t xml:space="preserve">generally produce lower scores, often around 0.6–0.7 </w:t>
+      </w:r>
+      <w:r>
+        <w:rPr>
+          <w:rFonts w:ascii="Arial" w:hAnsi="Arial" w:cs="Arial"/>
+          <w:color w:val="000000" w:themeColor="text1"/>
+        </w:rPr>
+        <w:fldChar w:fldCharType="begin"/>
+      </w:r>
+      <w:r>
+        <w:rPr>
+          <w:rFonts w:ascii="Arial" w:hAnsi="Arial" w:cs="Arial"/>
+          <w:color w:val="000000" w:themeColor="text1"/>
+        </w:rPr>
+        <w:instrText xml:space="preserve"> ADDIN ZOTERO_ITEM CSL_CITATION {"citationID":"vasK1nB6","properties":{"formattedCitation":"(Ting Tin Tin et al.)","plainCitation":"(Ting Tin Tin et al.)","noteIndex":0},"citationItems":[{"id":7,"uris":["http://zotero.org/users/local/eHIbDEoZ/items/BZKRI7MQ"],"itemData":{"id":7,"type":"article-journal","abstract":"The main objective of this paper is to build a predictive model to estimate car depreciation by comparing different types of machine learning algorithms. The research analyses a dataset of used car prices and related variables, including age, mileage, make and model, and region. The study finds that age and mileage are the most significant factors that affect used car prices, with newer and lower mileage cars commanding higher prices. The make and model of the car, as well as the region where it is being sold, also have a significant impact on prices. Based on these findings, the study develops a predictive model using machine learning algorithms, including linear regression, MLP regression, Ridge, support vector regression, and Random Forest model. The models are trained on the dataset and evaluated using different metrics namely Root Mean Square Error (RMSE), Coefficient of determination (R2), and Mean Square Error (MSE). The results of this study showed that the Random Forest Model had the best accuracy out of the other models. This study provides insight into pricing strategies, inventory management, and decision-making in the related industry, especially in the used car market that encourages vehicle reuse. Furthermore, the model developed in this study can be used to make more accurate predictions of used car prices, helping buyers and sellers make more informed decisions.","archive":"Academic Search Ultimate","archive_location":"185141745","container-title":"Pakistan Journal of Life &amp; Social Sciences","DOI":"10.57239/PJLSS-2024-22.2.001411","ISSN":"1727-4915","issue":"2","journalAbbreviation":"Pakistan Journal of Life &amp; Social Sciences","language":"eng","note":"publisher: Elite Scientific Forum","page":"19239-19251","source":"EBSCOhost","title":"Car Depreciation Price Prediction Using Multiple Machine Learning Algorithms.","volume":"22","author":[{"literal":"Ting Tin Tin"},{"family":"Kwoh Lik Xun","given":"Joel"},{"family":"Bruse","given":"Gan"},{"family":"Pong Soon Hui","given":"Jason"},{"literal":"Low Weng Chee"},{"literal":"Chai Kian Hun"},{"family":"Aitizaz","given":"Ali"},{"family":"Khattak","given":"Umar Farooq"},{"family":"Salau","given":"Ayodeji Olalekan"}],"issued":{"date-parts":[["2024",7,1]]}}}],"schema":"https://github.com/citation-style-language/schema/raw/master/csl-citation.json"} </w:instrText>
+      </w:r>
+      <w:r>
+        <w:rPr>
+          <w:rFonts w:ascii="Arial" w:hAnsi="Arial" w:cs="Arial"/>
+          <w:color w:val="000000" w:themeColor="text1"/>
+        </w:rPr>
+        <w:fldChar w:fldCharType="separate"/>
+      </w:r>
       <w:r>
         <w:rPr>
           <w:rFonts w:ascii="Arial" w:hAnsi="Arial" w:cs="Arial"/>
@@ -14884,95 +14766,7 @@
           <w:kern w:val="0"/>
           <w:lang w:val="en-GB"/>
         </w:rPr>
-        <w:t>Gegic</w:t>
-      </w:r>
-      <w:proofErr w:type="spellEnd"/>
-      <w:r>
-        <w:rPr>
-          <w:rFonts w:ascii="Arial" w:hAnsi="Arial" w:cs="Arial"/>
-          <w:color w:val="000000"/>
-          <w:kern w:val="0"/>
-          <w:lang w:val="en-GB"/>
-        </w:rPr>
-        <w:t xml:space="preserve"> et al.)</w:t>
-      </w:r>
-      <w:r>
-        <w:rPr>
-          <w:rFonts w:ascii="Arial" w:hAnsi="Arial" w:cs="Arial"/>
-          <w:color w:val="000000" w:themeColor="text1"/>
-        </w:rPr>
-        <w:fldChar w:fldCharType="end"/>
-      </w:r>
-      <w:r>
-        <w:rPr>
-          <w:rFonts w:ascii="Arial" w:hAnsi="Arial" w:cs="Arial"/>
-          <w:color w:val="000000" w:themeColor="text1"/>
-        </w:rPr>
-        <w:t xml:space="preserve">. Linear Regression and </w:t>
-      </w:r>
-      <w:r>
-        <w:rPr>
-          <w:rFonts w:ascii="Arial" w:hAnsi="Arial" w:cs="Arial"/>
-          <w:color w:val="000000" w:themeColor="text1"/>
-        </w:rPr>
-        <w:t xml:space="preserve">Ridge regression </w:t>
-      </w:r>
-      <w:r>
-        <w:rPr>
-          <w:rFonts w:ascii="Arial" w:hAnsi="Arial" w:cs="Arial"/>
-          <w:color w:val="000000" w:themeColor="text1"/>
-        </w:rPr>
-        <w:t xml:space="preserve">generally produce lower scores, often around 0.6–0.7 </w:t>
-      </w:r>
-      <w:r>
-        <w:rPr>
-          <w:rFonts w:ascii="Arial" w:hAnsi="Arial" w:cs="Arial"/>
-          <w:color w:val="000000" w:themeColor="text1"/>
-        </w:rPr>
-        <w:fldChar w:fldCharType="begin"/>
-      </w:r>
-      <w:r>
-        <w:rPr>
-          <w:rFonts w:ascii="Arial" w:hAnsi="Arial" w:cs="Arial"/>
-          <w:color w:val="000000" w:themeColor="text1"/>
-        </w:rPr>
-        <w:instrText xml:space="preserve"> ADDIN ZOTERO_ITEM CSL_CITATION {"citationID":"vasK1nB6","properties":{"formattedCitation":"(Ting Tin Tin et al.)","plainCitation":"(Ting Tin Tin et al.)","noteIndex":0},"citationItems":[{"id":7,"uris":["http://zotero.org/users/local/eHIbDEoZ/items/BZKRI7MQ"],"itemData":{"id":7,"type":"article-journal","abstract":"The main objective of this paper is to build a predictive model to estimate car depreciation by comparing different types of machine learning algorithms. The research analyses a dataset of used car prices and related variables, including age, mileage, make and model, and region. The study finds that age and mileage are the most significant factors that affect used car prices, with newer and lower mileage cars commanding higher prices. The make and model of the car, as well as the region where it is being sold, also have a significant impact on prices. Based on these findings, the study develops a predictive model using machine learning algorithms, including linear regression, MLP regression, Ridge, support vector regression, and Random Forest model. The models are trained on the dataset and evaluated using different metrics namely Root Mean Square Error (RMSE), Coefficient of determination (R2), and Mean Square Error (MSE). The results of this study showed that the Random Forest Model had the best accuracy out of the other models. This study provides insight into pricing strategies, inventory management, and decision-making in the related industry, especially in the used car market that encourages vehicle reuse. Furthermore, the model developed in this study can be used to make more accurate predictions of used car prices, helping buyers and sellers make more informed decisions.","archive":"Academic Search Ultimate","archive_location":"185141745","container-title":"Pakistan Journal of Life &amp; Social Sciences","DOI":"10.57239/PJLSS-2024-22.2.001411","ISSN":"1727-4915","issue":"2","journalAbbreviation":"Pakistan Journal of Life &amp; Social Sciences","language":"eng","note":"publisher: Elite Scientific Forum","page":"19239-19251","source":"EBSCOhost","title":"Car Depreciation Price Prediction Using Multiple Machine Learning Algorithms.","volume":"22","author":[{"literal":"Ting Tin Tin"},{"family":"Kwoh Lik Xun","given":"Joel"},{"family":"Bruse","given":"Gan"},{"family":"Pong Soon Hui","given":"Jason"},{"literal":"Low Weng Chee"},{"literal":"Chai Kian Hun"},{"family":"Aitizaz","given":"Ali"},{"family":"Khattak","given":"Umar Farooq"},{"family":"Salau","given":"Ayodeji Olalekan"}],"issued":{"date-parts":[["2024",7,1]]}}}],"schema":"https://github.com/citation-style-language/schema/raw/master/csl-citation.json"} </w:instrText>
-      </w:r>
-      <w:r>
-        <w:rPr>
-          <w:rFonts w:ascii="Arial" w:hAnsi="Arial" w:cs="Arial"/>
-          <w:color w:val="000000" w:themeColor="text1"/>
-        </w:rPr>
-        <w:fldChar w:fldCharType="separate"/>
-      </w:r>
-      <w:r>
-        <w:rPr>
-          <w:rFonts w:ascii="Arial" w:hAnsi="Arial" w:cs="Arial"/>
-          <w:color w:val="000000"/>
-          <w:kern w:val="0"/>
-          <w:lang w:val="en-GB"/>
-        </w:rPr>
-        <w:t xml:space="preserve">(Ting Tin </w:t>
-      </w:r>
-      <w:proofErr w:type="spellStart"/>
-      <w:r>
-        <w:rPr>
-          <w:rFonts w:ascii="Arial" w:hAnsi="Arial" w:cs="Arial"/>
-          <w:color w:val="000000"/>
-          <w:kern w:val="0"/>
-          <w:lang w:val="en-GB"/>
-        </w:rPr>
-        <w:t>Tin</w:t>
-      </w:r>
-      <w:proofErr w:type="spellEnd"/>
-      <w:r>
-        <w:rPr>
-          <w:rFonts w:ascii="Arial" w:hAnsi="Arial" w:cs="Arial"/>
-          <w:color w:val="000000"/>
-          <w:kern w:val="0"/>
-          <w:lang w:val="en-GB"/>
-        </w:rPr>
-        <w:t xml:space="preserve"> et al.)</w:t>
+        <w:t>(Ting Tin Tin et al.)</w:t>
       </w:r>
       <w:r>
         <w:rPr>
@@ -21026,61 +20820,7 @@
         <w:rPr>
           <w:rFonts w:ascii="Arial" w:hAnsi="Arial" w:cs="Arial"/>
         </w:rPr>
-        <w:t xml:space="preserve">, </w:t>
-      </w:r>
-      <w:r>
-        <w:rPr>
-          <w:rFonts w:ascii="Arial" w:hAnsi="Arial" w:cs="Arial"/>
-        </w:rPr>
-        <w:t> including the residual-learning combination (Ridge + R</w:t>
-      </w:r>
-      <w:r>
-        <w:rPr>
-          <w:rFonts w:ascii="Arial" w:hAnsi="Arial" w:cs="Arial"/>
-        </w:rPr>
-        <w:t>andom</w:t>
-      </w:r>
-      <w:r>
-        <w:rPr>
-          <w:rFonts w:ascii="Arial" w:hAnsi="Arial" w:cs="Arial"/>
-        </w:rPr>
-        <w:t>F</w:t>
-      </w:r>
-      <w:r>
-        <w:rPr>
-          <w:rFonts w:ascii="Arial" w:hAnsi="Arial" w:cs="Arial"/>
-        </w:rPr>
-        <w:t>orest</w:t>
-      </w:r>
-      <w:r>
-        <w:rPr>
-          <w:rFonts w:ascii="Arial" w:hAnsi="Arial" w:cs="Arial"/>
-        </w:rPr>
-        <w:t>/G</w:t>
-      </w:r>
-      <w:r>
-        <w:rPr>
-          <w:rFonts w:ascii="Arial" w:hAnsi="Arial" w:cs="Arial"/>
-        </w:rPr>
-        <w:t>radient</w:t>
-      </w:r>
-      <w:r>
-        <w:rPr>
-          <w:rFonts w:ascii="Arial" w:hAnsi="Arial" w:cs="Arial"/>
-        </w:rPr>
-        <w:t>B</w:t>
-      </w:r>
-      <w:r>
-        <w:rPr>
-          <w:rFonts w:ascii="Arial" w:hAnsi="Arial" w:cs="Arial"/>
-        </w:rPr>
-        <w:t>oosting</w:t>
-      </w:r>
-      <w:r>
-        <w:rPr>
-          <w:rFonts w:ascii="Arial" w:hAnsi="Arial" w:cs="Arial"/>
-        </w:rPr>
-        <w:t>)</w:t>
+        <w:t>,  including the residual-learning combination (Ridge + RandomForest/GradientBoosting)</w:t>
       </w:r>
       <w:r>
         <w:rPr>
@@ -21356,6 +21096,7 @@
       <w:r>
         <w:rPr>
           <w:rFonts w:ascii="Arial" w:hAnsi="Arial" w:cs="Arial"/>
+          <w:noProof/>
         </w:rPr>
         <w:drawing>
           <wp:inline distT="0" distB="0" distL="0" distR="0" wp14:anchorId="799521B6" wp14:editId="651CF0D8">
@@ -21717,14 +21458,7 @@
           <w:rFonts w:ascii="Arial" w:hAnsi="Arial" w:cs="Arial"/>
           <w:lang w:val="en-GB"/>
         </w:rPr>
-        <w:t>DecisionTreeRegressor class serves as a reusable component</w:t>
-      </w:r>
-      <w:r>
-        <w:rPr>
-          <w:rFonts w:ascii="Arial" w:hAnsi="Arial" w:cs="Arial"/>
-          <w:lang w:val="en-GB"/>
-        </w:rPr>
-        <w:t xml:space="preserve"> for RandomForestRegressor and GradientBoostingRegressor.</w:t>
+        <w:t>DecisionTreeRegressor class serves as a reusable component for RandomForestRegressor and GradientBoostingRegressor.</w:t>
       </w:r>
     </w:p>
     <w:p>
@@ -21935,6 +21669,7 @@
       <w:r>
         <w:rPr>
           <w:rFonts w:ascii="Arial" w:hAnsi="Arial" w:cs="Arial"/>
+          <w:noProof/>
           <w:lang w:val="en-US"/>
         </w:rPr>
         <w:lastRenderedPageBreak/>
@@ -22045,6 +21780,8 @@
         </w:rPr>
       </w:pPr>
       <w:bookmarkStart w:id="48" w:name="_Hlk211784097"/>
+      <w:bookmarkStart w:id="49" w:name="_Hlk212811265"/>
+      <w:bookmarkStart w:id="50" w:name="_Hlk212815480"/>
       <w:r>
         <w:rPr>
           <w:rFonts w:cs="Arial"/>
@@ -22053,7 +21790,1157 @@
         <w:t>3.3.2. View(s)</w:t>
       </w:r>
     </w:p>
+    <w:bookmarkEnd w:id="49"/>
+    <w:p>
+      <w:pPr>
+        <w:rPr>
+          <w:lang w:val="en-US"/>
+        </w:rPr>
+      </w:pPr>
+    </w:p>
+    <w:p>
+      <w:pPr>
+        <w:spacing w:line="360" w:lineRule="auto"/>
+      </w:pPr>
+      <w:r>
+        <w:t xml:space="preserve">The view layer represents the </w:t>
+      </w:r>
+      <w:r>
+        <w:t>UI</w:t>
+      </w:r>
+      <w:r>
+        <w:t xml:space="preserve"> of the application and is implemented as a</w:t>
+      </w:r>
+      <w:r>
+        <w:t xml:space="preserve"> </w:t>
+      </w:r>
+      <w:r>
+        <w:t>SPA using TypeScript</w:t>
+      </w:r>
+      <w:r>
+        <w:t xml:space="preserve"> </w:t>
+      </w:r>
+      <w:r>
+        <w:t xml:space="preserve">with </w:t>
+      </w:r>
+      <w:r>
+        <w:t xml:space="preserve">React. </w:t>
+      </w:r>
+      <w:r>
+        <w:t>The UI</w:t>
+      </w:r>
+      <w:r>
+        <w:t xml:space="preserve"> provides an intuitive and minimal </w:t>
+      </w:r>
+      <w:r>
+        <w:t xml:space="preserve">way for users </w:t>
+      </w:r>
+      <w:r>
+        <w:t>to interact with the prediction system without requiring prior knowledge of machine learning concepts.</w:t>
+      </w:r>
+    </w:p>
+    <w:p>
+      <w:pPr>
+        <w:spacing w:line="360" w:lineRule="auto"/>
+      </w:pPr>
+    </w:p>
+    <w:p>
+      <w:pPr>
+        <w:spacing w:line="360" w:lineRule="auto"/>
+      </w:pPr>
+      <w:r>
+        <w:t xml:space="preserve">The entry point to the SPA is the </w:t>
+      </w:r>
+      <w:r>
+        <w:t xml:space="preserve">Main Menu, which serves as the navigation hub </w:t>
+      </w:r>
+      <w:r>
+        <w:t xml:space="preserve">for </w:t>
+      </w:r>
+      <w:r>
+        <w:t>the</w:t>
+      </w:r>
+      <w:r>
+        <w:t xml:space="preserve"> application</w:t>
+      </w:r>
+      <w:r>
+        <w:t xml:space="preserve">. From there, users </w:t>
+      </w:r>
+      <w:r>
+        <w:t>have the choice to make a prediction in 4 different ways</w:t>
+      </w:r>
+      <w:r>
+        <w:t>:</w:t>
+      </w:r>
+    </w:p>
+    <w:p>
+      <w:pPr>
+        <w:numPr>
+          <w:ilvl w:val="0"/>
+          <w:numId w:val="42"/>
+        </w:numPr>
+        <w:spacing w:line="360" w:lineRule="auto"/>
+      </w:pPr>
+      <w:r>
+        <w:rPr>
+          <w:b/>
+          <w:bCs/>
+        </w:rPr>
+        <w:lastRenderedPageBreak/>
+        <w:t>Single Prediction</w:t>
+      </w:r>
+      <w:r>
+        <w:t xml:space="preserve"> –</w:t>
+      </w:r>
+      <w:r>
+        <w:t xml:space="preserve"> </w:t>
+      </w:r>
+      <w:r>
+        <w:t>predicting the price of a single car for a specific year using all available algorithms.</w:t>
+      </w:r>
+    </w:p>
+    <w:p>
+      <w:pPr>
+        <w:numPr>
+          <w:ilvl w:val="0"/>
+          <w:numId w:val="42"/>
+        </w:numPr>
+        <w:spacing w:line="360" w:lineRule="auto"/>
+      </w:pPr>
+      <w:r>
+        <w:rPr>
+          <w:b/>
+          <w:bCs/>
+        </w:rPr>
+        <w:t>Single Ranged Prediction</w:t>
+      </w:r>
+      <w:r>
+        <w:t xml:space="preserve"> – visualizes the predicted price trend of a single car model across a selected year range using all algorithms</w:t>
+      </w:r>
+      <w:r>
+        <w:t xml:space="preserve"> including a line chart to </w:t>
+      </w:r>
+      <w:r>
+        <w:t>visualise the trend</w:t>
+      </w:r>
+      <w:r>
+        <w:t>.</w:t>
+      </w:r>
+    </w:p>
+    <w:p>
+      <w:pPr>
+        <w:numPr>
+          <w:ilvl w:val="0"/>
+          <w:numId w:val="42"/>
+        </w:numPr>
+        <w:spacing w:line="360" w:lineRule="auto"/>
+      </w:pPr>
+      <w:r>
+        <w:rPr>
+          <w:b/>
+          <w:bCs/>
+        </w:rPr>
+        <w:t>Compare Models</w:t>
+      </w:r>
+      <w:r>
+        <w:t xml:space="preserve"> – displays the performance of all algorithms </w:t>
+      </w:r>
+      <w:r>
+        <w:t xml:space="preserve">using a </w:t>
+      </w:r>
+      <w:r>
+        <w:t>bar chart</w:t>
+      </w:r>
+      <w:r>
+        <w:t xml:space="preserve"> and a table which contains the</w:t>
+      </w:r>
+      <w:r>
+        <w:t xml:space="preserve"> evaluation metrics (MAE, RMSE, and R²).</w:t>
+      </w:r>
+    </w:p>
+    <w:p>
+      <w:pPr>
+        <w:numPr>
+          <w:ilvl w:val="0"/>
+          <w:numId w:val="42"/>
+        </w:numPr>
+        <w:spacing w:line="360" w:lineRule="auto"/>
+      </w:pPr>
+      <w:r>
+        <w:rPr>
+          <w:b/>
+          <w:bCs/>
+        </w:rPr>
+        <w:t>Compare Ranged Prediction</w:t>
+      </w:r>
+      <w:r>
+        <w:t xml:space="preserve"> – compares two different car models across a range of years using a selected algorithm, providing line chart visualizations of price evolution.</w:t>
+      </w:r>
+    </w:p>
+    <w:p>
+      <w:pPr>
+        <w:spacing w:line="360" w:lineRule="auto"/>
+        <w:ind w:left="720"/>
+      </w:pPr>
+    </w:p>
+    <w:p>
+      <w:pPr>
+        <w:spacing w:line="360" w:lineRule="auto"/>
+      </w:pPr>
+      <w:r>
+        <w:t xml:space="preserve">The UI makes a </w:t>
+      </w:r>
+      <w:r>
+        <w:t>asynchron</w:t>
+      </w:r>
+      <w:r>
+        <w:t>ous  communication with the backend through HTTP requests which include the payload of the car that we want to make a prediction for. ThePrediction Controller receives the requests executes the prediction and it returns a structured JSON response to the UI. The results show dynamicly in the web browser with the use of React States and Charts. Also each view has a consistant structure with a “Go Back”, “Go Home” and “Next buttons”. This ensures that the UI is smooth troughtout all pages.</w:t>
+      </w:r>
+    </w:p>
+    <w:p>
+      <w:pPr>
+        <w:spacing w:line="360" w:lineRule="auto"/>
+      </w:pPr>
+    </w:p>
     <w:bookmarkEnd w:id="48"/>
+    <w:p>
+      <w:pPr>
+        <w:pStyle w:val="Heading4"/>
+      </w:pPr>
+      <w:r>
+        <w:t>3.3.2.</w:t>
+      </w:r>
+      <w:r>
+        <w:t>1.</w:t>
+      </w:r>
+      <w:r>
+        <w:t xml:space="preserve"> </w:t>
+      </w:r>
+      <w:r>
+        <w:t>Main Dashboard Overview</w:t>
+      </w:r>
+    </w:p>
+    <w:p>
+      <w:pPr>
+        <w:spacing w:line="360" w:lineRule="auto"/>
+        <w:rPr>
+          <w:rFonts w:ascii="Arial" w:hAnsi="Arial" w:cs="Arial"/>
+        </w:rPr>
+      </w:pPr>
+    </w:p>
+    <w:p>
+      <w:pPr>
+        <w:spacing w:line="360" w:lineRule="auto"/>
+        <w:rPr>
+          <w:rFonts w:ascii="Arial" w:hAnsi="Arial" w:cs="Arial"/>
+        </w:rPr>
+      </w:pPr>
+      <w:r>
+        <w:rPr>
+          <w:rFonts w:ascii="Arial" w:hAnsi="Arial" w:cs="Arial"/>
+        </w:rPr>
+        <w:t xml:space="preserve">The </w:t>
+      </w:r>
+      <w:r>
+        <w:rPr>
+          <w:rFonts w:ascii="Arial" w:hAnsi="Arial" w:cs="Arial"/>
+          <w:b/>
+          <w:bCs/>
+        </w:rPr>
+        <w:t>Main Dashboard</w:t>
+      </w:r>
+      <w:r>
+        <w:rPr>
+          <w:rFonts w:ascii="Arial" w:hAnsi="Arial" w:cs="Arial"/>
+        </w:rPr>
+        <w:t xml:space="preserve"> </w:t>
+      </w:r>
+      <w:r>
+        <w:rPr>
+          <w:rFonts w:ascii="Arial" w:hAnsi="Arial" w:cs="Arial"/>
+        </w:rPr>
+        <w:t>has 4 options as mentioned in the point above. Its design is kept minimal to ensure simplicity when using the platform</w:t>
+      </w:r>
+      <w:r>
+        <w:rPr>
+          <w:rFonts w:ascii="Arial" w:hAnsi="Arial" w:cs="Arial"/>
+        </w:rPr>
+        <w:t>.</w:t>
+      </w:r>
+      <w:r>
+        <w:rPr>
+          <w:rFonts w:ascii="Arial" w:hAnsi="Arial" w:cs="Arial"/>
+        </w:rPr>
+        <w:t xml:space="preserve"> </w:t>
+      </w:r>
+      <w:r>
+        <w:rPr>
+          <w:rFonts w:ascii="Arial" w:hAnsi="Arial" w:cs="Arial"/>
+        </w:rPr>
+        <w:t xml:space="preserve">Each prediction view begins with a form where the user provides vehicle-specific attributes. </w:t>
+      </w:r>
+    </w:p>
+    <w:p>
+      <w:pPr>
+        <w:spacing w:line="360" w:lineRule="auto"/>
+        <w:rPr>
+          <w:rFonts w:ascii="Arial" w:hAnsi="Arial" w:cs="Arial"/>
+        </w:rPr>
+      </w:pPr>
+    </w:p>
+    <w:p>
+      <w:pPr>
+        <w:pStyle w:val="Heading4"/>
+      </w:pPr>
+      <w:r>
+        <w:t>3.3.2.2. Single Prediction View</w:t>
+      </w:r>
+    </w:p>
+    <w:p>
+      <w:pPr>
+        <w:spacing w:line="360" w:lineRule="auto"/>
+        <w:rPr>
+          <w:rFonts w:ascii="Arial" w:hAnsi="Arial" w:cs="Arial"/>
+        </w:rPr>
+      </w:pPr>
+    </w:p>
+    <w:p>
+      <w:pPr>
+        <w:spacing w:line="360" w:lineRule="auto"/>
+        <w:rPr>
+          <w:rFonts w:ascii="Arial" w:hAnsi="Arial" w:cs="Arial"/>
+        </w:rPr>
+      </w:pPr>
+      <w:r>
+        <w:rPr>
+          <w:rFonts w:ascii="Arial" w:hAnsi="Arial" w:cs="Arial"/>
+        </w:rPr>
+        <w:lastRenderedPageBreak/>
+        <w:t xml:space="preserve">The </w:t>
+      </w:r>
+      <w:r>
+        <w:rPr>
+          <w:rFonts w:ascii="Arial" w:hAnsi="Arial" w:cs="Arial"/>
+          <w:b/>
+          <w:bCs/>
+        </w:rPr>
+        <w:t>Single Prediction</w:t>
+      </w:r>
+      <w:r>
+        <w:rPr>
+          <w:rFonts w:ascii="Arial" w:hAnsi="Arial" w:cs="Arial"/>
+        </w:rPr>
+        <w:t xml:space="preserve"> view allows users to obtain a price prediction for a specific car and </w:t>
+      </w:r>
+      <w:r>
+        <w:rPr>
+          <w:rFonts w:ascii="Arial" w:hAnsi="Arial" w:cs="Arial"/>
+        </w:rPr>
+        <w:t>get predictions based on all implemented algorithms</w:t>
+      </w:r>
+      <w:r>
+        <w:rPr>
+          <w:rFonts w:ascii="Arial" w:hAnsi="Arial" w:cs="Arial"/>
+        </w:rPr>
+        <w:t xml:space="preserve"> — Linear Regression, Ridge Regression, Random Forest, and Gradient Boosting.</w:t>
+      </w:r>
+    </w:p>
+    <w:p>
+      <w:pPr>
+        <w:spacing w:line="360" w:lineRule="auto"/>
+        <w:rPr>
+          <w:rFonts w:ascii="Arial" w:hAnsi="Arial" w:cs="Arial"/>
+        </w:rPr>
+      </w:pPr>
+    </w:p>
+    <w:p>
+      <w:pPr>
+        <w:spacing w:line="360" w:lineRule="auto"/>
+        <w:rPr>
+          <w:rFonts w:ascii="Arial" w:hAnsi="Arial" w:cs="Arial"/>
+        </w:rPr>
+      </w:pPr>
+      <w:r>
+        <w:rPr>
+          <w:rFonts w:ascii="Arial" w:hAnsi="Arial" w:cs="Arial"/>
+        </w:rPr>
+        <w:t xml:space="preserve">The user </w:t>
+      </w:r>
+      <w:r>
+        <w:rPr>
+          <w:rFonts w:ascii="Arial" w:hAnsi="Arial" w:cs="Arial"/>
+        </w:rPr>
+        <w:t>has to enter the following inputs to get a prediction</w:t>
+      </w:r>
+      <w:r>
+        <w:rPr>
+          <w:rFonts w:ascii="Arial" w:hAnsi="Arial" w:cs="Arial"/>
+        </w:rPr>
+        <w:t>:</w:t>
+      </w:r>
+    </w:p>
+    <w:p>
+      <w:pPr>
+        <w:numPr>
+          <w:ilvl w:val="0"/>
+          <w:numId w:val="44"/>
+        </w:numPr>
+        <w:spacing w:line="360" w:lineRule="auto"/>
+        <w:rPr>
+          <w:rFonts w:ascii="Arial" w:hAnsi="Arial" w:cs="Arial"/>
+        </w:rPr>
+      </w:pPr>
+      <w:r>
+        <w:rPr>
+          <w:rFonts w:ascii="Arial" w:hAnsi="Arial" w:cs="Arial"/>
+        </w:rPr>
+        <w:t>Manufacturer</w:t>
+      </w:r>
+    </w:p>
+    <w:p>
+      <w:pPr>
+        <w:numPr>
+          <w:ilvl w:val="0"/>
+          <w:numId w:val="44"/>
+        </w:numPr>
+        <w:spacing w:line="360" w:lineRule="auto"/>
+        <w:rPr>
+          <w:rFonts w:ascii="Arial" w:hAnsi="Arial" w:cs="Arial"/>
+        </w:rPr>
+      </w:pPr>
+      <w:r>
+        <w:rPr>
+          <w:rFonts w:ascii="Arial" w:hAnsi="Arial" w:cs="Arial"/>
+        </w:rPr>
+        <w:t>Model</w:t>
+      </w:r>
+    </w:p>
+    <w:p>
+      <w:pPr>
+        <w:numPr>
+          <w:ilvl w:val="0"/>
+          <w:numId w:val="44"/>
+        </w:numPr>
+        <w:spacing w:line="360" w:lineRule="auto"/>
+        <w:rPr>
+          <w:rFonts w:ascii="Arial" w:hAnsi="Arial" w:cs="Arial"/>
+        </w:rPr>
+      </w:pPr>
+      <w:r>
+        <w:rPr>
+          <w:rFonts w:ascii="Arial" w:hAnsi="Arial" w:cs="Arial"/>
+        </w:rPr>
+        <w:t>Year of Production</w:t>
+      </w:r>
+    </w:p>
+    <w:p>
+      <w:pPr>
+        <w:numPr>
+          <w:ilvl w:val="0"/>
+          <w:numId w:val="44"/>
+        </w:numPr>
+        <w:spacing w:line="360" w:lineRule="auto"/>
+        <w:rPr>
+          <w:rFonts w:ascii="Arial" w:hAnsi="Arial" w:cs="Arial"/>
+        </w:rPr>
+      </w:pPr>
+      <w:r>
+        <w:rPr>
+          <w:rFonts w:ascii="Arial" w:hAnsi="Arial" w:cs="Arial"/>
+        </w:rPr>
+        <w:t>Target Year</w:t>
+      </w:r>
+    </w:p>
+    <w:p>
+      <w:pPr>
+        <w:numPr>
+          <w:ilvl w:val="0"/>
+          <w:numId w:val="44"/>
+        </w:numPr>
+        <w:spacing w:line="360" w:lineRule="auto"/>
+        <w:rPr>
+          <w:rFonts w:ascii="Arial" w:hAnsi="Arial" w:cs="Arial"/>
+        </w:rPr>
+      </w:pPr>
+      <w:r>
+        <w:rPr>
+          <w:rFonts w:ascii="Arial" w:hAnsi="Arial" w:cs="Arial"/>
+        </w:rPr>
+        <w:t>Mileage (Odometer Reading)</w:t>
+      </w:r>
+    </w:p>
+    <w:p>
+      <w:pPr>
+        <w:numPr>
+          <w:ilvl w:val="0"/>
+          <w:numId w:val="44"/>
+        </w:numPr>
+        <w:spacing w:line="360" w:lineRule="auto"/>
+        <w:rPr>
+          <w:rFonts w:ascii="Arial" w:hAnsi="Arial" w:cs="Arial"/>
+        </w:rPr>
+      </w:pPr>
+      <w:r>
+        <w:rPr>
+          <w:rFonts w:ascii="Arial" w:hAnsi="Arial" w:cs="Arial"/>
+        </w:rPr>
+        <w:t>Transmission Type</w:t>
+      </w:r>
+    </w:p>
+    <w:p>
+      <w:pPr>
+        <w:numPr>
+          <w:ilvl w:val="0"/>
+          <w:numId w:val="44"/>
+        </w:numPr>
+        <w:spacing w:line="360" w:lineRule="auto"/>
+        <w:rPr>
+          <w:rFonts w:ascii="Arial" w:hAnsi="Arial" w:cs="Arial"/>
+        </w:rPr>
+      </w:pPr>
+      <w:r>
+        <w:rPr>
+          <w:rFonts w:ascii="Arial" w:hAnsi="Arial" w:cs="Arial"/>
+        </w:rPr>
+        <w:t>Fuel Type</w:t>
+      </w:r>
+    </w:p>
+    <w:p>
+      <w:pPr>
+        <w:spacing w:line="360" w:lineRule="auto"/>
+        <w:rPr>
+          <w:rFonts w:ascii="Arial" w:hAnsi="Arial" w:cs="Arial"/>
+        </w:rPr>
+      </w:pPr>
+    </w:p>
+    <w:p>
+      <w:pPr>
+        <w:spacing w:line="360" w:lineRule="auto"/>
+        <w:rPr>
+          <w:rFonts w:ascii="Arial" w:hAnsi="Arial" w:cs="Arial"/>
+        </w:rPr>
+      </w:pPr>
+      <w:r>
+        <w:rPr>
+          <w:rFonts w:ascii="Arial" w:hAnsi="Arial" w:cs="Arial"/>
+        </w:rPr>
+        <w:t xml:space="preserve">After </w:t>
+      </w:r>
+      <w:r>
+        <w:rPr>
+          <w:rFonts w:ascii="Arial" w:hAnsi="Arial" w:cs="Arial"/>
+        </w:rPr>
+        <w:t>filling all</w:t>
+      </w:r>
+      <w:r>
+        <w:rPr>
+          <w:rFonts w:ascii="Arial" w:hAnsi="Arial" w:cs="Arial"/>
+        </w:rPr>
+        <w:t xml:space="preserve"> inputs, the user </w:t>
+      </w:r>
+      <w:r>
+        <w:rPr>
+          <w:rFonts w:ascii="Arial" w:hAnsi="Arial" w:cs="Arial"/>
+        </w:rPr>
+        <w:t>makes a</w:t>
+      </w:r>
+      <w:r>
+        <w:rPr>
+          <w:rFonts w:ascii="Arial" w:hAnsi="Arial" w:cs="Arial"/>
+        </w:rPr>
+        <w:t xml:space="preserve"> prediction </w:t>
+      </w:r>
+      <w:r>
+        <w:rPr>
+          <w:rFonts w:ascii="Arial" w:hAnsi="Arial" w:cs="Arial"/>
+        </w:rPr>
+        <w:t xml:space="preserve">request </w:t>
+      </w:r>
+      <w:r>
+        <w:rPr>
+          <w:rFonts w:ascii="Arial" w:hAnsi="Arial" w:cs="Arial"/>
+        </w:rPr>
+        <w:t xml:space="preserve">by </w:t>
+      </w:r>
+      <w:r>
+        <w:rPr>
+          <w:rFonts w:ascii="Arial" w:hAnsi="Arial" w:cs="Arial"/>
+        </w:rPr>
+        <w:t>clicking</w:t>
+      </w:r>
+      <w:r>
+        <w:rPr>
+          <w:rFonts w:ascii="Arial" w:hAnsi="Arial" w:cs="Arial"/>
+        </w:rPr>
+        <w:t xml:space="preserve"> </w:t>
+      </w:r>
+      <w:r>
+        <w:rPr>
+          <w:rFonts w:ascii="Arial" w:hAnsi="Arial" w:cs="Arial"/>
+        </w:rPr>
+        <w:t xml:space="preserve">on the </w:t>
+      </w:r>
+      <w:r>
+        <w:rPr>
+          <w:rFonts w:ascii="Arial" w:hAnsi="Arial" w:cs="Arial"/>
+        </w:rPr>
+        <w:t xml:space="preserve"> “Predict” button. The entered data is sent as a JSON payload to the backend through the Prediction Controller, which returns the results for each algorithm.</w:t>
+      </w:r>
+    </w:p>
+    <w:p>
+      <w:pPr>
+        <w:spacing w:line="360" w:lineRule="auto"/>
+        <w:rPr>
+          <w:rFonts w:ascii="Arial" w:hAnsi="Arial" w:cs="Arial"/>
+        </w:rPr>
+      </w:pPr>
+    </w:p>
+    <w:p>
+      <w:pPr>
+        <w:spacing w:line="360" w:lineRule="auto"/>
+        <w:rPr>
+          <w:rFonts w:ascii="Arial" w:hAnsi="Arial" w:cs="Arial"/>
+        </w:rPr>
+      </w:pPr>
+      <w:r>
+        <w:rPr>
+          <w:rFonts w:ascii="Arial" w:hAnsi="Arial" w:cs="Arial"/>
+        </w:rPr>
+        <w:t xml:space="preserve">The output includes both </w:t>
+      </w:r>
+      <w:r>
+        <w:rPr>
+          <w:rFonts w:ascii="Arial" w:hAnsi="Arial" w:cs="Arial"/>
+        </w:rPr>
+        <w:t>price</w:t>
+      </w:r>
+      <w:r>
+        <w:rPr>
+          <w:rFonts w:ascii="Arial" w:hAnsi="Arial" w:cs="Arial"/>
+        </w:rPr>
+        <w:t xml:space="preserve"> predictions and evaluation metrics</w:t>
+      </w:r>
+      <w:r>
+        <w:rPr>
+          <w:rFonts w:ascii="Arial" w:hAnsi="Arial" w:cs="Arial"/>
+        </w:rPr>
+        <w:t xml:space="preserve"> </w:t>
+      </w:r>
+      <w:r>
+        <w:rPr>
+          <w:rFonts w:ascii="Arial" w:hAnsi="Arial" w:cs="Arial"/>
+        </w:rPr>
+        <w:t>(</w:t>
+      </w:r>
+      <w:r>
+        <w:rPr>
+          <w:rFonts w:ascii="Arial" w:hAnsi="Arial" w:cs="Arial"/>
+        </w:rPr>
+        <w:t>MAE, MSE, and R²</w:t>
+      </w:r>
+      <w:r>
+        <w:rPr>
+          <w:rFonts w:ascii="Arial" w:hAnsi="Arial" w:cs="Arial"/>
+        </w:rPr>
+        <w:t>)</w:t>
+      </w:r>
+      <w:r>
+        <w:rPr>
+          <w:rFonts w:ascii="Arial" w:hAnsi="Arial" w:cs="Arial"/>
+        </w:rPr>
+        <w:t xml:space="preserve">, alongside timing information for each model. The results are presented in a structured list that updates dynamically using React states. The view includes navigation buttons for “Go Back”, “Go Home”, and “Next”, ensuring a smooth transition between different sections of the </w:t>
+      </w:r>
+      <w:r>
+        <w:rPr>
+          <w:rFonts w:ascii="Arial" w:hAnsi="Arial" w:cs="Arial"/>
+        </w:rPr>
+        <w:t>UI</w:t>
+      </w:r>
+      <w:r>
+        <w:rPr>
+          <w:rFonts w:ascii="Arial" w:hAnsi="Arial" w:cs="Arial"/>
+        </w:rPr>
+        <w:t>.</w:t>
+      </w:r>
+    </w:p>
+    <w:p>
+      <w:pPr>
+        <w:spacing w:line="360" w:lineRule="auto"/>
+        <w:rPr>
+          <w:rFonts w:ascii="Arial" w:hAnsi="Arial" w:cs="Arial"/>
+        </w:rPr>
+      </w:pPr>
+    </w:p>
+    <w:p>
+      <w:pPr>
+        <w:pStyle w:val="Heading4"/>
+      </w:pPr>
+      <w:r>
+        <w:t>3.3.2.3. Single Ranged Prediction View</w:t>
+      </w:r>
+      <w:r>
+        <w:t xml:space="preserve"> </w:t>
+      </w:r>
+    </w:p>
+    <w:p>
+      <w:pPr>
+        <w:spacing w:line="360" w:lineRule="auto"/>
+        <w:rPr>
+          <w:rFonts w:ascii="Arial" w:hAnsi="Arial" w:cs="Arial"/>
+        </w:rPr>
+      </w:pPr>
+    </w:p>
+    <w:p>
+      <w:pPr>
+        <w:spacing w:line="360" w:lineRule="auto"/>
+        <w:rPr>
+          <w:rFonts w:ascii="Arial" w:hAnsi="Arial" w:cs="Arial"/>
+        </w:rPr>
+      </w:pPr>
+      <w:r>
+        <w:rPr>
+          <w:rFonts w:ascii="Arial" w:hAnsi="Arial" w:cs="Arial"/>
+        </w:rPr>
+        <w:t xml:space="preserve">The Single Ranged Prediction view </w:t>
+      </w:r>
+      <w:r>
+        <w:rPr>
+          <w:rFonts w:ascii="Arial" w:hAnsi="Arial" w:cs="Arial"/>
+        </w:rPr>
+        <w:t>adds more on top of the</w:t>
+      </w:r>
+      <w:r>
+        <w:rPr>
+          <w:rFonts w:ascii="Arial" w:hAnsi="Arial" w:cs="Arial"/>
+        </w:rPr>
+        <w:t xml:space="preserve"> single prediction by </w:t>
+      </w:r>
+      <w:r>
+        <w:rPr>
+          <w:rFonts w:ascii="Arial" w:hAnsi="Arial" w:cs="Arial"/>
+        </w:rPr>
+        <w:t>giving</w:t>
+      </w:r>
+      <w:r>
+        <w:rPr>
+          <w:rFonts w:ascii="Arial" w:hAnsi="Arial" w:cs="Arial"/>
+        </w:rPr>
+        <w:t xml:space="preserve"> users</w:t>
+      </w:r>
+      <w:r>
+        <w:rPr>
+          <w:rFonts w:ascii="Arial" w:hAnsi="Arial" w:cs="Arial"/>
+        </w:rPr>
+        <w:t xml:space="preserve"> the option</w:t>
+      </w:r>
+      <w:r>
+        <w:rPr>
+          <w:rFonts w:ascii="Arial" w:hAnsi="Arial" w:cs="Arial"/>
+        </w:rPr>
+        <w:t xml:space="preserve"> to observe how a car’s price </w:t>
+      </w:r>
+      <w:r>
+        <w:rPr>
+          <w:rFonts w:ascii="Arial" w:hAnsi="Arial" w:cs="Arial"/>
+        </w:rPr>
+        <w:t>is going to chnage</w:t>
+      </w:r>
+      <w:r>
+        <w:rPr>
+          <w:rFonts w:ascii="Arial" w:hAnsi="Arial" w:cs="Arial"/>
+        </w:rPr>
+        <w:t xml:space="preserve"> across a </w:t>
+      </w:r>
+      <w:r>
+        <w:rPr>
+          <w:rFonts w:ascii="Arial" w:hAnsi="Arial" w:cs="Arial"/>
+        </w:rPr>
+        <w:lastRenderedPageBreak/>
+        <w:t>selected year range. This view uses all algorithms to produce multiple predictions for each year within the</w:t>
+      </w:r>
+      <w:r>
+        <w:rPr>
+          <w:rFonts w:ascii="Arial" w:hAnsi="Arial" w:cs="Arial"/>
+        </w:rPr>
+        <w:t xml:space="preserve"> time</w:t>
+      </w:r>
+      <w:r>
+        <w:rPr>
+          <w:rFonts w:ascii="Arial" w:hAnsi="Arial" w:cs="Arial"/>
+        </w:rPr>
+        <w:t xml:space="preserve"> range.</w:t>
+      </w:r>
+    </w:p>
+    <w:p>
+      <w:pPr>
+        <w:spacing w:line="360" w:lineRule="auto"/>
+        <w:rPr>
+          <w:rFonts w:ascii="Arial" w:hAnsi="Arial" w:cs="Arial"/>
+        </w:rPr>
+      </w:pPr>
+    </w:p>
+    <w:p>
+      <w:pPr>
+        <w:spacing w:line="360" w:lineRule="auto"/>
+        <w:rPr>
+          <w:rFonts w:ascii="Arial" w:hAnsi="Arial" w:cs="Arial"/>
+        </w:rPr>
+      </w:pPr>
+      <w:r>
+        <w:rPr>
+          <w:rFonts w:ascii="Arial" w:hAnsi="Arial" w:cs="Arial"/>
+        </w:rPr>
+        <w:t>The i</w:t>
+      </w:r>
+      <w:r>
+        <w:rPr>
+          <w:rFonts w:ascii="Arial" w:hAnsi="Arial" w:cs="Arial"/>
+        </w:rPr>
+        <w:t>nput attributes</w:t>
+      </w:r>
+      <w:r>
+        <w:rPr>
+          <w:rFonts w:ascii="Arial" w:hAnsi="Arial" w:cs="Arial"/>
+        </w:rPr>
+        <w:t xml:space="preserve"> are the same</w:t>
+      </w:r>
+      <w:r>
+        <w:rPr>
+          <w:rFonts w:ascii="Arial" w:hAnsi="Arial" w:cs="Arial"/>
+        </w:rPr>
+        <w:t xml:space="preserve"> as in the single prediction view</w:t>
+      </w:r>
+      <w:r>
+        <w:rPr>
+          <w:rFonts w:ascii="Arial" w:hAnsi="Arial" w:cs="Arial"/>
+        </w:rPr>
+        <w:t xml:space="preserve"> with the only difference being the inclusion of</w:t>
+      </w:r>
+      <w:r>
+        <w:rPr>
+          <w:rFonts w:ascii="Arial" w:hAnsi="Arial" w:cs="Arial"/>
+        </w:rPr>
+        <w:t xml:space="preserve"> a starting year and an ending year. Once submitted, the backend processes the range by predicting prices for every year within the specified </w:t>
+      </w:r>
+      <w:r>
+        <w:rPr>
+          <w:rFonts w:ascii="Arial" w:hAnsi="Arial" w:cs="Arial"/>
+        </w:rPr>
+        <w:t xml:space="preserve">year </w:t>
+      </w:r>
+      <w:r>
+        <w:rPr>
+          <w:rFonts w:ascii="Arial" w:hAnsi="Arial" w:cs="Arial"/>
+        </w:rPr>
+        <w:t>interval.</w:t>
+      </w:r>
+    </w:p>
+    <w:p>
+      <w:pPr>
+        <w:spacing w:line="360" w:lineRule="auto"/>
+        <w:rPr>
+          <w:rFonts w:ascii="Arial" w:hAnsi="Arial" w:cs="Arial"/>
+        </w:rPr>
+      </w:pPr>
+    </w:p>
+    <w:p>
+      <w:pPr>
+        <w:spacing w:line="360" w:lineRule="auto"/>
+        <w:rPr>
+          <w:rFonts w:ascii="Arial" w:hAnsi="Arial" w:cs="Arial"/>
+        </w:rPr>
+      </w:pPr>
+      <w:r>
+        <w:rPr>
+          <w:rFonts w:ascii="Arial" w:hAnsi="Arial" w:cs="Arial"/>
+        </w:rPr>
+        <w:t xml:space="preserve">The results are visualized using a line chart, where </w:t>
+      </w:r>
+      <w:r>
+        <w:rPr>
+          <w:rFonts w:ascii="Arial" w:hAnsi="Arial" w:cs="Arial"/>
+        </w:rPr>
+        <w:t>one line shows each algorithms’ predictions for the specified interval</w:t>
+      </w:r>
+      <w:r>
+        <w:rPr>
+          <w:rFonts w:ascii="Arial" w:hAnsi="Arial" w:cs="Arial"/>
+        </w:rPr>
+        <w:t>.</w:t>
+      </w:r>
+      <w:r>
+        <w:rPr>
+          <w:rFonts w:ascii="Arial" w:hAnsi="Arial" w:cs="Arial"/>
+        </w:rPr>
+        <w:t xml:space="preserve"> This way users can easily identify what prediction each algorithm has made for the inteval of years and also visualise the long-term depreciation of the vehicle.</w:t>
+      </w:r>
+      <w:r>
+        <w:rPr>
+          <w:rFonts w:ascii="Arial" w:hAnsi="Arial" w:cs="Arial"/>
+        </w:rPr>
+        <w:t xml:space="preserve"> Below the chart, the corresponding evaluation metrics and timing data are displayed</w:t>
+      </w:r>
+      <w:r>
+        <w:rPr>
+          <w:rFonts w:ascii="Arial" w:hAnsi="Arial" w:cs="Arial"/>
+        </w:rPr>
+        <w:t xml:space="preserve"> as in the single prediction view</w:t>
+      </w:r>
+      <w:r>
+        <w:rPr>
+          <w:rFonts w:ascii="Arial" w:hAnsi="Arial" w:cs="Arial"/>
+        </w:rPr>
+        <w:t>.</w:t>
+      </w:r>
+    </w:p>
+    <w:p>
+      <w:pPr>
+        <w:spacing w:line="360" w:lineRule="auto"/>
+        <w:rPr>
+          <w:rFonts w:ascii="Arial" w:hAnsi="Arial" w:cs="Arial"/>
+        </w:rPr>
+      </w:pPr>
+    </w:p>
+    <w:p>
+      <w:pPr>
+        <w:pStyle w:val="Heading4"/>
+      </w:pPr>
+      <w:r>
+        <w:t>3.3.2.4. Compare Models View</w:t>
+      </w:r>
+    </w:p>
+    <w:p>
+      <w:pPr>
+        <w:spacing w:line="360" w:lineRule="auto"/>
+        <w:rPr>
+          <w:rFonts w:ascii="Arial" w:hAnsi="Arial" w:cs="Arial"/>
+        </w:rPr>
+      </w:pPr>
+    </w:p>
+    <w:p>
+      <w:pPr>
+        <w:spacing w:line="360" w:lineRule="auto"/>
+        <w:rPr>
+          <w:rFonts w:ascii="Arial" w:hAnsi="Arial" w:cs="Arial"/>
+        </w:rPr>
+      </w:pPr>
+      <w:r>
+        <w:rPr>
+          <w:rFonts w:ascii="Arial" w:hAnsi="Arial" w:cs="Arial"/>
+        </w:rPr>
+        <w:t xml:space="preserve">The Compare Models </w:t>
+      </w:r>
+      <w:r>
+        <w:rPr>
+          <w:rFonts w:ascii="Arial" w:hAnsi="Arial" w:cs="Arial"/>
+        </w:rPr>
+        <w:t>compares</w:t>
+      </w:r>
+      <w:r>
+        <w:rPr>
+          <w:rFonts w:ascii="Arial" w:hAnsi="Arial" w:cs="Arial"/>
+        </w:rPr>
+        <w:t xml:space="preserve"> the overall performance of all four algorithms</w:t>
+      </w:r>
+      <w:r>
+        <w:rPr>
+          <w:rFonts w:ascii="Arial" w:hAnsi="Arial" w:cs="Arial"/>
+        </w:rPr>
+        <w:t xml:space="preserve"> for two cars. The inputs are the same as in the single prediction view but the user is required to enter them twice bacause this view requires two vechicles. </w:t>
+      </w:r>
+    </w:p>
+    <w:p>
+      <w:pPr>
+        <w:spacing w:line="360" w:lineRule="auto"/>
+        <w:rPr>
+          <w:rFonts w:ascii="Arial" w:hAnsi="Arial" w:cs="Arial"/>
+        </w:rPr>
+      </w:pPr>
+    </w:p>
+    <w:p>
+      <w:pPr>
+        <w:spacing w:line="360" w:lineRule="auto"/>
+        <w:rPr>
+          <w:rFonts w:ascii="Arial" w:hAnsi="Arial" w:cs="Arial"/>
+        </w:rPr>
+      </w:pPr>
+      <w:r>
+        <w:rPr>
+          <w:rFonts w:ascii="Arial" w:hAnsi="Arial" w:cs="Arial"/>
+        </w:rPr>
+        <w:t xml:space="preserve">On the results screen the user is </w:t>
+      </w:r>
+      <w:r>
+        <w:rPr>
+          <w:rFonts w:ascii="Arial" w:hAnsi="Arial" w:cs="Arial"/>
+        </w:rPr>
+        <w:t>present</w:t>
+      </w:r>
+      <w:r>
+        <w:rPr>
+          <w:rFonts w:ascii="Arial" w:hAnsi="Arial" w:cs="Arial"/>
+        </w:rPr>
+        <w:t>ed with a</w:t>
+      </w:r>
+      <w:r>
+        <w:rPr>
+          <w:rFonts w:ascii="Arial" w:hAnsi="Arial" w:cs="Arial"/>
+        </w:rPr>
+        <w:t xml:space="preserve"> bar chart that contrasts algorithms based on their </w:t>
+      </w:r>
+      <w:r>
+        <w:rPr>
+          <w:rFonts w:ascii="Arial" w:hAnsi="Arial" w:cs="Arial"/>
+        </w:rPr>
+        <w:t>price predictions</w:t>
+      </w:r>
+      <w:r>
+        <w:rPr>
+          <w:rFonts w:ascii="Arial" w:hAnsi="Arial" w:cs="Arial"/>
+        </w:rPr>
+        <w:t xml:space="preserve">. </w:t>
+      </w:r>
+      <w:r>
+        <w:rPr>
+          <w:rFonts w:ascii="Arial" w:hAnsi="Arial" w:cs="Arial"/>
+        </w:rPr>
+        <w:t>Under</w:t>
+      </w:r>
+      <w:r>
+        <w:rPr>
+          <w:rFonts w:ascii="Arial" w:hAnsi="Arial" w:cs="Arial"/>
+        </w:rPr>
+        <w:t xml:space="preserve"> the chart, a metrics table displays the numerical results</w:t>
+      </w:r>
+      <w:r>
+        <w:rPr>
+          <w:rFonts w:ascii="Arial" w:hAnsi="Arial" w:cs="Arial"/>
+        </w:rPr>
+        <w:t xml:space="preserve"> of all metrics and timings of each algorithm</w:t>
+      </w:r>
+      <w:r>
+        <w:rPr>
+          <w:rFonts w:ascii="Arial" w:hAnsi="Arial" w:cs="Arial"/>
+        </w:rPr>
+        <w:t>.</w:t>
+      </w:r>
+    </w:p>
+    <w:p>
+      <w:pPr>
+        <w:spacing w:line="360" w:lineRule="auto"/>
+        <w:rPr>
+          <w:rFonts w:ascii="Arial" w:hAnsi="Arial" w:cs="Arial"/>
+        </w:rPr>
+      </w:pPr>
+    </w:p>
+    <w:p>
+      <w:pPr>
+        <w:pStyle w:val="Heading4"/>
+      </w:pPr>
+      <w:r>
+        <w:t>3.3.2.5. Compare Ranged Prediction View</w:t>
+      </w:r>
+    </w:p>
+    <w:p>
+      <w:pPr>
+        <w:spacing w:line="360" w:lineRule="auto"/>
+        <w:rPr>
+          <w:rFonts w:ascii="Arial" w:hAnsi="Arial" w:cs="Arial"/>
+        </w:rPr>
+      </w:pPr>
+    </w:p>
+    <w:p>
+      <w:pPr>
+        <w:spacing w:line="360" w:lineRule="auto"/>
+        <w:rPr>
+          <w:rFonts w:ascii="Arial" w:hAnsi="Arial" w:cs="Arial"/>
+        </w:rPr>
+      </w:pPr>
+      <w:r>
+        <w:rPr>
+          <w:rFonts w:ascii="Arial" w:hAnsi="Arial" w:cs="Arial"/>
+        </w:rPr>
+        <w:t xml:space="preserve">The Compare Ranged Prediction view enables a direct comparison between two car models over a </w:t>
+      </w:r>
+      <w:r>
+        <w:rPr>
+          <w:rFonts w:ascii="Arial" w:hAnsi="Arial" w:cs="Arial"/>
+        </w:rPr>
+        <w:t>interval of years</w:t>
+      </w:r>
+      <w:r>
+        <w:rPr>
+          <w:rFonts w:ascii="Arial" w:hAnsi="Arial" w:cs="Arial"/>
+        </w:rPr>
+        <w:t>.</w:t>
+      </w:r>
+      <w:r>
+        <w:rPr>
+          <w:rFonts w:ascii="Arial" w:hAnsi="Arial" w:cs="Arial"/>
+        </w:rPr>
+        <w:t xml:space="preserve"> The inputs are the same as in the Ranged Prediction </w:t>
+      </w:r>
+      <w:r>
+        <w:rPr>
+          <w:rFonts w:ascii="Arial" w:hAnsi="Arial" w:cs="Arial"/>
+        </w:rPr>
+        <w:lastRenderedPageBreak/>
+        <w:t>with the small change that the user has to select two different cars and also select a prefered algorithm.</w:t>
+      </w:r>
+      <w:r>
+        <w:rPr>
+          <w:rFonts w:ascii="Arial" w:hAnsi="Arial" w:cs="Arial"/>
+        </w:rPr>
+        <w:t xml:space="preserve"> </w:t>
+      </w:r>
+    </w:p>
+    <w:p>
+      <w:pPr>
+        <w:spacing w:line="360" w:lineRule="auto"/>
+        <w:rPr>
+          <w:rFonts w:ascii="Arial" w:hAnsi="Arial" w:cs="Arial"/>
+        </w:rPr>
+      </w:pPr>
+    </w:p>
+    <w:p>
+      <w:pPr>
+        <w:spacing w:line="360" w:lineRule="auto"/>
+        <w:rPr>
+          <w:rFonts w:ascii="Arial" w:hAnsi="Arial" w:cs="Arial"/>
+        </w:rPr>
+      </w:pPr>
+      <w:r>
+        <w:rPr>
+          <w:rFonts w:ascii="Arial" w:hAnsi="Arial" w:cs="Arial"/>
+        </w:rPr>
+        <w:t>The backend processes both inputs across the same year range</w:t>
+      </w:r>
+      <w:r>
+        <w:rPr>
+          <w:rFonts w:ascii="Arial" w:hAnsi="Arial" w:cs="Arial"/>
+        </w:rPr>
+        <w:t xml:space="preserve"> and returns the predictions</w:t>
+      </w:r>
+      <w:r>
+        <w:rPr>
+          <w:rFonts w:ascii="Arial" w:hAnsi="Arial" w:cs="Arial"/>
+        </w:rPr>
+        <w:t xml:space="preserve">. The results are visualized using a dual-line chart, where each line represents </w:t>
+      </w:r>
+      <w:r>
+        <w:rPr>
+          <w:rFonts w:ascii="Arial" w:hAnsi="Arial" w:cs="Arial"/>
+        </w:rPr>
+        <w:t>the predictions of the algorithm for one car in the desired interval</w:t>
+      </w:r>
+      <w:r>
+        <w:rPr>
+          <w:rFonts w:ascii="Arial" w:hAnsi="Arial" w:cs="Arial"/>
+        </w:rPr>
+        <w:t>.</w:t>
+      </w:r>
+    </w:p>
+    <w:bookmarkEnd w:id="50"/>
     <w:p>
       <w:pPr>
         <w:spacing w:line="360" w:lineRule="auto"/>
@@ -22072,7 +22959,7 @@
           <w:lang w:val="en-US"/>
         </w:rPr>
       </w:pPr>
-      <w:bookmarkStart w:id="49" w:name="_Hlk211784116"/>
+      <w:bookmarkStart w:id="51" w:name="_Hlk211784116"/>
       <w:r>
         <w:rPr>
           <w:rFonts w:cs="Arial"/>
@@ -22081,7 +22968,1129 @@
         <w:t>3.3.3. Controller(s)</w:t>
       </w:r>
     </w:p>
-    <w:bookmarkEnd w:id="49"/>
+    <w:p>
+      <w:pPr>
+        <w:rPr>
+          <w:lang w:val="en-US"/>
+        </w:rPr>
+      </w:pPr>
+    </w:p>
+    <w:bookmarkEnd w:id="51"/>
+    <w:p>
+      <w:pPr>
+        <w:spacing w:line="360" w:lineRule="auto"/>
+        <w:rPr>
+          <w:rFonts w:ascii="Arial" w:hAnsi="Arial" w:cs="Arial"/>
+        </w:rPr>
+      </w:pPr>
+      <w:r>
+        <w:rPr>
+          <w:rFonts w:ascii="Arial" w:hAnsi="Arial" w:cs="Arial"/>
+        </w:rPr>
+        <w:t>The C</w:t>
+      </w:r>
+      <w:r>
+        <w:rPr>
+          <w:rFonts w:ascii="Arial" w:hAnsi="Arial" w:cs="Arial"/>
+        </w:rPr>
+        <w:t>ontroller</w:t>
+      </w:r>
+      <w:r>
+        <w:rPr>
+          <w:rFonts w:ascii="Arial" w:hAnsi="Arial" w:cs="Arial"/>
+        </w:rPr>
+        <w:t>(s)</w:t>
+      </w:r>
+      <w:r>
+        <w:rPr>
+          <w:rFonts w:ascii="Arial" w:hAnsi="Arial" w:cs="Arial"/>
+        </w:rPr>
+        <w:t xml:space="preserve"> </w:t>
+      </w:r>
+      <w:r>
+        <w:rPr>
+          <w:rFonts w:ascii="Arial" w:hAnsi="Arial" w:cs="Arial"/>
+        </w:rPr>
+        <w:t>connects the</w:t>
+      </w:r>
+      <w:r>
+        <w:rPr>
+          <w:rFonts w:ascii="Arial" w:hAnsi="Arial" w:cs="Arial"/>
+        </w:rPr>
+        <w:t xml:space="preserve"> user interface and the machine learning logic. </w:t>
+      </w:r>
+      <w:r>
+        <w:rPr>
+          <w:rFonts w:ascii="Arial" w:hAnsi="Arial" w:cs="Arial"/>
+        </w:rPr>
+        <w:t>The goal of the Controller(s)</w:t>
+      </w:r>
+      <w:r>
+        <w:rPr>
+          <w:rFonts w:ascii="Arial" w:hAnsi="Arial" w:cs="Arial"/>
+        </w:rPr>
+        <w:t xml:space="preserve"> is to process user requests, </w:t>
+      </w:r>
+      <w:r>
+        <w:rPr>
+          <w:rFonts w:ascii="Arial" w:hAnsi="Arial" w:cs="Arial"/>
+        </w:rPr>
+        <w:t>execute the models which will produce the prediction. A</w:t>
+      </w:r>
+      <w:r>
+        <w:rPr>
+          <w:rFonts w:ascii="Arial" w:hAnsi="Arial" w:cs="Arial"/>
+        </w:rPr>
+        <w:t xml:space="preserve">nd </w:t>
+      </w:r>
+      <w:r>
+        <w:rPr>
+          <w:rFonts w:ascii="Arial" w:hAnsi="Arial" w:cs="Arial"/>
+        </w:rPr>
+        <w:t>at the end structure the predictions into a JSON and return it to the front end</w:t>
+      </w:r>
+      <w:r>
+        <w:rPr>
+          <w:rFonts w:ascii="Arial" w:hAnsi="Arial" w:cs="Arial"/>
+        </w:rPr>
+        <w:t>.</w:t>
+      </w:r>
+    </w:p>
+    <w:p>
+      <w:pPr>
+        <w:spacing w:line="360" w:lineRule="auto"/>
+        <w:rPr>
+          <w:rFonts w:ascii="Arial" w:hAnsi="Arial" w:cs="Arial"/>
+        </w:rPr>
+      </w:pPr>
+    </w:p>
+    <w:p>
+      <w:pPr>
+        <w:spacing w:line="360" w:lineRule="auto"/>
+        <w:rPr>
+          <w:rFonts w:ascii="Arial" w:hAnsi="Arial" w:cs="Arial"/>
+        </w:rPr>
+      </w:pPr>
+      <w:r>
+        <w:rPr>
+          <w:rFonts w:ascii="Arial" w:hAnsi="Arial" w:cs="Arial"/>
+        </w:rPr>
+        <w:t xml:space="preserve">The </w:t>
+      </w:r>
+      <w:r>
+        <w:rPr>
+          <w:rFonts w:ascii="Arial" w:hAnsi="Arial" w:cs="Arial"/>
+        </w:rPr>
+        <w:t>main</w:t>
+      </w:r>
+      <w:r>
+        <w:rPr>
+          <w:rFonts w:ascii="Arial" w:hAnsi="Arial" w:cs="Arial"/>
+        </w:rPr>
+        <w:t xml:space="preserve"> controller in this </w:t>
+      </w:r>
+      <w:r>
+        <w:rPr>
+          <w:rFonts w:ascii="Arial" w:hAnsi="Arial" w:cs="Arial"/>
+        </w:rPr>
+        <w:t>application</w:t>
+      </w:r>
+      <w:r>
+        <w:rPr>
+          <w:rFonts w:ascii="Arial" w:hAnsi="Arial" w:cs="Arial"/>
+        </w:rPr>
+        <w:t xml:space="preserve"> is the PredictionController</w:t>
+      </w:r>
+      <w:r>
+        <w:rPr>
+          <w:rFonts w:ascii="Arial" w:hAnsi="Arial" w:cs="Arial"/>
+        </w:rPr>
+        <w:t xml:space="preserve">. It is </w:t>
+      </w:r>
+      <w:r>
+        <w:rPr>
+          <w:rFonts w:ascii="Arial" w:hAnsi="Arial" w:cs="Arial"/>
+        </w:rPr>
+        <w:t xml:space="preserve">responsible for handling all prediction. It </w:t>
+      </w:r>
+      <w:r>
+        <w:rPr>
+          <w:rFonts w:ascii="Arial" w:hAnsi="Arial" w:cs="Arial"/>
+        </w:rPr>
+        <w:t>is has exposed 4 endpoints</w:t>
+      </w:r>
+      <w:r>
+        <w:rPr>
+          <w:rFonts w:ascii="Arial" w:hAnsi="Arial" w:cs="Arial"/>
+        </w:rPr>
+        <w:t xml:space="preserve"> under </w:t>
+      </w:r>
+      <w:r>
+        <w:rPr>
+          <w:rFonts w:ascii="Arial" w:hAnsi="Arial" w:cs="Arial"/>
+        </w:rPr>
+        <w:t>“...</w:t>
+      </w:r>
+      <w:r>
+        <w:rPr>
+          <w:rFonts w:ascii="Arial" w:hAnsi="Arial" w:cs="Arial"/>
+        </w:rPr>
+        <w:t>/api/v1/prediction</w:t>
+      </w:r>
+      <w:r>
+        <w:rPr>
+          <w:rFonts w:ascii="Arial" w:hAnsi="Arial" w:cs="Arial"/>
+        </w:rPr>
+        <w:t>”</w:t>
+      </w:r>
+      <w:r>
+        <w:rPr>
+          <w:rFonts w:ascii="Arial" w:hAnsi="Arial" w:cs="Arial"/>
+        </w:rPr>
+        <w:t>.</w:t>
+      </w:r>
+      <w:r>
+        <w:rPr>
+          <w:rFonts w:ascii="Arial" w:hAnsi="Arial" w:cs="Arial"/>
+        </w:rPr>
+        <w:t xml:space="preserve"> Which are used accordingly to the view which is selected in the UI.</w:t>
+      </w:r>
+    </w:p>
+    <w:p>
+      <w:pPr>
+        <w:spacing w:line="360" w:lineRule="auto"/>
+        <w:rPr>
+          <w:rFonts w:ascii="Arial" w:hAnsi="Arial" w:cs="Arial"/>
+        </w:rPr>
+      </w:pPr>
+    </w:p>
+    <w:p>
+      <w:pPr>
+        <w:spacing w:line="360" w:lineRule="auto"/>
+        <w:rPr>
+          <w:rFonts w:ascii="Arial" w:hAnsi="Arial" w:cs="Arial"/>
+        </w:rPr>
+      </w:pPr>
+      <w:r>
+        <w:rPr>
+          <w:rFonts w:ascii="Arial" w:hAnsi="Arial" w:cs="Arial"/>
+        </w:rPr>
+        <w:t>Each request sent to the PredictionController contains car-specific</w:t>
+      </w:r>
+      <w:r>
+        <w:rPr>
+          <w:rFonts w:ascii="Arial" w:hAnsi="Arial" w:cs="Arial"/>
+        </w:rPr>
+        <w:t xml:space="preserve"> payload with the following inputs: </w:t>
+      </w:r>
+      <w:r>
+        <w:rPr>
+          <w:rFonts w:ascii="Arial" w:hAnsi="Arial" w:cs="Arial"/>
+        </w:rPr>
+        <w:t>manufacturer, model, year of production, mileage, transmission, fuel type,</w:t>
+      </w:r>
+      <w:r>
+        <w:rPr>
+          <w:rFonts w:ascii="Arial" w:hAnsi="Arial" w:cs="Arial"/>
+        </w:rPr>
+        <w:t xml:space="preserve"> </w:t>
+      </w:r>
+      <w:r>
+        <w:rPr>
+          <w:rFonts w:ascii="Arial" w:hAnsi="Arial" w:cs="Arial"/>
+        </w:rPr>
+        <w:t>target year</w:t>
+      </w:r>
+      <w:r>
+        <w:rPr>
+          <w:rFonts w:ascii="Arial" w:hAnsi="Arial" w:cs="Arial"/>
+        </w:rPr>
+        <w:t>, start year(</w:t>
+      </w:r>
+      <w:r>
+        <w:rPr>
+          <w:rFonts w:ascii="Arial" w:hAnsi="Arial" w:cs="Arial"/>
+        </w:rPr>
+        <w:t>ranged requests only</w:t>
+      </w:r>
+      <w:r>
+        <w:rPr>
+          <w:rFonts w:ascii="Arial" w:hAnsi="Arial" w:cs="Arial"/>
+        </w:rPr>
+        <w:t>), end year(</w:t>
+      </w:r>
+      <w:r>
+        <w:rPr>
+          <w:rFonts w:ascii="Arial" w:hAnsi="Arial" w:cs="Arial"/>
+        </w:rPr>
+        <w:t>ranged requests only</w:t>
+      </w:r>
+      <w:r>
+        <w:rPr>
+          <w:rFonts w:ascii="Arial" w:hAnsi="Arial" w:cs="Arial"/>
+        </w:rPr>
+        <w:t>), algorithm type(</w:t>
+      </w:r>
+      <w:bookmarkStart w:id="52" w:name="_Hlk212820610"/>
+      <w:r>
+        <w:rPr>
+          <w:rFonts w:ascii="Arial" w:hAnsi="Arial" w:cs="Arial"/>
+        </w:rPr>
+        <w:t>ranged requests only</w:t>
+      </w:r>
+      <w:bookmarkEnd w:id="52"/>
+      <w:r>
+        <w:rPr>
+          <w:rFonts w:ascii="Arial" w:hAnsi="Arial" w:cs="Arial"/>
+        </w:rPr>
+        <w:t>)</w:t>
+      </w:r>
+      <w:r>
+        <w:rPr>
+          <w:rFonts w:ascii="Arial" w:hAnsi="Arial" w:cs="Arial"/>
+        </w:rPr>
+        <w:t xml:space="preserve">. </w:t>
+      </w:r>
+      <w:r>
+        <w:rPr>
+          <w:rFonts w:ascii="Arial" w:hAnsi="Arial" w:cs="Arial"/>
+        </w:rPr>
+        <w:t>When the controller receives the data it makes a input validation</w:t>
+      </w:r>
+      <w:r>
+        <w:rPr>
+          <w:rFonts w:ascii="Arial" w:hAnsi="Arial" w:cs="Arial"/>
+        </w:rPr>
+        <w:t xml:space="preserve"> and delegates the computation to the ActiveModel and ModelHotLoader services</w:t>
+      </w:r>
+      <w:r>
+        <w:rPr>
+          <w:rFonts w:ascii="Arial" w:hAnsi="Arial" w:cs="Arial"/>
+        </w:rPr>
+        <w:t>. They are responsible for</w:t>
+      </w:r>
+      <w:r>
+        <w:rPr>
+          <w:rFonts w:ascii="Arial" w:hAnsi="Arial" w:cs="Arial"/>
+        </w:rPr>
+        <w:t xml:space="preserve"> load</w:t>
+      </w:r>
+      <w:r>
+        <w:rPr>
+          <w:rFonts w:ascii="Arial" w:hAnsi="Arial" w:cs="Arial"/>
+        </w:rPr>
+        <w:t>ing</w:t>
+      </w:r>
+      <w:r>
+        <w:rPr>
+          <w:rFonts w:ascii="Arial" w:hAnsi="Arial" w:cs="Arial"/>
+        </w:rPr>
+        <w:t xml:space="preserve"> the </w:t>
+      </w:r>
+      <w:r>
+        <w:rPr>
+          <w:rFonts w:ascii="Arial" w:hAnsi="Arial" w:cs="Arial"/>
+        </w:rPr>
+        <w:t>correct</w:t>
+      </w:r>
+      <w:r>
+        <w:rPr>
+          <w:rFonts w:ascii="Arial" w:hAnsi="Arial" w:cs="Arial"/>
+        </w:rPr>
+        <w:t xml:space="preserve"> trained model bundle from the processed dataset </w:t>
+      </w:r>
+      <w:r>
+        <w:rPr>
+          <w:rFonts w:ascii="Arial" w:hAnsi="Arial" w:cs="Arial"/>
+        </w:rPr>
+        <w:t>folder</w:t>
+      </w:r>
+      <w:r>
+        <w:rPr>
+          <w:rFonts w:ascii="Arial" w:hAnsi="Arial" w:cs="Arial"/>
+        </w:rPr>
+        <w:t xml:space="preserve">. </w:t>
+      </w:r>
+      <w:r>
+        <w:rPr>
+          <w:rFonts w:ascii="Arial" w:hAnsi="Arial" w:cs="Arial"/>
+        </w:rPr>
+        <w:t xml:space="preserve">After that </w:t>
+      </w:r>
+      <w:r>
+        <w:rPr>
+          <w:rFonts w:ascii="Arial" w:hAnsi="Arial" w:cs="Arial"/>
+        </w:rPr>
+        <w:t>the appropriate algorithms</w:t>
+      </w:r>
+      <w:r>
+        <w:rPr>
+          <w:rFonts w:ascii="Arial" w:hAnsi="Arial" w:cs="Arial"/>
+        </w:rPr>
+        <w:t xml:space="preserve"> are called</w:t>
+      </w:r>
+      <w:r>
+        <w:rPr>
+          <w:rFonts w:ascii="Arial" w:hAnsi="Arial" w:cs="Arial"/>
+        </w:rPr>
+        <w:t xml:space="preserve"> — Linear Regression, Ridge Regression, Random Forest, and Gradient Boosting — to generate predictions and compute </w:t>
+      </w:r>
+      <w:r>
+        <w:rPr>
+          <w:rFonts w:ascii="Arial" w:hAnsi="Arial" w:cs="Arial"/>
+        </w:rPr>
+        <w:t xml:space="preserve">the </w:t>
+      </w:r>
+      <w:r>
+        <w:rPr>
+          <w:rFonts w:ascii="Arial" w:hAnsi="Arial" w:cs="Arial"/>
+        </w:rPr>
+        <w:t>performance metrics.</w:t>
+      </w:r>
+    </w:p>
+    <w:p>
+      <w:pPr>
+        <w:spacing w:line="360" w:lineRule="auto"/>
+        <w:rPr>
+          <w:rFonts w:ascii="Arial" w:hAnsi="Arial" w:cs="Arial"/>
+        </w:rPr>
+      </w:pPr>
+    </w:p>
+    <w:p>
+      <w:pPr>
+        <w:spacing w:line="360" w:lineRule="auto"/>
+        <w:rPr>
+          <w:rFonts w:ascii="Arial" w:hAnsi="Arial" w:cs="Arial"/>
+        </w:rPr>
+      </w:pPr>
+      <w:r>
+        <w:rPr>
+          <w:rFonts w:ascii="Arial" w:hAnsi="Arial" w:cs="Arial"/>
+        </w:rPr>
+        <w:lastRenderedPageBreak/>
+        <w:t>In the end</w:t>
+      </w:r>
+      <w:r>
+        <w:rPr>
+          <w:rFonts w:ascii="Arial" w:hAnsi="Arial" w:cs="Arial"/>
+        </w:rPr>
+        <w:t xml:space="preserve"> </w:t>
+      </w:r>
+      <w:r>
+        <w:rPr>
+          <w:rFonts w:ascii="Arial" w:hAnsi="Arial" w:cs="Arial"/>
+        </w:rPr>
+        <w:t xml:space="preserve">when </w:t>
+      </w:r>
+      <w:r>
+        <w:rPr>
+          <w:rFonts w:ascii="Arial" w:hAnsi="Arial" w:cs="Arial"/>
+        </w:rPr>
+        <w:t>the</w:t>
+      </w:r>
+      <w:r>
+        <w:rPr>
+          <w:rFonts w:ascii="Arial" w:hAnsi="Arial" w:cs="Arial"/>
+        </w:rPr>
+        <w:t xml:space="preserve"> </w:t>
+      </w:r>
+      <w:r>
+        <w:rPr>
+          <w:rFonts w:ascii="Arial" w:hAnsi="Arial" w:cs="Arial"/>
+        </w:rPr>
+        <w:t>results are</w:t>
+      </w:r>
+      <w:r>
+        <w:rPr>
+          <w:rFonts w:ascii="Arial" w:hAnsi="Arial" w:cs="Arial"/>
+        </w:rPr>
+        <w:t xml:space="preserve"> computed</w:t>
+      </w:r>
+      <w:r>
+        <w:rPr>
+          <w:rFonts w:ascii="Arial" w:hAnsi="Arial" w:cs="Arial"/>
+        </w:rPr>
+        <w:t xml:space="preserve">, the controller </w:t>
+      </w:r>
+      <w:r>
+        <w:rPr>
+          <w:rFonts w:ascii="Arial" w:hAnsi="Arial" w:cs="Arial"/>
+        </w:rPr>
+        <w:t>structures</w:t>
+      </w:r>
+      <w:r>
+        <w:rPr>
+          <w:rFonts w:ascii="Arial" w:hAnsi="Arial" w:cs="Arial"/>
+        </w:rPr>
+        <w:t xml:space="preserve"> them into a JSON response that is sent back to the frontend</w:t>
+      </w:r>
+      <w:r>
+        <w:rPr>
+          <w:rFonts w:ascii="Arial" w:hAnsi="Arial" w:cs="Arial"/>
+        </w:rPr>
+        <w:t>.</w:t>
+      </w:r>
+      <w:r>
+        <w:rPr>
+          <w:rFonts w:ascii="Arial" w:hAnsi="Arial" w:cs="Arial"/>
+        </w:rPr>
+        <w:t xml:space="preserve"> </w:t>
+      </w:r>
+      <w:r>
+        <w:rPr>
+          <w:rFonts w:ascii="Arial" w:hAnsi="Arial" w:cs="Arial"/>
+        </w:rPr>
+        <w:t>And they are</w:t>
+      </w:r>
+      <w:r>
+        <w:rPr>
+          <w:rFonts w:ascii="Arial" w:hAnsi="Arial" w:cs="Arial"/>
+        </w:rPr>
+        <w:t xml:space="preserve"> displayed through charts and tables. The PredictionController does not contain any</w:t>
+      </w:r>
+      <w:r>
+        <w:rPr>
+          <w:rFonts w:ascii="Arial" w:hAnsi="Arial" w:cs="Arial"/>
+        </w:rPr>
+        <w:t xml:space="preserve"> computational logic by</w:t>
+      </w:r>
+      <w:r>
+        <w:rPr>
+          <w:rFonts w:ascii="Arial" w:hAnsi="Arial" w:cs="Arial"/>
+        </w:rPr>
+        <w:t xml:space="preserve"> itself</w:t>
+      </w:r>
+      <w:r>
+        <w:rPr>
+          <w:rFonts w:ascii="Arial" w:hAnsi="Arial" w:cs="Arial"/>
+        </w:rPr>
+        <w:t>. It is more like a orchestrator for the communication</w:t>
+      </w:r>
+      <w:r>
+        <w:rPr>
+          <w:rFonts w:ascii="Arial" w:hAnsi="Arial" w:cs="Arial"/>
+        </w:rPr>
+        <w:t xml:space="preserve"> between </w:t>
+      </w:r>
+      <w:r>
+        <w:rPr>
+          <w:rFonts w:ascii="Arial" w:hAnsi="Arial" w:cs="Arial"/>
+        </w:rPr>
+        <w:t xml:space="preserve">the </w:t>
+      </w:r>
+      <w:r>
+        <w:rPr>
+          <w:rFonts w:ascii="Arial" w:hAnsi="Arial" w:cs="Arial"/>
+        </w:rPr>
+        <w:t>backend components.</w:t>
+      </w:r>
+    </w:p>
+    <w:p>
+      <w:pPr>
+        <w:spacing w:line="360" w:lineRule="auto"/>
+        <w:rPr>
+          <w:rFonts w:ascii="Arial" w:hAnsi="Arial" w:cs="Arial"/>
+        </w:rPr>
+      </w:pPr>
+    </w:p>
+    <w:p>
+      <w:pPr>
+        <w:pStyle w:val="Heading2"/>
+      </w:pPr>
+      <w:bookmarkStart w:id="53" w:name="_Hlk212823026"/>
+      <w:r>
+        <w:t>3.</w:t>
+      </w:r>
+      <w:r>
+        <w:t>4</w:t>
+      </w:r>
+      <w:r>
+        <w:t>. Primary Vehicle Dataset and Feature Selection</w:t>
+      </w:r>
+    </w:p>
+    <w:p>
+      <w:pPr>
+        <w:spacing w:line="360" w:lineRule="auto"/>
+        <w:rPr>
+          <w:rFonts w:ascii="Arial" w:hAnsi="Arial" w:cs="Arial"/>
+        </w:rPr>
+      </w:pPr>
+    </w:p>
+    <w:p>
+      <w:pPr>
+        <w:spacing w:line="360" w:lineRule="auto"/>
+        <w:rPr>
+          <w:rFonts w:ascii="Arial" w:hAnsi="Arial" w:cs="Arial"/>
+        </w:rPr>
+      </w:pPr>
+      <w:r>
+        <w:rPr>
+          <w:rFonts w:ascii="Arial" w:hAnsi="Arial" w:cs="Arial"/>
+        </w:rPr>
+        <w:t>T</w:t>
+      </w:r>
+      <w:r>
+        <w:rPr>
+          <w:rFonts w:ascii="Arial" w:hAnsi="Arial" w:cs="Arial"/>
+        </w:rPr>
+        <w:t>he system is designed to support different datasets</w:t>
+      </w:r>
+      <w:r>
+        <w:rPr>
+          <w:rFonts w:ascii="Arial" w:hAnsi="Arial" w:cs="Arial"/>
+        </w:rPr>
+        <w:t xml:space="preserve"> but</w:t>
+      </w:r>
+      <w:r>
+        <w:rPr>
+          <w:rFonts w:ascii="Arial" w:hAnsi="Arial" w:cs="Arial"/>
+        </w:rPr>
+        <w:t xml:space="preserve"> the initial implementation focuses on a single dataset containing used car listings collected from </w:t>
+      </w:r>
+      <w:r>
+        <w:rPr>
+          <w:rFonts w:ascii="Arial" w:hAnsi="Arial" w:cs="Arial"/>
+        </w:rPr>
+        <w:t>publicly</w:t>
+      </w:r>
+      <w:r>
+        <w:rPr>
+          <w:rFonts w:ascii="Arial" w:hAnsi="Arial" w:cs="Arial"/>
+        </w:rPr>
+        <w:t xml:space="preserve"> available dataset</w:t>
+      </w:r>
+      <w:r>
+        <w:rPr>
+          <w:rFonts w:ascii="Arial" w:hAnsi="Arial" w:cs="Arial"/>
+        </w:rPr>
+        <w:t>. The dataset includes vehicles of various brands, models</w:t>
+      </w:r>
+      <w:r>
+        <w:rPr>
+          <w:rFonts w:ascii="Arial" w:hAnsi="Arial" w:cs="Arial"/>
+        </w:rPr>
+        <w:t xml:space="preserve"> and it is</w:t>
+      </w:r>
+      <w:r>
+        <w:rPr>
+          <w:rFonts w:ascii="Arial" w:hAnsi="Arial" w:cs="Arial"/>
+        </w:rPr>
+        <w:t xml:space="preserve"> sufficient for model training and evaluation. The data contains </w:t>
+      </w:r>
+      <w:r>
+        <w:rPr>
+          <w:rFonts w:ascii="Arial" w:hAnsi="Arial" w:cs="Arial"/>
+        </w:rPr>
+        <w:t>the following attributes</w:t>
+      </w:r>
+      <w:r>
+        <w:rPr>
+          <w:rFonts w:ascii="Arial" w:hAnsi="Arial" w:cs="Arial"/>
+        </w:rPr>
+        <w:t xml:space="preserve"> manufacturer, model, year of production, mileage, fuel type, transmission, and price.</w:t>
+      </w:r>
+    </w:p>
+    <w:p>
+      <w:pPr>
+        <w:spacing w:line="360" w:lineRule="auto"/>
+        <w:rPr>
+          <w:rFonts w:ascii="Arial" w:hAnsi="Arial" w:cs="Arial"/>
+        </w:rPr>
+      </w:pPr>
+    </w:p>
+    <w:p>
+      <w:pPr>
+        <w:spacing w:line="360" w:lineRule="auto"/>
+        <w:rPr>
+          <w:rFonts w:ascii="Arial" w:hAnsi="Arial" w:cs="Arial"/>
+        </w:rPr>
+      </w:pPr>
+      <w:r>
+        <w:rPr>
+          <w:rFonts w:ascii="Arial" w:hAnsi="Arial" w:cs="Arial"/>
+        </w:rPr>
+        <w:t>During preprocessing, categorical variables such as fuel type and transmission are encoded</w:t>
+      </w:r>
+      <w:r>
+        <w:rPr>
+          <w:rFonts w:ascii="Arial" w:hAnsi="Arial" w:cs="Arial"/>
+        </w:rPr>
+        <w:t>.</w:t>
+      </w:r>
+      <w:r>
+        <w:rPr>
+          <w:rFonts w:ascii="Arial" w:hAnsi="Arial" w:cs="Arial"/>
+        </w:rPr>
+        <w:t xml:space="preserve"> </w:t>
+      </w:r>
+      <w:r>
+        <w:rPr>
+          <w:rFonts w:ascii="Arial" w:hAnsi="Arial" w:cs="Arial"/>
+        </w:rPr>
+        <w:t>Y</w:t>
+      </w:r>
+      <w:r>
+        <w:rPr>
+          <w:rFonts w:ascii="Arial" w:hAnsi="Arial" w:cs="Arial"/>
+        </w:rPr>
+        <w:t>ear and mileage</w:t>
+      </w:r>
+      <w:r>
+        <w:rPr>
+          <w:rFonts w:ascii="Arial" w:hAnsi="Arial" w:cs="Arial"/>
+        </w:rPr>
+        <w:t xml:space="preserve"> which are numerica attributes</w:t>
+      </w:r>
+      <w:r>
+        <w:rPr>
+          <w:rFonts w:ascii="Arial" w:hAnsi="Arial" w:cs="Arial"/>
+        </w:rPr>
+        <w:t xml:space="preserve"> are scaled </w:t>
+      </w:r>
+      <w:r>
+        <w:rPr>
+          <w:rFonts w:ascii="Arial" w:hAnsi="Arial" w:cs="Arial"/>
+        </w:rPr>
+        <w:t>for performance purposes</w:t>
+      </w:r>
+      <w:r>
+        <w:rPr>
+          <w:rFonts w:ascii="Arial" w:hAnsi="Arial" w:cs="Arial"/>
+        </w:rPr>
+        <w:t xml:space="preserve">. Missing </w:t>
+      </w:r>
+      <w:r>
+        <w:rPr>
+          <w:rFonts w:ascii="Arial" w:hAnsi="Arial" w:cs="Arial"/>
+        </w:rPr>
+        <w:t>and</w:t>
+      </w:r>
+      <w:r>
+        <w:rPr>
+          <w:rFonts w:ascii="Arial" w:hAnsi="Arial" w:cs="Arial"/>
+        </w:rPr>
+        <w:t xml:space="preserve"> inconsistent records are removed, and outliers are filtered out to preserve data quality.</w:t>
+      </w:r>
+    </w:p>
+    <w:p>
+      <w:pPr>
+        <w:spacing w:line="360" w:lineRule="auto"/>
+        <w:rPr>
+          <w:rFonts w:ascii="Arial" w:hAnsi="Arial" w:cs="Arial"/>
+        </w:rPr>
+      </w:pPr>
+    </w:p>
+    <w:p>
+      <w:pPr>
+        <w:spacing w:line="360" w:lineRule="auto"/>
+        <w:rPr>
+          <w:rFonts w:ascii="Arial" w:hAnsi="Arial" w:cs="Arial"/>
+        </w:rPr>
+      </w:pPr>
+      <w:r>
+        <w:rPr>
+          <w:rFonts w:ascii="Arial" w:hAnsi="Arial" w:cs="Arial"/>
+        </w:rPr>
+        <w:t>The target variable</w:t>
+      </w:r>
+      <w:r>
+        <w:rPr>
+          <w:rFonts w:ascii="Arial" w:hAnsi="Arial" w:cs="Arial"/>
+        </w:rPr>
+        <w:t xml:space="preserve"> for prediction</w:t>
+      </w:r>
+      <w:r>
+        <w:rPr>
+          <w:rFonts w:ascii="Arial" w:hAnsi="Arial" w:cs="Arial"/>
+        </w:rPr>
+        <w:t xml:space="preserve"> for all models is the</w:t>
+      </w:r>
+      <w:r>
+        <w:rPr>
+          <w:rFonts w:ascii="Arial" w:hAnsi="Arial" w:cs="Arial"/>
+        </w:rPr>
+        <w:t xml:space="preserve"> price of the vehicle. The remaining features </w:t>
+      </w:r>
+      <w:r>
+        <w:rPr>
+          <w:rFonts w:ascii="Arial" w:hAnsi="Arial" w:cs="Arial"/>
+        </w:rPr>
+        <w:t>features serve as predictors</w:t>
+      </w:r>
+      <w:r>
+        <w:rPr>
+          <w:rFonts w:ascii="Arial" w:hAnsi="Arial" w:cs="Arial"/>
+        </w:rPr>
+        <w:t xml:space="preserve"> which help the regressors learn about the relationship betweem the features and the price of the vehicle</w:t>
+      </w:r>
+      <w:r>
+        <w:rPr>
+          <w:rFonts w:ascii="Arial" w:hAnsi="Arial" w:cs="Arial"/>
+        </w:rPr>
+        <w:t>.</w:t>
+      </w:r>
+    </w:p>
+    <w:p>
+      <w:pPr>
+        <w:spacing w:line="360" w:lineRule="auto"/>
+        <w:rPr>
+          <w:rFonts w:ascii="Arial" w:hAnsi="Arial" w:cs="Arial"/>
+        </w:rPr>
+      </w:pPr>
+    </w:p>
+    <w:p>
+      <w:pPr>
+        <w:pStyle w:val="Heading2"/>
+      </w:pPr>
+      <w:r>
+        <w:t>3.</w:t>
+      </w:r>
+      <w:r>
+        <w:t>5</w:t>
+      </w:r>
+      <w:r>
+        <w:t>. Custom Dataset Requirements</w:t>
+      </w:r>
+    </w:p>
+    <w:p>
+      <w:pPr>
+        <w:spacing w:line="360" w:lineRule="auto"/>
+        <w:rPr>
+          <w:rFonts w:ascii="Arial" w:hAnsi="Arial" w:cs="Arial"/>
+        </w:rPr>
+      </w:pPr>
+    </w:p>
+    <w:p>
+      <w:pPr>
+        <w:spacing w:line="360" w:lineRule="auto"/>
+        <w:rPr>
+          <w:rFonts w:ascii="Arial" w:hAnsi="Arial" w:cs="Arial"/>
+        </w:rPr>
+      </w:pPr>
+      <w:r>
+        <w:rPr>
+          <w:rFonts w:ascii="Arial" w:hAnsi="Arial" w:cs="Arial"/>
+        </w:rPr>
+        <w:t>The initial implementation doesn’t have U for training but</w:t>
+      </w:r>
+      <w:r>
+        <w:rPr>
+          <w:rFonts w:ascii="Arial" w:hAnsi="Arial" w:cs="Arial"/>
+        </w:rPr>
+        <w:t xml:space="preserve"> the backend fully supports retraining with custom datasets through the command-line interface (CLI). </w:t>
+      </w:r>
+      <w:r>
+        <w:rPr>
+          <w:rFonts w:ascii="Arial" w:hAnsi="Arial" w:cs="Arial"/>
+        </w:rPr>
+        <w:t xml:space="preserve">This makes the application very flexible as the user can provide the application their custom CSV and they can use it to train the models and get predictions based on it. </w:t>
+      </w:r>
+    </w:p>
+    <w:p>
+      <w:pPr>
+        <w:spacing w:line="360" w:lineRule="auto"/>
+        <w:rPr>
+          <w:rFonts w:ascii="Arial" w:hAnsi="Arial" w:cs="Arial"/>
+        </w:rPr>
+      </w:pPr>
+    </w:p>
+    <w:p>
+      <w:pPr>
+        <w:spacing w:line="360" w:lineRule="auto"/>
+        <w:rPr>
+          <w:rFonts w:ascii="Arial" w:hAnsi="Arial" w:cs="Arial"/>
+        </w:rPr>
+      </w:pPr>
+      <w:r>
+        <w:rPr>
+          <w:rFonts w:ascii="Arial" w:hAnsi="Arial" w:cs="Arial"/>
+        </w:rPr>
+        <w:t xml:space="preserve">Custom datasets </w:t>
+      </w:r>
+      <w:r>
+        <w:rPr>
+          <w:rFonts w:ascii="Arial" w:hAnsi="Arial" w:cs="Arial"/>
+        </w:rPr>
+        <w:t>should</w:t>
+      </w:r>
+      <w:r>
+        <w:rPr>
+          <w:rFonts w:ascii="Arial" w:hAnsi="Arial" w:cs="Arial"/>
+        </w:rPr>
+        <w:t xml:space="preserve"> be provided in CSV (comma-separated values) format. The file should include at least the following columns:</w:t>
+      </w:r>
+    </w:p>
+    <w:p>
+      <w:pPr>
+        <w:spacing w:line="360" w:lineRule="auto"/>
+        <w:rPr>
+          <w:rFonts w:ascii="Arial" w:hAnsi="Arial" w:cs="Arial"/>
+        </w:rPr>
+      </w:pPr>
+    </w:p>
+    <w:p>
+      <w:pPr>
+        <w:spacing w:line="360" w:lineRule="auto"/>
+        <w:rPr>
+          <w:rFonts w:ascii="Arial" w:hAnsi="Arial" w:cs="Arial"/>
+        </w:rPr>
+      </w:pPr>
+      <w:r>
+        <w:rPr>
+          <w:rFonts w:ascii="Arial" w:hAnsi="Arial" w:cs="Arial"/>
+        </w:rPr>
+        <w:t>price,</w:t>
+      </w:r>
+      <w:r>
+        <w:rPr>
+          <w:rFonts w:ascii="Arial" w:hAnsi="Arial" w:cs="Arial"/>
+        </w:rPr>
+        <w:t xml:space="preserve"> </w:t>
+      </w:r>
+      <w:r>
+        <w:rPr>
+          <w:rFonts w:ascii="Arial" w:hAnsi="Arial" w:cs="Arial"/>
+        </w:rPr>
+        <w:t>year,</w:t>
+      </w:r>
+      <w:r>
+        <w:rPr>
+          <w:rFonts w:ascii="Arial" w:hAnsi="Arial" w:cs="Arial"/>
+        </w:rPr>
+        <w:t xml:space="preserve"> </w:t>
+      </w:r>
+      <w:r>
+        <w:rPr>
+          <w:rFonts w:ascii="Arial" w:hAnsi="Arial" w:cs="Arial"/>
+        </w:rPr>
+        <w:t>manufacturer,</w:t>
+      </w:r>
+      <w:r>
+        <w:rPr>
+          <w:rFonts w:ascii="Arial" w:hAnsi="Arial" w:cs="Arial"/>
+        </w:rPr>
+        <w:t xml:space="preserve"> </w:t>
+      </w:r>
+      <w:r>
+        <w:rPr>
+          <w:rFonts w:ascii="Arial" w:hAnsi="Arial" w:cs="Arial"/>
+        </w:rPr>
+        <w:t>model,</w:t>
+      </w:r>
+      <w:r>
+        <w:rPr>
+          <w:rFonts w:ascii="Arial" w:hAnsi="Arial" w:cs="Arial"/>
+        </w:rPr>
+        <w:t xml:space="preserve"> </w:t>
+      </w:r>
+      <w:r>
+        <w:rPr>
+          <w:rFonts w:ascii="Arial" w:hAnsi="Arial" w:cs="Arial"/>
+        </w:rPr>
+        <w:t>odometer,</w:t>
+      </w:r>
+      <w:r>
+        <w:rPr>
+          <w:rFonts w:ascii="Arial" w:hAnsi="Arial" w:cs="Arial"/>
+        </w:rPr>
+        <w:t xml:space="preserve"> </w:t>
+      </w:r>
+      <w:r>
+        <w:rPr>
+          <w:rFonts w:ascii="Arial" w:hAnsi="Arial" w:cs="Arial"/>
+        </w:rPr>
+        <w:t>fuel,</w:t>
+      </w:r>
+      <w:r>
+        <w:rPr>
+          <w:rFonts w:ascii="Arial" w:hAnsi="Arial" w:cs="Arial"/>
+        </w:rPr>
+        <w:t xml:space="preserve"> </w:t>
+      </w:r>
+      <w:r>
+        <w:rPr>
+          <w:rFonts w:ascii="Arial" w:hAnsi="Arial" w:cs="Arial"/>
+        </w:rPr>
+        <w:t>transmission</w:t>
+      </w:r>
+    </w:p>
+    <w:p>
+      <w:pPr>
+        <w:spacing w:line="360" w:lineRule="auto"/>
+        <w:rPr>
+          <w:rFonts w:ascii="Arial" w:hAnsi="Arial" w:cs="Arial"/>
+        </w:rPr>
+      </w:pPr>
+      <w:r>
+        <w:rPr>
+          <w:rFonts w:ascii="Arial" w:hAnsi="Arial" w:cs="Arial"/>
+        </w:rPr>
+        <w:t>11900,</w:t>
+      </w:r>
+      <w:r>
+        <w:rPr>
+          <w:rFonts w:ascii="Arial" w:hAnsi="Arial" w:cs="Arial"/>
+        </w:rPr>
+        <w:t xml:space="preserve"> </w:t>
+      </w:r>
+      <w:r>
+        <w:rPr>
+          <w:rFonts w:ascii="Arial" w:hAnsi="Arial" w:cs="Arial"/>
+        </w:rPr>
+        <w:t>2017,</w:t>
+      </w:r>
+      <w:r>
+        <w:rPr>
+          <w:rFonts w:ascii="Arial" w:hAnsi="Arial" w:cs="Arial"/>
+        </w:rPr>
+        <w:t xml:space="preserve"> </w:t>
+      </w:r>
+      <w:r>
+        <w:rPr>
+          <w:rFonts w:ascii="Arial" w:hAnsi="Arial" w:cs="Arial"/>
+        </w:rPr>
+        <w:t>hyundai,</w:t>
+      </w:r>
+      <w:r>
+        <w:rPr>
+          <w:rFonts w:ascii="Arial" w:hAnsi="Arial" w:cs="Arial"/>
+        </w:rPr>
+        <w:t xml:space="preserve"> </w:t>
+      </w:r>
+      <w:r>
+        <w:rPr>
+          <w:rFonts w:ascii="Arial" w:hAnsi="Arial" w:cs="Arial"/>
+        </w:rPr>
+        <w:t>elantra,</w:t>
+      </w:r>
+      <w:r>
+        <w:rPr>
+          <w:rFonts w:ascii="Arial" w:hAnsi="Arial" w:cs="Arial"/>
+        </w:rPr>
+        <w:t xml:space="preserve"> </w:t>
+      </w:r>
+      <w:r>
+        <w:rPr>
+          <w:rFonts w:ascii="Arial" w:hAnsi="Arial" w:cs="Arial"/>
+        </w:rPr>
+        <w:t>45000,</w:t>
+      </w:r>
+      <w:r>
+        <w:rPr>
+          <w:rFonts w:ascii="Arial" w:hAnsi="Arial" w:cs="Arial"/>
+        </w:rPr>
+        <w:t xml:space="preserve"> </w:t>
+      </w:r>
+      <w:r>
+        <w:rPr>
+          <w:rFonts w:ascii="Arial" w:hAnsi="Arial" w:cs="Arial"/>
+        </w:rPr>
+        <w:t>gas,</w:t>
+      </w:r>
+      <w:r>
+        <w:rPr>
+          <w:rFonts w:ascii="Arial" w:hAnsi="Arial" w:cs="Arial"/>
+        </w:rPr>
+        <w:t xml:space="preserve"> </w:t>
+      </w:r>
+      <w:r>
+        <w:rPr>
+          <w:rFonts w:ascii="Arial" w:hAnsi="Arial" w:cs="Arial"/>
+        </w:rPr>
+        <w:t>automatic</w:t>
+      </w:r>
+    </w:p>
+    <w:p>
+      <w:pPr>
+        <w:spacing w:line="360" w:lineRule="auto"/>
+        <w:rPr>
+          <w:rFonts w:ascii="Arial" w:hAnsi="Arial" w:cs="Arial"/>
+        </w:rPr>
+      </w:pPr>
+    </w:p>
+    <w:p>
+      <w:pPr>
+        <w:spacing w:line="360" w:lineRule="auto"/>
+        <w:rPr>
+          <w:rFonts w:ascii="Arial" w:hAnsi="Arial" w:cs="Arial"/>
+        </w:rPr>
+      </w:pPr>
+      <w:r>
+        <w:rPr>
+          <w:rFonts w:ascii="Arial" w:hAnsi="Arial" w:cs="Arial"/>
+        </w:rPr>
+        <w:t>The price</w:t>
+      </w:r>
+      <w:r>
+        <w:rPr>
+          <w:rFonts w:ascii="Arial" w:hAnsi="Arial" w:cs="Arial"/>
+        </w:rPr>
+        <w:t>, year and odometer</w:t>
+      </w:r>
+      <w:r>
+        <w:rPr>
+          <w:rFonts w:ascii="Arial" w:hAnsi="Arial" w:cs="Arial"/>
+        </w:rPr>
+        <w:t xml:space="preserve"> column</w:t>
+      </w:r>
+      <w:r>
+        <w:rPr>
+          <w:rFonts w:ascii="Arial" w:hAnsi="Arial" w:cs="Arial"/>
+        </w:rPr>
+        <w:t>s</w:t>
+      </w:r>
+      <w:r>
+        <w:rPr>
+          <w:rFonts w:ascii="Arial" w:hAnsi="Arial" w:cs="Arial"/>
+        </w:rPr>
+        <w:t xml:space="preserve"> must be numerical</w:t>
+      </w:r>
+      <w:r>
+        <w:rPr>
+          <w:rFonts w:ascii="Arial" w:hAnsi="Arial" w:cs="Arial"/>
+        </w:rPr>
+        <w:t>.</w:t>
+      </w:r>
+      <w:r>
+        <w:rPr>
+          <w:rFonts w:ascii="Arial" w:hAnsi="Arial" w:cs="Arial"/>
+        </w:rPr>
+        <w:t xml:space="preserve"> </w:t>
+      </w:r>
+      <w:r>
+        <w:rPr>
+          <w:rFonts w:ascii="Arial" w:hAnsi="Arial" w:cs="Arial"/>
+        </w:rPr>
+        <w:t>F</w:t>
+      </w:r>
+      <w:r>
+        <w:rPr>
+          <w:rFonts w:ascii="Arial" w:hAnsi="Arial" w:cs="Arial"/>
+        </w:rPr>
+        <w:t>uel and transmission</w:t>
+      </w:r>
+      <w:r>
+        <w:rPr>
+          <w:rFonts w:ascii="Arial" w:hAnsi="Arial" w:cs="Arial"/>
+        </w:rPr>
+        <w:t xml:space="preserve"> columns requrie </w:t>
+      </w:r>
+      <w:r>
+        <w:rPr>
+          <w:rFonts w:ascii="Arial" w:hAnsi="Arial" w:cs="Arial"/>
+        </w:rPr>
+        <w:t>plain text (e.g., “manual”, “diesel”). Missing, null, or non-numeric entries in the numeric columns are automatically filtered during preprocessing to prevent training errors.</w:t>
+      </w:r>
+    </w:p>
+    <w:bookmarkEnd w:id="53"/>
+    <w:p>
+      <w:pPr>
+        <w:spacing w:line="360" w:lineRule="auto"/>
+        <w:rPr>
+          <w:rFonts w:ascii="Arial" w:hAnsi="Arial" w:cs="Arial"/>
+        </w:rPr>
+      </w:pPr>
+    </w:p>
     <w:p>
       <w:pPr>
         <w:spacing w:line="360" w:lineRule="auto"/>
@@ -22148,7 +24157,7 @@
           <w:rFonts w:cs="Arial"/>
         </w:rPr>
       </w:pPr>
-      <w:bookmarkStart w:id="50" w:name="_Toc211705344"/>
+      <w:bookmarkStart w:id="54" w:name="_Toc211705344"/>
       <w:bookmarkEnd w:id="19"/>
       <w:bookmarkEnd w:id="22"/>
       <w:bookmarkEnd w:id="27"/>
@@ -22160,7 +24169,7 @@
         </w:rPr>
         <w:t>References</w:t>
       </w:r>
-      <w:bookmarkEnd w:id="50"/>
+      <w:bookmarkEnd w:id="54"/>
     </w:p>
     <w:p>
       <w:pPr>
@@ -22175,7 +24184,7 @@
         </w:rPr>
       </w:pPr>
     </w:p>
-    <w:bookmarkStart w:id="51" w:name="_Hlk211686765"/>
+    <w:bookmarkStart w:id="55" w:name="_Hlk211686765"/>
     <w:p>
       <w:pPr>
         <w:pStyle w:val="Bibliography"/>
@@ -22290,6 +24299,7 @@
           <w:color w:val="000000"/>
           <w:lang w:val="en-GB"/>
         </w:rPr>
+        <w:lastRenderedPageBreak/>
         <w:t xml:space="preserve">Bergmann, Svenja, and Stefan Feuerriegel. “Machine Learning for Predicting Used Car Resale Prices Using Granular Vehicle Equipment Information.” </w:t>
       </w:r>
       <w:r>
@@ -22554,7 +24564,6 @@
           <w:color w:val="000000"/>
           <w:lang w:val="en-GB"/>
         </w:rPr>
-        <w:lastRenderedPageBreak/>
         <w:t xml:space="preserve">Molnar, Christoph. </w:t>
       </w:r>
       <w:r>
@@ -22679,35 +24688,7 @@
           <w:color w:val="000000"/>
           <w:lang w:val="en-GB"/>
         </w:rPr>
-        <w:t>International Journal of Business and Society</w:t>
-      </w:r>
-      <w:r>
-        <w:rPr>
-          <w:rFonts w:ascii="Arial" w:hAnsi="Arial" w:cs="Arial"/>
-          <w:color w:val="000000"/>
-          <w:lang w:val="en-GB"/>
-        </w:rPr>
-        <w:t>, vol. 22, Dec. 2021, pp. 1174–87, https://doi.org/10.33736/ijbs.4293.2021.</w:t>
-      </w:r>
-    </w:p>
-    <w:p>
-      <w:pPr>
-        <w:pStyle w:val="Bibliography"/>
-        <w:spacing w:line="360" w:lineRule="auto"/>
-        <w:jc w:val="both"/>
-        <w:rPr>
-          <w:rFonts w:ascii="Arial" w:hAnsi="Arial" w:cs="Arial"/>
-          <w:color w:val="000000"/>
-          <w:lang w:val="en-GB"/>
-        </w:rPr>
-      </w:pPr>
-      <w:r>
-        <w:rPr>
-          <w:rFonts w:ascii="Arial" w:hAnsi="Arial" w:cs="Arial"/>
-          <w:color w:val="000000"/>
-          <w:lang w:val="en-GB"/>
-        </w:rPr>
-        <w:t xml:space="preserve">Scornet, Erwan. </w:t>
+        <w:t xml:space="preserve">International Journal of Business </w:t>
       </w:r>
       <w:r>
         <w:rPr>
@@ -22717,7 +24698,8 @@
           <w:color w:val="000000"/>
           <w:lang w:val="en-GB"/>
         </w:rPr>
-        <w:t>Trees, Forests, and Impurity-Based Variable Importance</w:t>
+        <w:lastRenderedPageBreak/>
+        <w:t>and Society</w:t>
       </w:r>
       <w:r>
         <w:rPr>
@@ -22725,7 +24707,7 @@
           <w:color w:val="000000"/>
           <w:lang w:val="en-GB"/>
         </w:rPr>
-        <w:t>. 2021, https://arxiv.org/abs/2001.04295.</w:t>
+        <w:t>, vol. 22, Dec. 2021, pp. 1174–87, https://doi.org/10.33736/ijbs.4293.2021.</w:t>
       </w:r>
     </w:p>
     <w:p>
@@ -22745,7 +24727,7 @@
           <w:color w:val="000000"/>
           <w:lang w:val="en-GB"/>
         </w:rPr>
-        <w:t xml:space="preserve">Ting Tin Tin, et al. “Car Depreciation Price Prediction Using Multiple Machine Learning Algorithms.” </w:t>
+        <w:t xml:space="preserve">Scornet, Erwan. </w:t>
       </w:r>
       <w:r>
         <w:rPr>
@@ -22755,7 +24737,7 @@
           <w:color w:val="000000"/>
           <w:lang w:val="en-GB"/>
         </w:rPr>
-        <w:t>Pakistan Journal of Life &amp; Social Sciences</w:t>
+        <w:t>Trees, Forests, and Impurity-Based Variable Importance</w:t>
       </w:r>
       <w:r>
         <w:rPr>
@@ -22763,7 +24745,27 @@
           <w:color w:val="000000"/>
           <w:lang w:val="en-GB"/>
         </w:rPr>
-        <w:t xml:space="preserve">, vol. 22, no. 2, July 2024, pp. 19239–51. Academic Search Ultimate, 185141745, </w:t>
+        <w:t>. 2021, https://arxiv.org/abs/2001.04295.</w:t>
+      </w:r>
+    </w:p>
+    <w:p>
+      <w:pPr>
+        <w:pStyle w:val="Bibliography"/>
+        <w:spacing w:line="360" w:lineRule="auto"/>
+        <w:jc w:val="both"/>
+        <w:rPr>
+          <w:rFonts w:ascii="Arial" w:hAnsi="Arial" w:cs="Arial"/>
+          <w:color w:val="000000"/>
+          <w:lang w:val="en-GB"/>
+        </w:rPr>
+      </w:pPr>
+      <w:r>
+        <w:rPr>
+          <w:rFonts w:ascii="Arial" w:hAnsi="Arial" w:cs="Arial"/>
+          <w:color w:val="000000"/>
+          <w:lang w:val="en-GB"/>
+        </w:rPr>
+        <w:t xml:space="preserve">Ting Tin Tin, et al. “Car Depreciation Price Prediction Using Multiple Machine Learning Algorithms.” </w:t>
       </w:r>
       <w:r>
         <w:rPr>
@@ -22773,7 +24775,7 @@
           <w:color w:val="000000"/>
           <w:lang w:val="en-GB"/>
         </w:rPr>
-        <w:t>EBSCOhost</w:t>
+        <w:t>Pakistan Journal of Life &amp; Social Sciences</w:t>
       </w:r>
       <w:r>
         <w:rPr>
@@ -22781,27 +24783,7 @@
           <w:color w:val="000000"/>
           <w:lang w:val="en-GB"/>
         </w:rPr>
-        <w:t>, https://doi.org/10.57239/PJLSS-2024-22.2.001411.</w:t>
-      </w:r>
-    </w:p>
-    <w:p>
-      <w:pPr>
-        <w:pStyle w:val="Bibliography"/>
-        <w:spacing w:line="360" w:lineRule="auto"/>
-        <w:jc w:val="both"/>
-        <w:rPr>
-          <w:rFonts w:ascii="Arial" w:hAnsi="Arial" w:cs="Arial"/>
-          <w:color w:val="000000"/>
-          <w:lang w:val="en-GB"/>
-        </w:rPr>
-      </w:pPr>
-      <w:r>
-        <w:rPr>
-          <w:rFonts w:ascii="Arial" w:hAnsi="Arial" w:cs="Arial"/>
-          <w:color w:val="000000"/>
-          <w:lang w:val="en-GB"/>
-        </w:rPr>
-        <w:t xml:space="preserve">Zhang, Yunyi, and Dimitris N. Politis. </w:t>
+        <w:t xml:space="preserve">, vol. 22, no. 2, July 2024, pp. 19239–51. Academic Search Ultimate, 185141745, </w:t>
       </w:r>
       <w:r>
         <w:rPr>
@@ -22811,7 +24793,7 @@
           <w:color w:val="000000"/>
           <w:lang w:val="en-GB"/>
         </w:rPr>
-        <w:t>Ridge Regression Revisited: Debiasing, Thresholding and Bootstrap</w:t>
+        <w:t>EBSCOhost</w:t>
       </w:r>
       <w:r>
         <w:rPr>
@@ -22819,7 +24801,7 @@
           <w:color w:val="000000"/>
           <w:lang w:val="en-GB"/>
         </w:rPr>
-        <w:t>. 2021, https://arxiv.org/abs/2009.08071.</w:t>
+        <w:t>, https://doi.org/10.57239/PJLSS-2024-22.2.001411.</w:t>
       </w:r>
     </w:p>
     <w:p>
@@ -22839,7 +24821,7 @@
           <w:color w:val="000000"/>
           <w:lang w:val="en-GB"/>
         </w:rPr>
-        <w:t xml:space="preserve">Zheng, Yufan. “Machine Learning Optimization and Challenges in Used Car Price Prediction.” </w:t>
+        <w:t xml:space="preserve">Zhang, Yunyi, and Dimitris N. Politis. </w:t>
       </w:r>
       <w:r>
         <w:rPr>
@@ -22849,6 +24831,44 @@
           <w:color w:val="000000"/>
           <w:lang w:val="en-GB"/>
         </w:rPr>
+        <w:t>Ridge Regression Revisited: Debiasing, Thresholding and Bootstrap</w:t>
+      </w:r>
+      <w:r>
+        <w:rPr>
+          <w:rFonts w:ascii="Arial" w:hAnsi="Arial" w:cs="Arial"/>
+          <w:color w:val="000000"/>
+          <w:lang w:val="en-GB"/>
+        </w:rPr>
+        <w:t>. 2021, https://arxiv.org/abs/2009.08071.</w:t>
+      </w:r>
+    </w:p>
+    <w:p>
+      <w:pPr>
+        <w:pStyle w:val="Bibliography"/>
+        <w:spacing w:line="360" w:lineRule="auto"/>
+        <w:jc w:val="both"/>
+        <w:rPr>
+          <w:rFonts w:ascii="Arial" w:hAnsi="Arial" w:cs="Arial"/>
+          <w:color w:val="000000"/>
+          <w:lang w:val="en-GB"/>
+        </w:rPr>
+      </w:pPr>
+      <w:r>
+        <w:rPr>
+          <w:rFonts w:ascii="Arial" w:hAnsi="Arial" w:cs="Arial"/>
+          <w:color w:val="000000"/>
+          <w:lang w:val="en-GB"/>
+        </w:rPr>
+        <w:t xml:space="preserve">Zheng, Yufan. “Machine Learning Optimization and Challenges in Used Car Price Prediction.” </w:t>
+      </w:r>
+      <w:r>
+        <w:rPr>
+          <w:rFonts w:ascii="Arial" w:hAnsi="Arial" w:cs="Arial"/>
+          <w:i/>
+          <w:iCs/>
+          <w:color w:val="000000"/>
+          <w:lang w:val="en-GB"/>
+        </w:rPr>
         <w:t>ITM Web of Conferences</w:t>
       </w:r>
       <w:r>
@@ -22879,7 +24899,7 @@
         <w:fldChar w:fldCharType="end"/>
       </w:r>
       <w:bookmarkEnd w:id="1"/>
-      <w:bookmarkEnd w:id="51"/>
+      <w:bookmarkEnd w:id="55"/>
     </w:p>
     <w:sectPr>
       <w:footerReference w:type="even" r:id="rId13"/>
@@ -23331,6 +25351,155 @@
     </w:lvl>
   </w:abstractNum>
   <w:abstractNum w:abstractNumId="2" w15:restartNumberingAfterBreak="0">
+    <w:nsid w:val="084275F6"/>
+    <w:multiLevelType w:val="multilevel"/>
+    <w:tmpl w:val="4CA6E160"/>
+    <w:lvl w:ilvl="0">
+      <w:start w:val="1"/>
+      <w:numFmt w:val="bullet"/>
+      <w:lvlText w:val=""/>
+      <w:lvlJc w:val="left"/>
+      <w:pPr>
+        <w:tabs>
+          <w:tab w:val="num" w:pos="720"/>
+        </w:tabs>
+        <w:ind w:left="720" w:hanging="360"/>
+      </w:pPr>
+      <w:rPr>
+        <w:rFonts w:ascii="Symbol" w:hAnsi="Symbol" w:hint="default"/>
+        <w:sz w:val="20"/>
+      </w:rPr>
+    </w:lvl>
+    <w:lvl w:ilvl="1" w:tentative="1">
+      <w:start w:val="1"/>
+      <w:numFmt w:val="bullet"/>
+      <w:lvlText w:val="o"/>
+      <w:lvlJc w:val="left"/>
+      <w:pPr>
+        <w:tabs>
+          <w:tab w:val="num" w:pos="1440"/>
+        </w:tabs>
+        <w:ind w:left="1440" w:hanging="360"/>
+      </w:pPr>
+      <w:rPr>
+        <w:rFonts w:ascii="Courier New" w:hAnsi="Courier New" w:hint="default"/>
+        <w:sz w:val="20"/>
+      </w:rPr>
+    </w:lvl>
+    <w:lvl w:ilvl="2" w:tentative="1">
+      <w:start w:val="1"/>
+      <w:numFmt w:val="bullet"/>
+      <w:lvlText w:val=""/>
+      <w:lvlJc w:val="left"/>
+      <w:pPr>
+        <w:tabs>
+          <w:tab w:val="num" w:pos="2160"/>
+        </w:tabs>
+        <w:ind w:left="2160" w:hanging="360"/>
+      </w:pPr>
+      <w:rPr>
+        <w:rFonts w:ascii="Wingdings" w:hAnsi="Wingdings" w:hint="default"/>
+        <w:sz w:val="20"/>
+      </w:rPr>
+    </w:lvl>
+    <w:lvl w:ilvl="3" w:tentative="1">
+      <w:start w:val="1"/>
+      <w:numFmt w:val="bullet"/>
+      <w:lvlText w:val=""/>
+      <w:lvlJc w:val="left"/>
+      <w:pPr>
+        <w:tabs>
+          <w:tab w:val="num" w:pos="2880"/>
+        </w:tabs>
+        <w:ind w:left="2880" w:hanging="360"/>
+      </w:pPr>
+      <w:rPr>
+        <w:rFonts w:ascii="Wingdings" w:hAnsi="Wingdings" w:hint="default"/>
+        <w:sz w:val="20"/>
+      </w:rPr>
+    </w:lvl>
+    <w:lvl w:ilvl="4" w:tentative="1">
+      <w:start w:val="1"/>
+      <w:numFmt w:val="bullet"/>
+      <w:lvlText w:val=""/>
+      <w:lvlJc w:val="left"/>
+      <w:pPr>
+        <w:tabs>
+          <w:tab w:val="num" w:pos="3600"/>
+        </w:tabs>
+        <w:ind w:left="3600" w:hanging="360"/>
+      </w:pPr>
+      <w:rPr>
+        <w:rFonts w:ascii="Wingdings" w:hAnsi="Wingdings" w:hint="default"/>
+        <w:sz w:val="20"/>
+      </w:rPr>
+    </w:lvl>
+    <w:lvl w:ilvl="5" w:tentative="1">
+      <w:start w:val="1"/>
+      <w:numFmt w:val="bullet"/>
+      <w:lvlText w:val=""/>
+      <w:lvlJc w:val="left"/>
+      <w:pPr>
+        <w:tabs>
+          <w:tab w:val="num" w:pos="4320"/>
+        </w:tabs>
+        <w:ind w:left="4320" w:hanging="360"/>
+      </w:pPr>
+      <w:rPr>
+        <w:rFonts w:ascii="Wingdings" w:hAnsi="Wingdings" w:hint="default"/>
+        <w:sz w:val="20"/>
+      </w:rPr>
+    </w:lvl>
+    <w:lvl w:ilvl="6" w:tentative="1">
+      <w:start w:val="1"/>
+      <w:numFmt w:val="bullet"/>
+      <w:lvlText w:val=""/>
+      <w:lvlJc w:val="left"/>
+      <w:pPr>
+        <w:tabs>
+          <w:tab w:val="num" w:pos="5040"/>
+        </w:tabs>
+        <w:ind w:left="5040" w:hanging="360"/>
+      </w:pPr>
+      <w:rPr>
+        <w:rFonts w:ascii="Wingdings" w:hAnsi="Wingdings" w:hint="default"/>
+        <w:sz w:val="20"/>
+      </w:rPr>
+    </w:lvl>
+    <w:lvl w:ilvl="7" w:tentative="1">
+      <w:start w:val="1"/>
+      <w:numFmt w:val="bullet"/>
+      <w:lvlText w:val=""/>
+      <w:lvlJc w:val="left"/>
+      <w:pPr>
+        <w:tabs>
+          <w:tab w:val="num" w:pos="5760"/>
+        </w:tabs>
+        <w:ind w:left="5760" w:hanging="360"/>
+      </w:pPr>
+      <w:rPr>
+        <w:rFonts w:ascii="Wingdings" w:hAnsi="Wingdings" w:hint="default"/>
+        <w:sz w:val="20"/>
+      </w:rPr>
+    </w:lvl>
+    <w:lvl w:ilvl="8" w:tentative="1">
+      <w:start w:val="1"/>
+      <w:numFmt w:val="bullet"/>
+      <w:lvlText w:val=""/>
+      <w:lvlJc w:val="left"/>
+      <w:pPr>
+        <w:tabs>
+          <w:tab w:val="num" w:pos="6480"/>
+        </w:tabs>
+        <w:ind w:left="6480" w:hanging="360"/>
+      </w:pPr>
+      <w:rPr>
+        <w:rFonts w:ascii="Wingdings" w:hAnsi="Wingdings" w:hint="default"/>
+        <w:sz w:val="20"/>
+      </w:rPr>
+    </w:lvl>
+  </w:abstractNum>
+  <w:abstractNum w:abstractNumId="3" w15:restartNumberingAfterBreak="0">
     <w:nsid w:val="08502497"/>
     <w:multiLevelType w:val="multilevel"/>
     <w:tmpl w:val="F6E8A9A6"/>
@@ -23479,7 +25648,156 @@
       </w:rPr>
     </w:lvl>
   </w:abstractNum>
-  <w:abstractNum w:abstractNumId="3" w15:restartNumberingAfterBreak="0">
+  <w:abstractNum w:abstractNumId="4" w15:restartNumberingAfterBreak="0">
+    <w:nsid w:val="0A9C40CC"/>
+    <w:multiLevelType w:val="multilevel"/>
+    <w:tmpl w:val="3578BD86"/>
+    <w:lvl w:ilvl="0">
+      <w:start w:val="1"/>
+      <w:numFmt w:val="bullet"/>
+      <w:lvlText w:val=""/>
+      <w:lvlJc w:val="left"/>
+      <w:pPr>
+        <w:tabs>
+          <w:tab w:val="num" w:pos="720"/>
+        </w:tabs>
+        <w:ind w:left="720" w:hanging="360"/>
+      </w:pPr>
+      <w:rPr>
+        <w:rFonts w:ascii="Symbol" w:hAnsi="Symbol" w:hint="default"/>
+        <w:sz w:val="20"/>
+      </w:rPr>
+    </w:lvl>
+    <w:lvl w:ilvl="1" w:tentative="1">
+      <w:start w:val="1"/>
+      <w:numFmt w:val="bullet"/>
+      <w:lvlText w:val="o"/>
+      <w:lvlJc w:val="left"/>
+      <w:pPr>
+        <w:tabs>
+          <w:tab w:val="num" w:pos="1440"/>
+        </w:tabs>
+        <w:ind w:left="1440" w:hanging="360"/>
+      </w:pPr>
+      <w:rPr>
+        <w:rFonts w:ascii="Courier New" w:hAnsi="Courier New" w:hint="default"/>
+        <w:sz w:val="20"/>
+      </w:rPr>
+    </w:lvl>
+    <w:lvl w:ilvl="2" w:tentative="1">
+      <w:start w:val="1"/>
+      <w:numFmt w:val="bullet"/>
+      <w:lvlText w:val=""/>
+      <w:lvlJc w:val="left"/>
+      <w:pPr>
+        <w:tabs>
+          <w:tab w:val="num" w:pos="2160"/>
+        </w:tabs>
+        <w:ind w:left="2160" w:hanging="360"/>
+      </w:pPr>
+      <w:rPr>
+        <w:rFonts w:ascii="Wingdings" w:hAnsi="Wingdings" w:hint="default"/>
+        <w:sz w:val="20"/>
+      </w:rPr>
+    </w:lvl>
+    <w:lvl w:ilvl="3" w:tentative="1">
+      <w:start w:val="1"/>
+      <w:numFmt w:val="bullet"/>
+      <w:lvlText w:val=""/>
+      <w:lvlJc w:val="left"/>
+      <w:pPr>
+        <w:tabs>
+          <w:tab w:val="num" w:pos="2880"/>
+        </w:tabs>
+        <w:ind w:left="2880" w:hanging="360"/>
+      </w:pPr>
+      <w:rPr>
+        <w:rFonts w:ascii="Wingdings" w:hAnsi="Wingdings" w:hint="default"/>
+        <w:sz w:val="20"/>
+      </w:rPr>
+    </w:lvl>
+    <w:lvl w:ilvl="4" w:tentative="1">
+      <w:start w:val="1"/>
+      <w:numFmt w:val="bullet"/>
+      <w:lvlText w:val=""/>
+      <w:lvlJc w:val="left"/>
+      <w:pPr>
+        <w:tabs>
+          <w:tab w:val="num" w:pos="3600"/>
+        </w:tabs>
+        <w:ind w:left="3600" w:hanging="360"/>
+      </w:pPr>
+      <w:rPr>
+        <w:rFonts w:ascii="Wingdings" w:hAnsi="Wingdings" w:hint="default"/>
+        <w:sz w:val="20"/>
+      </w:rPr>
+    </w:lvl>
+    <w:lvl w:ilvl="5" w:tentative="1">
+      <w:start w:val="1"/>
+      <w:numFmt w:val="bullet"/>
+      <w:lvlText w:val=""/>
+      <w:lvlJc w:val="left"/>
+      <w:pPr>
+        <w:tabs>
+          <w:tab w:val="num" w:pos="4320"/>
+        </w:tabs>
+        <w:ind w:left="4320" w:hanging="360"/>
+      </w:pPr>
+      <w:rPr>
+        <w:rFonts w:ascii="Wingdings" w:hAnsi="Wingdings" w:hint="default"/>
+        <w:sz w:val="20"/>
+      </w:rPr>
+    </w:lvl>
+    <w:lvl w:ilvl="6" w:tentative="1">
+      <w:start w:val="1"/>
+      <w:numFmt w:val="bullet"/>
+      <w:lvlText w:val=""/>
+      <w:lvlJc w:val="left"/>
+      <w:pPr>
+        <w:tabs>
+          <w:tab w:val="num" w:pos="5040"/>
+        </w:tabs>
+        <w:ind w:left="5040" w:hanging="360"/>
+      </w:pPr>
+      <w:rPr>
+        <w:rFonts w:ascii="Wingdings" w:hAnsi="Wingdings" w:hint="default"/>
+        <w:sz w:val="20"/>
+      </w:rPr>
+    </w:lvl>
+    <w:lvl w:ilvl="7" w:tentative="1">
+      <w:start w:val="1"/>
+      <w:numFmt w:val="bullet"/>
+      <w:lvlText w:val=""/>
+      <w:lvlJc w:val="left"/>
+      <w:pPr>
+        <w:tabs>
+          <w:tab w:val="num" w:pos="5760"/>
+        </w:tabs>
+        <w:ind w:left="5760" w:hanging="360"/>
+      </w:pPr>
+      <w:rPr>
+        <w:rFonts w:ascii="Wingdings" w:hAnsi="Wingdings" w:hint="default"/>
+        <w:sz w:val="20"/>
+      </w:rPr>
+    </w:lvl>
+    <w:lvl w:ilvl="8" w:tentative="1">
+      <w:start w:val="1"/>
+      <w:numFmt w:val="bullet"/>
+      <w:lvlText w:val=""/>
+      <w:lvlJc w:val="left"/>
+      <w:pPr>
+        <w:tabs>
+          <w:tab w:val="num" w:pos="6480"/>
+        </w:tabs>
+        <w:ind w:left="6480" w:hanging="360"/>
+      </w:pPr>
+      <w:rPr>
+        <w:rFonts w:ascii="Wingdings" w:hAnsi="Wingdings" w:hint="default"/>
+        <w:sz w:val="20"/>
+      </w:rPr>
+    </w:lvl>
+  </w:abstractNum>
+  <w:abstractNum w:abstractNumId="5" w15:restartNumberingAfterBreak="0">
     <w:nsid w:val="13107218"/>
     <w:multiLevelType w:val="multilevel"/>
     <w:tmpl w:val="B6CE8608"/>
@@ -23628,7 +25946,7 @@
       </w:rPr>
     </w:lvl>
   </w:abstractNum>
-  <w:abstractNum w:abstractNumId="4" w15:restartNumberingAfterBreak="0">
+  <w:abstractNum w:abstractNumId="6" w15:restartNumberingAfterBreak="0">
     <w:nsid w:val="13A96B10"/>
     <w:multiLevelType w:val="multilevel"/>
     <w:tmpl w:val="9FBC6F66"/>
@@ -23741,7 +26059,7 @@
       </w:pPr>
     </w:lvl>
   </w:abstractNum>
-  <w:abstractNum w:abstractNumId="5" w15:restartNumberingAfterBreak="0">
+  <w:abstractNum w:abstractNumId="7" w15:restartNumberingAfterBreak="0">
     <w:nsid w:val="16A20402"/>
     <w:multiLevelType w:val="multilevel"/>
     <w:tmpl w:val="4C32A016"/>
@@ -23858,7 +26176,7 @@
       </w:pPr>
     </w:lvl>
   </w:abstractNum>
-  <w:abstractNum w:abstractNumId="6" w15:restartNumberingAfterBreak="0">
+  <w:abstractNum w:abstractNumId="8" w15:restartNumberingAfterBreak="0">
     <w:nsid w:val="177D56B3"/>
     <w:multiLevelType w:val="multilevel"/>
     <w:tmpl w:val="AB4C01EA"/>
@@ -24003,7 +26321,7 @@
       </w:rPr>
     </w:lvl>
   </w:abstractNum>
-  <w:abstractNum w:abstractNumId="7" w15:restartNumberingAfterBreak="0">
+  <w:abstractNum w:abstractNumId="9" w15:restartNumberingAfterBreak="0">
     <w:nsid w:val="1B8E5921"/>
     <w:multiLevelType w:val="multilevel"/>
     <w:tmpl w:val="4C32A016"/>
@@ -24120,7 +26438,7 @@
       </w:pPr>
     </w:lvl>
   </w:abstractNum>
-  <w:abstractNum w:abstractNumId="8" w15:restartNumberingAfterBreak="0">
+  <w:abstractNum w:abstractNumId="10" w15:restartNumberingAfterBreak="0">
     <w:nsid w:val="1CD306FC"/>
     <w:multiLevelType w:val="multilevel"/>
     <w:tmpl w:val="4EA6D088"/>
@@ -24269,7 +26587,7 @@
       </w:rPr>
     </w:lvl>
   </w:abstractNum>
-  <w:abstractNum w:abstractNumId="9" w15:restartNumberingAfterBreak="0">
+  <w:abstractNum w:abstractNumId="11" w15:restartNumberingAfterBreak="0">
     <w:nsid w:val="23DE2627"/>
     <w:multiLevelType w:val="multilevel"/>
     <w:tmpl w:val="90268D6C"/>
@@ -24382,7 +26700,7 @@
       </w:pPr>
     </w:lvl>
   </w:abstractNum>
-  <w:abstractNum w:abstractNumId="10" w15:restartNumberingAfterBreak="0">
+  <w:abstractNum w:abstractNumId="12" w15:restartNumberingAfterBreak="0">
     <w:nsid w:val="27B451DE"/>
     <w:multiLevelType w:val="multilevel"/>
     <w:tmpl w:val="90268D6C"/>
@@ -24495,7 +26813,7 @@
       </w:pPr>
     </w:lvl>
   </w:abstractNum>
-  <w:abstractNum w:abstractNumId="11" w15:restartNumberingAfterBreak="0">
+  <w:abstractNum w:abstractNumId="13" w15:restartNumberingAfterBreak="0">
     <w:nsid w:val="33307835"/>
     <w:multiLevelType w:val="hybridMultilevel"/>
     <w:tmpl w:val="DA8267A4"/>
@@ -24581,7 +26899,7 @@
       </w:pPr>
     </w:lvl>
   </w:abstractNum>
-  <w:abstractNum w:abstractNumId="12" w15:restartNumberingAfterBreak="0">
+  <w:abstractNum w:abstractNumId="14" w15:restartNumberingAfterBreak="0">
     <w:nsid w:val="35443478"/>
     <w:multiLevelType w:val="multilevel"/>
     <w:tmpl w:val="5B5401D4"/>
@@ -24730,7 +27048,7 @@
       </w:rPr>
     </w:lvl>
   </w:abstractNum>
-  <w:abstractNum w:abstractNumId="13" w15:restartNumberingAfterBreak="0">
+  <w:abstractNum w:abstractNumId="15" w15:restartNumberingAfterBreak="0">
     <w:nsid w:val="36F759DF"/>
     <w:multiLevelType w:val="multilevel"/>
     <w:tmpl w:val="8CE6E1A0"/>
@@ -24843,7 +27161,7 @@
       </w:pPr>
     </w:lvl>
   </w:abstractNum>
-  <w:abstractNum w:abstractNumId="14" w15:restartNumberingAfterBreak="0">
+  <w:abstractNum w:abstractNumId="16" w15:restartNumberingAfterBreak="0">
     <w:nsid w:val="37527F1B"/>
     <w:multiLevelType w:val="multilevel"/>
     <w:tmpl w:val="EA22BDF2"/>
@@ -24988,7 +27306,7 @@
       </w:rPr>
     </w:lvl>
   </w:abstractNum>
-  <w:abstractNum w:abstractNumId="15" w15:restartNumberingAfterBreak="0">
+  <w:abstractNum w:abstractNumId="17" w15:restartNumberingAfterBreak="0">
     <w:nsid w:val="41E83339"/>
     <w:multiLevelType w:val="multilevel"/>
     <w:tmpl w:val="A7ACEE0A"/>
@@ -25137,7 +27455,7 @@
       </w:rPr>
     </w:lvl>
   </w:abstractNum>
-  <w:abstractNum w:abstractNumId="16" w15:restartNumberingAfterBreak="0">
+  <w:abstractNum w:abstractNumId="18" w15:restartNumberingAfterBreak="0">
     <w:nsid w:val="463E0637"/>
     <w:multiLevelType w:val="multilevel"/>
     <w:tmpl w:val="35043B62"/>
@@ -25286,7 +27604,7 @@
       </w:rPr>
     </w:lvl>
   </w:abstractNum>
-  <w:abstractNum w:abstractNumId="17" w15:restartNumberingAfterBreak="0">
+  <w:abstractNum w:abstractNumId="19" w15:restartNumberingAfterBreak="0">
     <w:nsid w:val="467B0EB2"/>
     <w:multiLevelType w:val="multilevel"/>
     <w:tmpl w:val="F036E91C"/>
@@ -25435,7 +27753,7 @@
       </w:rPr>
     </w:lvl>
   </w:abstractNum>
-  <w:abstractNum w:abstractNumId="18" w15:restartNumberingAfterBreak="0">
+  <w:abstractNum w:abstractNumId="20" w15:restartNumberingAfterBreak="0">
     <w:nsid w:val="49F91516"/>
     <w:multiLevelType w:val="multilevel"/>
     <w:tmpl w:val="657A89C0"/>
@@ -25548,7 +27866,7 @@
       </w:pPr>
     </w:lvl>
   </w:abstractNum>
-  <w:abstractNum w:abstractNumId="19" w15:restartNumberingAfterBreak="0">
+  <w:abstractNum w:abstractNumId="21" w15:restartNumberingAfterBreak="0">
     <w:nsid w:val="4B680CDB"/>
     <w:multiLevelType w:val="hybridMultilevel"/>
     <w:tmpl w:val="6316E268"/>
@@ -25637,7 +27955,7 @@
       </w:pPr>
     </w:lvl>
   </w:abstractNum>
-  <w:abstractNum w:abstractNumId="20" w15:restartNumberingAfterBreak="0">
+  <w:abstractNum w:abstractNumId="22" w15:restartNumberingAfterBreak="0">
     <w:nsid w:val="51B376A4"/>
     <w:multiLevelType w:val="multilevel"/>
     <w:tmpl w:val="AAF645A4"/>
@@ -25782,7 +28100,156 @@
       </w:rPr>
     </w:lvl>
   </w:abstractNum>
-  <w:abstractNum w:abstractNumId="21" w15:restartNumberingAfterBreak="0">
+  <w:abstractNum w:abstractNumId="23" w15:restartNumberingAfterBreak="0">
+    <w:nsid w:val="537B59EB"/>
+    <w:multiLevelType w:val="multilevel"/>
+    <w:tmpl w:val="ACE42CFA"/>
+    <w:lvl w:ilvl="0">
+      <w:start w:val="1"/>
+      <w:numFmt w:val="bullet"/>
+      <w:lvlText w:val=""/>
+      <w:lvlJc w:val="left"/>
+      <w:pPr>
+        <w:tabs>
+          <w:tab w:val="num" w:pos="720"/>
+        </w:tabs>
+        <w:ind w:left="720" w:hanging="360"/>
+      </w:pPr>
+      <w:rPr>
+        <w:rFonts w:ascii="Symbol" w:hAnsi="Symbol" w:hint="default"/>
+        <w:sz w:val="20"/>
+      </w:rPr>
+    </w:lvl>
+    <w:lvl w:ilvl="1" w:tentative="1">
+      <w:start w:val="1"/>
+      <w:numFmt w:val="bullet"/>
+      <w:lvlText w:val="o"/>
+      <w:lvlJc w:val="left"/>
+      <w:pPr>
+        <w:tabs>
+          <w:tab w:val="num" w:pos="1440"/>
+        </w:tabs>
+        <w:ind w:left="1440" w:hanging="360"/>
+      </w:pPr>
+      <w:rPr>
+        <w:rFonts w:ascii="Courier New" w:hAnsi="Courier New" w:hint="default"/>
+        <w:sz w:val="20"/>
+      </w:rPr>
+    </w:lvl>
+    <w:lvl w:ilvl="2" w:tentative="1">
+      <w:start w:val="1"/>
+      <w:numFmt w:val="bullet"/>
+      <w:lvlText w:val=""/>
+      <w:lvlJc w:val="left"/>
+      <w:pPr>
+        <w:tabs>
+          <w:tab w:val="num" w:pos="2160"/>
+        </w:tabs>
+        <w:ind w:left="2160" w:hanging="360"/>
+      </w:pPr>
+      <w:rPr>
+        <w:rFonts w:ascii="Wingdings" w:hAnsi="Wingdings" w:hint="default"/>
+        <w:sz w:val="20"/>
+      </w:rPr>
+    </w:lvl>
+    <w:lvl w:ilvl="3" w:tentative="1">
+      <w:start w:val="1"/>
+      <w:numFmt w:val="bullet"/>
+      <w:lvlText w:val=""/>
+      <w:lvlJc w:val="left"/>
+      <w:pPr>
+        <w:tabs>
+          <w:tab w:val="num" w:pos="2880"/>
+        </w:tabs>
+        <w:ind w:left="2880" w:hanging="360"/>
+      </w:pPr>
+      <w:rPr>
+        <w:rFonts w:ascii="Wingdings" w:hAnsi="Wingdings" w:hint="default"/>
+        <w:sz w:val="20"/>
+      </w:rPr>
+    </w:lvl>
+    <w:lvl w:ilvl="4" w:tentative="1">
+      <w:start w:val="1"/>
+      <w:numFmt w:val="bullet"/>
+      <w:lvlText w:val=""/>
+      <w:lvlJc w:val="left"/>
+      <w:pPr>
+        <w:tabs>
+          <w:tab w:val="num" w:pos="3600"/>
+        </w:tabs>
+        <w:ind w:left="3600" w:hanging="360"/>
+      </w:pPr>
+      <w:rPr>
+        <w:rFonts w:ascii="Wingdings" w:hAnsi="Wingdings" w:hint="default"/>
+        <w:sz w:val="20"/>
+      </w:rPr>
+    </w:lvl>
+    <w:lvl w:ilvl="5" w:tentative="1">
+      <w:start w:val="1"/>
+      <w:numFmt w:val="bullet"/>
+      <w:lvlText w:val=""/>
+      <w:lvlJc w:val="left"/>
+      <w:pPr>
+        <w:tabs>
+          <w:tab w:val="num" w:pos="4320"/>
+        </w:tabs>
+        <w:ind w:left="4320" w:hanging="360"/>
+      </w:pPr>
+      <w:rPr>
+        <w:rFonts w:ascii="Wingdings" w:hAnsi="Wingdings" w:hint="default"/>
+        <w:sz w:val="20"/>
+      </w:rPr>
+    </w:lvl>
+    <w:lvl w:ilvl="6" w:tentative="1">
+      <w:start w:val="1"/>
+      <w:numFmt w:val="bullet"/>
+      <w:lvlText w:val=""/>
+      <w:lvlJc w:val="left"/>
+      <w:pPr>
+        <w:tabs>
+          <w:tab w:val="num" w:pos="5040"/>
+        </w:tabs>
+        <w:ind w:left="5040" w:hanging="360"/>
+      </w:pPr>
+      <w:rPr>
+        <w:rFonts w:ascii="Wingdings" w:hAnsi="Wingdings" w:hint="default"/>
+        <w:sz w:val="20"/>
+      </w:rPr>
+    </w:lvl>
+    <w:lvl w:ilvl="7" w:tentative="1">
+      <w:start w:val="1"/>
+      <w:numFmt w:val="bullet"/>
+      <w:lvlText w:val=""/>
+      <w:lvlJc w:val="left"/>
+      <w:pPr>
+        <w:tabs>
+          <w:tab w:val="num" w:pos="5760"/>
+        </w:tabs>
+        <w:ind w:left="5760" w:hanging="360"/>
+      </w:pPr>
+      <w:rPr>
+        <w:rFonts w:ascii="Wingdings" w:hAnsi="Wingdings" w:hint="default"/>
+        <w:sz w:val="20"/>
+      </w:rPr>
+    </w:lvl>
+    <w:lvl w:ilvl="8" w:tentative="1">
+      <w:start w:val="1"/>
+      <w:numFmt w:val="bullet"/>
+      <w:lvlText w:val=""/>
+      <w:lvlJc w:val="left"/>
+      <w:pPr>
+        <w:tabs>
+          <w:tab w:val="num" w:pos="6480"/>
+        </w:tabs>
+        <w:ind w:left="6480" w:hanging="360"/>
+      </w:pPr>
+      <w:rPr>
+        <w:rFonts w:ascii="Wingdings" w:hAnsi="Wingdings" w:hint="default"/>
+        <w:sz w:val="20"/>
+      </w:rPr>
+    </w:lvl>
+  </w:abstractNum>
+  <w:abstractNum w:abstractNumId="24" w15:restartNumberingAfterBreak="0">
     <w:nsid w:val="543B34BB"/>
     <w:multiLevelType w:val="multilevel"/>
     <w:tmpl w:val="662073CA"/>
@@ -25931,7 +28398,7 @@
       </w:rPr>
     </w:lvl>
   </w:abstractNum>
-  <w:abstractNum w:abstractNumId="22" w15:restartNumberingAfterBreak="0">
+  <w:abstractNum w:abstractNumId="25" w15:restartNumberingAfterBreak="0">
     <w:nsid w:val="54FB63C4"/>
     <w:multiLevelType w:val="multilevel"/>
     <w:tmpl w:val="3A7E5E80"/>
@@ -26080,7 +28547,7 @@
       </w:rPr>
     </w:lvl>
   </w:abstractNum>
-  <w:abstractNum w:abstractNumId="23" w15:restartNumberingAfterBreak="0">
+  <w:abstractNum w:abstractNumId="26" w15:restartNumberingAfterBreak="0">
     <w:nsid w:val="560953B0"/>
     <w:multiLevelType w:val="multilevel"/>
     <w:tmpl w:val="A2EEF5FE"/>
@@ -26229,7 +28696,7 @@
       </w:rPr>
     </w:lvl>
   </w:abstractNum>
-  <w:abstractNum w:abstractNumId="24" w15:restartNumberingAfterBreak="0">
+  <w:abstractNum w:abstractNumId="27" w15:restartNumberingAfterBreak="0">
     <w:nsid w:val="56B5303C"/>
     <w:multiLevelType w:val="multilevel"/>
     <w:tmpl w:val="5770BA0A"/>
@@ -26374,7 +28841,7 @@
       </w:rPr>
     </w:lvl>
   </w:abstractNum>
-  <w:abstractNum w:abstractNumId="25" w15:restartNumberingAfterBreak="0">
+  <w:abstractNum w:abstractNumId="28" w15:restartNumberingAfterBreak="0">
     <w:nsid w:val="59502041"/>
     <w:multiLevelType w:val="multilevel"/>
     <w:tmpl w:val="1DE08A66"/>
@@ -26519,7 +28986,7 @@
       </w:rPr>
     </w:lvl>
   </w:abstractNum>
-  <w:abstractNum w:abstractNumId="26" w15:restartNumberingAfterBreak="0">
+  <w:abstractNum w:abstractNumId="29" w15:restartNumberingAfterBreak="0">
     <w:nsid w:val="5A483469"/>
     <w:multiLevelType w:val="multilevel"/>
     <w:tmpl w:val="BAC6CCE6"/>
@@ -26668,7 +29135,7 @@
       </w:rPr>
     </w:lvl>
   </w:abstractNum>
-  <w:abstractNum w:abstractNumId="27" w15:restartNumberingAfterBreak="0">
+  <w:abstractNum w:abstractNumId="30" w15:restartNumberingAfterBreak="0">
     <w:nsid w:val="5C2424C2"/>
     <w:multiLevelType w:val="hybridMultilevel"/>
     <w:tmpl w:val="7892E18C"/>
@@ -26757,7 +29224,7 @@
       </w:pPr>
     </w:lvl>
   </w:abstractNum>
-  <w:abstractNum w:abstractNumId="28" w15:restartNumberingAfterBreak="0">
+  <w:abstractNum w:abstractNumId="31" w15:restartNumberingAfterBreak="0">
     <w:nsid w:val="5DD75D9E"/>
     <w:multiLevelType w:val="multilevel"/>
     <w:tmpl w:val="934AFF2A"/>
@@ -26902,7 +29369,7 @@
       </w:rPr>
     </w:lvl>
   </w:abstractNum>
-  <w:abstractNum w:abstractNumId="29" w15:restartNumberingAfterBreak="0">
+  <w:abstractNum w:abstractNumId="32" w15:restartNumberingAfterBreak="0">
     <w:nsid w:val="5FA329B9"/>
     <w:multiLevelType w:val="multilevel"/>
     <w:tmpl w:val="963026BC"/>
@@ -27051,7 +29518,7 @@
       </w:rPr>
     </w:lvl>
   </w:abstractNum>
-  <w:abstractNum w:abstractNumId="30" w15:restartNumberingAfterBreak="0">
+  <w:abstractNum w:abstractNumId="33" w15:restartNumberingAfterBreak="0">
     <w:nsid w:val="5FAA3FBF"/>
     <w:multiLevelType w:val="multilevel"/>
     <w:tmpl w:val="9D8445CA"/>
@@ -27200,7 +29667,7 @@
       </w:rPr>
     </w:lvl>
   </w:abstractNum>
-  <w:abstractNum w:abstractNumId="31" w15:restartNumberingAfterBreak="0">
+  <w:abstractNum w:abstractNumId="34" w15:restartNumberingAfterBreak="0">
     <w:nsid w:val="60FE48C2"/>
     <w:multiLevelType w:val="multilevel"/>
     <w:tmpl w:val="FA5C55E4"/>
@@ -27349,7 +29816,7 @@
       </w:rPr>
     </w:lvl>
   </w:abstractNum>
-  <w:abstractNum w:abstractNumId="32" w15:restartNumberingAfterBreak="0">
+  <w:abstractNum w:abstractNumId="35" w15:restartNumberingAfterBreak="0">
     <w:nsid w:val="6185723A"/>
     <w:multiLevelType w:val="multilevel"/>
     <w:tmpl w:val="E512901C"/>
@@ -27498,7 +29965,7 @@
       </w:rPr>
     </w:lvl>
   </w:abstractNum>
-  <w:abstractNum w:abstractNumId="33" w15:restartNumberingAfterBreak="0">
+  <w:abstractNum w:abstractNumId="36" w15:restartNumberingAfterBreak="0">
     <w:nsid w:val="656B0D2A"/>
     <w:multiLevelType w:val="multilevel"/>
     <w:tmpl w:val="DB6C63BC"/>
@@ -27611,7 +30078,7 @@
       </w:pPr>
     </w:lvl>
   </w:abstractNum>
-  <w:abstractNum w:abstractNumId="34" w15:restartNumberingAfterBreak="0">
+  <w:abstractNum w:abstractNumId="37" w15:restartNumberingAfterBreak="0">
     <w:nsid w:val="682A5440"/>
     <w:multiLevelType w:val="hybridMultilevel"/>
     <w:tmpl w:val="AAD05CE2"/>
@@ -27697,7 +30164,7 @@
       </w:pPr>
     </w:lvl>
   </w:abstractNum>
-  <w:abstractNum w:abstractNumId="35" w15:restartNumberingAfterBreak="0">
+  <w:abstractNum w:abstractNumId="38" w15:restartNumberingAfterBreak="0">
     <w:nsid w:val="69AF24FB"/>
     <w:multiLevelType w:val="multilevel"/>
     <w:tmpl w:val="E11ECAB8"/>
@@ -27842,7 +30309,7 @@
       </w:rPr>
     </w:lvl>
   </w:abstractNum>
-  <w:abstractNum w:abstractNumId="36" w15:restartNumberingAfterBreak="0">
+  <w:abstractNum w:abstractNumId="39" w15:restartNumberingAfterBreak="0">
     <w:nsid w:val="6A546346"/>
     <w:multiLevelType w:val="hybridMultilevel"/>
     <w:tmpl w:val="CCA43946"/>
@@ -27931,7 +30398,7 @@
       </w:pPr>
     </w:lvl>
   </w:abstractNum>
-  <w:abstractNum w:abstractNumId="37" w15:restartNumberingAfterBreak="0">
+  <w:abstractNum w:abstractNumId="40" w15:restartNumberingAfterBreak="0">
     <w:nsid w:val="70984AA5"/>
     <w:multiLevelType w:val="multilevel"/>
     <w:tmpl w:val="E6A01174"/>
@@ -28080,7 +30547,7 @@
       </w:rPr>
     </w:lvl>
   </w:abstractNum>
-  <w:abstractNum w:abstractNumId="38" w15:restartNumberingAfterBreak="0">
+  <w:abstractNum w:abstractNumId="41" w15:restartNumberingAfterBreak="0">
     <w:nsid w:val="72CC5C49"/>
     <w:multiLevelType w:val="hybridMultilevel"/>
     <w:tmpl w:val="2C10AD5A"/>
@@ -28166,7 +30633,7 @@
       </w:pPr>
     </w:lvl>
   </w:abstractNum>
-  <w:abstractNum w:abstractNumId="39" w15:restartNumberingAfterBreak="0">
+  <w:abstractNum w:abstractNumId="42" w15:restartNumberingAfterBreak="0">
     <w:nsid w:val="752432DB"/>
     <w:multiLevelType w:val="multilevel"/>
     <w:tmpl w:val="7E669132"/>
@@ -28315,7 +30782,7 @@
       </w:rPr>
     </w:lvl>
   </w:abstractNum>
-  <w:abstractNum w:abstractNumId="40" w15:restartNumberingAfterBreak="0">
+  <w:abstractNum w:abstractNumId="43" w15:restartNumberingAfterBreak="0">
     <w:nsid w:val="76821FFF"/>
     <w:multiLevelType w:val="multilevel"/>
     <w:tmpl w:val="59044738"/>
@@ -28465,127 +30932,136 @@
     </w:lvl>
   </w:abstractNum>
   <w:num w:numId="1" w16cid:durableId="658844769">
-    <w:abstractNumId w:val="19"/>
+    <w:abstractNumId w:val="21"/>
   </w:num>
   <w:num w:numId="2" w16cid:durableId="443622416">
-    <w:abstractNumId w:val="27"/>
+    <w:abstractNumId w:val="30"/>
   </w:num>
   <w:num w:numId="3" w16cid:durableId="539589606">
-    <w:abstractNumId w:val="38"/>
+    <w:abstractNumId w:val="41"/>
   </w:num>
   <w:num w:numId="4" w16cid:durableId="1140460316">
+    <w:abstractNumId w:val="39"/>
+  </w:num>
+  <w:num w:numId="5" w16cid:durableId="1767850142">
+    <w:abstractNumId w:val="20"/>
+  </w:num>
+  <w:num w:numId="6" w16cid:durableId="415051360">
+    <w:abstractNumId w:val="15"/>
+  </w:num>
+  <w:num w:numId="7" w16cid:durableId="1674988774">
+    <w:abstractNumId w:val="42"/>
+  </w:num>
+  <w:num w:numId="8" w16cid:durableId="1526822514">
+    <w:abstractNumId w:val="3"/>
+  </w:num>
+  <w:num w:numId="9" w16cid:durableId="1764567828">
+    <w:abstractNumId w:val="40"/>
+  </w:num>
+  <w:num w:numId="10" w16cid:durableId="1018846034">
+    <w:abstractNumId w:val="11"/>
+  </w:num>
+  <w:num w:numId="11" w16cid:durableId="124667513">
+    <w:abstractNumId w:val="12"/>
+  </w:num>
+  <w:num w:numId="12" w16cid:durableId="992566807">
     <w:abstractNumId w:val="36"/>
   </w:num>
-  <w:num w:numId="5" w16cid:durableId="1767850142">
-    <w:abstractNumId w:val="18"/>
-  </w:num>
-  <w:num w:numId="6" w16cid:durableId="415051360">
+  <w:num w:numId="13" w16cid:durableId="1214730339">
     <w:abstractNumId w:val="13"/>
   </w:num>
-  <w:num w:numId="7" w16cid:durableId="1674988774">
-    <w:abstractNumId w:val="39"/>
-  </w:num>
-  <w:num w:numId="8" w16cid:durableId="1526822514">
-    <w:abstractNumId w:val="2"/>
-  </w:num>
-  <w:num w:numId="9" w16cid:durableId="1764567828">
-    <w:abstractNumId w:val="37"/>
-  </w:num>
-  <w:num w:numId="10" w16cid:durableId="1018846034">
+  <w:num w:numId="14" w16cid:durableId="1949585096">
     <w:abstractNumId w:val="9"/>
   </w:num>
-  <w:num w:numId="11" w16cid:durableId="124667513">
-    <w:abstractNumId w:val="10"/>
-  </w:num>
-  <w:num w:numId="12" w16cid:durableId="992566807">
-    <w:abstractNumId w:val="33"/>
-  </w:num>
-  <w:num w:numId="13" w16cid:durableId="1214730339">
-    <w:abstractNumId w:val="11"/>
-  </w:num>
-  <w:num w:numId="14" w16cid:durableId="1949585096">
+  <w:num w:numId="15" w16cid:durableId="1721243311">
     <w:abstractNumId w:val="7"/>
-  </w:num>
-  <w:num w:numId="15" w16cid:durableId="1721243311">
-    <w:abstractNumId w:val="5"/>
   </w:num>
   <w:num w:numId="16" w16cid:durableId="998582286">
     <w:abstractNumId w:val="0"/>
   </w:num>
   <w:num w:numId="17" w16cid:durableId="623737052">
-    <w:abstractNumId w:val="4"/>
+    <w:abstractNumId w:val="6"/>
   </w:num>
   <w:num w:numId="18" w16cid:durableId="285819897">
-    <w:abstractNumId w:val="34"/>
+    <w:abstractNumId w:val="37"/>
   </w:num>
   <w:num w:numId="19" w16cid:durableId="757483083">
-    <w:abstractNumId w:val="12"/>
+    <w:abstractNumId w:val="14"/>
   </w:num>
   <w:num w:numId="20" w16cid:durableId="1316449193">
+    <w:abstractNumId w:val="19"/>
+  </w:num>
+  <w:num w:numId="21" w16cid:durableId="1050570297">
+    <w:abstractNumId w:val="32"/>
+  </w:num>
+  <w:num w:numId="22" w16cid:durableId="1823885944">
+    <w:abstractNumId w:val="26"/>
+  </w:num>
+  <w:num w:numId="23" w16cid:durableId="1361324868">
+    <w:abstractNumId w:val="10"/>
+  </w:num>
+  <w:num w:numId="24" w16cid:durableId="669065296">
+    <w:abstractNumId w:val="5"/>
+  </w:num>
+  <w:num w:numId="25" w16cid:durableId="973488449">
+    <w:abstractNumId w:val="24"/>
+  </w:num>
+  <w:num w:numId="26" w16cid:durableId="12614790">
+    <w:abstractNumId w:val="35"/>
+  </w:num>
+  <w:num w:numId="27" w16cid:durableId="655303839">
+    <w:abstractNumId w:val="29"/>
+  </w:num>
+  <w:num w:numId="28" w16cid:durableId="1149323321">
+    <w:abstractNumId w:val="43"/>
+  </w:num>
+  <w:num w:numId="29" w16cid:durableId="1361591560">
     <w:abstractNumId w:val="17"/>
   </w:num>
-  <w:num w:numId="21" w16cid:durableId="1050570297">
-    <w:abstractNumId w:val="29"/>
-  </w:num>
-  <w:num w:numId="22" w16cid:durableId="1823885944">
-    <w:abstractNumId w:val="23"/>
-  </w:num>
-  <w:num w:numId="23" w16cid:durableId="1361324868">
-    <w:abstractNumId w:val="8"/>
-  </w:num>
-  <w:num w:numId="24" w16cid:durableId="669065296">
-    <w:abstractNumId w:val="3"/>
-  </w:num>
-  <w:num w:numId="25" w16cid:durableId="973488449">
-    <w:abstractNumId w:val="21"/>
-  </w:num>
-  <w:num w:numId="26" w16cid:durableId="12614790">
-    <w:abstractNumId w:val="32"/>
-  </w:num>
-  <w:num w:numId="27" w16cid:durableId="655303839">
-    <w:abstractNumId w:val="26"/>
-  </w:num>
-  <w:num w:numId="28" w16cid:durableId="1149323321">
-    <w:abstractNumId w:val="40"/>
-  </w:num>
-  <w:num w:numId="29" w16cid:durableId="1361591560">
-    <w:abstractNumId w:val="15"/>
-  </w:num>
   <w:num w:numId="30" w16cid:durableId="1497112370">
-    <w:abstractNumId w:val="22"/>
+    <w:abstractNumId w:val="25"/>
   </w:num>
   <w:num w:numId="31" w16cid:durableId="1442141719">
-    <w:abstractNumId w:val="30"/>
+    <w:abstractNumId w:val="33"/>
   </w:num>
   <w:num w:numId="32" w16cid:durableId="1088116125">
-    <w:abstractNumId w:val="16"/>
+    <w:abstractNumId w:val="18"/>
   </w:num>
   <w:num w:numId="33" w16cid:durableId="1800875061">
     <w:abstractNumId w:val="1"/>
   </w:num>
   <w:num w:numId="34" w16cid:durableId="1365713950">
-    <w:abstractNumId w:val="14"/>
+    <w:abstractNumId w:val="16"/>
   </w:num>
   <w:num w:numId="35" w16cid:durableId="950471949">
+    <w:abstractNumId w:val="31"/>
+  </w:num>
+  <w:num w:numId="36" w16cid:durableId="1117916808">
+    <w:abstractNumId w:val="27"/>
+  </w:num>
+  <w:num w:numId="37" w16cid:durableId="1792361219">
     <w:abstractNumId w:val="28"/>
   </w:num>
-  <w:num w:numId="36" w16cid:durableId="1117916808">
-    <w:abstractNumId w:val="24"/>
-  </w:num>
-  <w:num w:numId="37" w16cid:durableId="1792361219">
-    <w:abstractNumId w:val="25"/>
-  </w:num>
   <w:num w:numId="38" w16cid:durableId="1488521748">
-    <w:abstractNumId w:val="6"/>
+    <w:abstractNumId w:val="8"/>
   </w:num>
   <w:num w:numId="39" w16cid:durableId="106462889">
-    <w:abstractNumId w:val="20"/>
+    <w:abstractNumId w:val="22"/>
   </w:num>
   <w:num w:numId="40" w16cid:durableId="1139955536">
-    <w:abstractNumId w:val="35"/>
+    <w:abstractNumId w:val="38"/>
   </w:num>
   <w:num w:numId="41" w16cid:durableId="1072196320">
-    <w:abstractNumId w:val="31"/>
+    <w:abstractNumId w:val="34"/>
+  </w:num>
+  <w:num w:numId="42" w16cid:durableId="1775977833">
+    <w:abstractNumId w:val="2"/>
+  </w:num>
+  <w:num w:numId="43" w16cid:durableId="1838841596">
+    <w:abstractNumId w:val="23"/>
+  </w:num>
+  <w:num w:numId="44" w16cid:durableId="535973813">
+    <w:abstractNumId w:val="4"/>
   </w:num>
 </w:numbering>
 </file>
@@ -29063,10 +31539,9 @@
     <w:next w:val="Normal"/>
     <w:link w:val="Heading4Char"/>
     <w:uiPriority w:val="9"/>
-    <w:semiHidden/>
     <w:unhideWhenUsed/>
     <w:qFormat/>
-    <w:rsid w:val="008444B2"/>
+    <w:rsid w:val="001C4A66"/>
     <w:pPr>
       <w:keepNext/>
       <w:keepLines/>
@@ -29074,10 +31549,10 @@
       <w:outlineLvl w:val="3"/>
     </w:pPr>
     <w:rPr>
-      <w:rFonts w:eastAsiaTheme="majorEastAsia" w:cstheme="majorBidi"/>
-      <w:i/>
+      <w:rFonts w:ascii="Arial" w:eastAsiaTheme="majorEastAsia" w:hAnsi="Arial" w:cstheme="majorBidi"/>
       <w:iCs/>
       <w:color w:val="0F4761" w:themeColor="accent1" w:themeShade="BF"/>
+      <w:sz w:val="32"/>
     </w:rPr>
   </w:style>
   <w:style w:type="paragraph" w:styleId="Heading5">
@@ -29259,13 +31734,12 @@
     <w:basedOn w:val="DefaultParagraphFont"/>
     <w:link w:val="Heading4"/>
     <w:uiPriority w:val="9"/>
-    <w:semiHidden/>
-    <w:rsid w:val="008444B2"/>
+    <w:rsid w:val="001C4A66"/>
     <w:rPr>
-      <w:rFonts w:eastAsiaTheme="majorEastAsia" w:cstheme="majorBidi"/>
-      <w:i/>
+      <w:rFonts w:ascii="Arial" w:eastAsiaTheme="majorEastAsia" w:hAnsi="Arial" w:cstheme="majorBidi"/>
       <w:iCs/>
       <w:color w:val="0F4761" w:themeColor="accent1" w:themeShade="BF"/>
+      <w:sz w:val="32"/>
     </w:rPr>
   </w:style>
   <w:style w:type="character" w:customStyle="1" w:styleId="Heading5Char">

</xml_diff>

<commit_message>
wip thesis point 4
</commit_message>
<xml_diff>
--- a/Thesis.docx
+++ b/Thesis.docx
@@ -20,7 +20,151 @@
     <w:p>
       <w:pPr>
         <w:spacing w:line="360" w:lineRule="auto"/>
-        <w:jc w:val="both"/>
+        <w:jc w:val="center"/>
+        <w:rPr>
+          <w:rFonts w:ascii="Arial" w:hAnsi="Arial" w:cs="Arial"/>
+          <w:b/>
+          <w:bCs/>
+          <w:color w:val="000000" w:themeColor="text1"/>
+          <w:sz w:val="40"/>
+          <w:szCs w:val="40"/>
+          <w:lang w:val="en-US"/>
+        </w:rPr>
+      </w:pPr>
+      <w:r>
+        <w:rPr>
+          <w:rFonts w:ascii="Arial" w:hAnsi="Arial" w:cs="Arial"/>
+          <w:b/>
+          <w:bCs/>
+          <w:color w:val="000000" w:themeColor="text1"/>
+          <w:sz w:val="40"/>
+          <w:szCs w:val="40"/>
+          <w:lang w:val="en-US"/>
+        </w:rPr>
+        <w:t>Bulgarian Diploma Thesis</w:t>
+      </w:r>
+    </w:p>
+    <w:p>
+      <w:pPr>
+        <w:spacing w:line="360" w:lineRule="auto"/>
+        <w:jc w:val="center"/>
+        <w:rPr>
+          <w:rFonts w:ascii="Arial" w:hAnsi="Arial" w:cs="Arial"/>
+          <w:b/>
+          <w:bCs/>
+          <w:color w:val="000000" w:themeColor="text1"/>
+          <w:sz w:val="40"/>
+          <w:szCs w:val="40"/>
+          <w:lang w:val="en-US"/>
+        </w:rPr>
+      </w:pPr>
+    </w:p>
+    <w:p>
+      <w:pPr>
+        <w:spacing w:line="360" w:lineRule="auto"/>
+        <w:jc w:val="center"/>
+        <w:rPr>
+          <w:rFonts w:ascii="Arial" w:hAnsi="Arial" w:cs="Arial"/>
+          <w:b/>
+          <w:bCs/>
+          <w:color w:val="000000" w:themeColor="text1"/>
+          <w:sz w:val="40"/>
+          <w:szCs w:val="40"/>
+          <w:lang w:val="en-US"/>
+        </w:rPr>
+      </w:pPr>
+      <w:r>
+        <w:rPr>
+          <w:rFonts w:ascii="Arial" w:hAnsi="Arial" w:cs="Arial"/>
+          <w:b/>
+          <w:bCs/>
+          <w:color w:val="000000" w:themeColor="text1"/>
+          <w:sz w:val="40"/>
+          <w:szCs w:val="40"/>
+          <w:lang w:val="en-US"/>
+        </w:rPr>
+        <w:t>Use</w:t>
+      </w:r>
+      <w:r>
+        <w:rPr>
+          <w:rFonts w:ascii="Arial" w:hAnsi="Arial" w:cs="Arial"/>
+          <w:b/>
+          <w:bCs/>
+          <w:color w:val="000000" w:themeColor="text1"/>
+          <w:sz w:val="40"/>
+          <w:szCs w:val="40"/>
+          <w:lang w:val="en-US"/>
+        </w:rPr>
+        <w:t>d</w:t>
+      </w:r>
+      <w:r>
+        <w:rPr>
+          <w:rFonts w:ascii="Arial" w:hAnsi="Arial" w:cs="Arial"/>
+          <w:b/>
+          <w:bCs/>
+          <w:color w:val="000000" w:themeColor="text1"/>
+          <w:sz w:val="40"/>
+          <w:szCs w:val="40"/>
+          <w:lang w:val="en-US"/>
+        </w:rPr>
+        <w:t xml:space="preserve"> Car</w:t>
+      </w:r>
+      <w:r>
+        <w:rPr>
+          <w:rFonts w:ascii="Arial" w:hAnsi="Arial" w:cs="Arial"/>
+          <w:b/>
+          <w:bCs/>
+          <w:color w:val="000000" w:themeColor="text1"/>
+          <w:sz w:val="40"/>
+          <w:szCs w:val="40"/>
+          <w:lang w:val="en-US"/>
+        </w:rPr>
+        <w:t>s Price</w:t>
+      </w:r>
+      <w:r>
+        <w:rPr>
+          <w:rFonts w:ascii="Arial" w:hAnsi="Arial" w:cs="Arial"/>
+          <w:b/>
+          <w:bCs/>
+          <w:color w:val="000000" w:themeColor="text1"/>
+          <w:sz w:val="40"/>
+          <w:szCs w:val="40"/>
+          <w:lang w:val="en-US"/>
+        </w:rPr>
+        <w:t xml:space="preserve"> Predictor</w:t>
+      </w:r>
+    </w:p>
+    <w:p>
+      <w:pPr>
+        <w:spacing w:line="360" w:lineRule="auto"/>
+        <w:jc w:val="center"/>
+        <w:rPr>
+          <w:rFonts w:ascii="Arial" w:hAnsi="Arial" w:cs="Arial"/>
+          <w:b/>
+          <w:bCs/>
+          <w:color w:val="000000" w:themeColor="text1"/>
+          <w:sz w:val="40"/>
+          <w:szCs w:val="40"/>
+          <w:lang w:val="en-US"/>
+        </w:rPr>
+      </w:pPr>
+      <w:r>
+        <w:rPr>
+          <w:rFonts w:ascii="Arial" w:hAnsi="Arial" w:cs="Arial"/>
+          <w:b/>
+          <w:bCs/>
+          <w:color w:val="000000" w:themeColor="text1"/>
+          <w:sz w:val="40"/>
+          <w:szCs w:val="40"/>
+          <w:lang w:val="en-US"/>
+        </w:rPr>
+        <w:t xml:space="preserve"> with Machine Learning</w:t>
+      </w:r>
+    </w:p>
+    <w:p>
+      <w:pPr>
+        <w:spacing w:line="360" w:lineRule="auto"/>
+        <w:jc w:val="center"/>
         <w:rPr>
           <w:rFonts w:ascii="Arial" w:hAnsi="Arial" w:cs="Arial"/>
           <w:color w:val="000000" w:themeColor="text1"/>
@@ -42,7 +186,34 @@
           <w:lang w:val="en-US"/>
         </w:rPr>
       </w:pPr>
-      <w:r>
+    </w:p>
+    <w:p>
+      <w:pPr>
+        <w:spacing w:line="360" w:lineRule="auto"/>
+        <w:jc w:val="center"/>
+        <w:rPr>
+          <w:rFonts w:ascii="Arial" w:hAnsi="Arial" w:cs="Arial"/>
+          <w:color w:val="000000" w:themeColor="text1"/>
+          <w:sz w:val="40"/>
+          <w:szCs w:val="40"/>
+          <w:lang w:val="en-US"/>
+        </w:rPr>
+      </w:pPr>
+      <w:r>
+        <w:rPr>
+          <w:rFonts w:ascii="Arial" w:hAnsi="Arial" w:cs="Arial"/>
+          <w:color w:val="000000" w:themeColor="text1"/>
+          <w:sz w:val="40"/>
+          <w:szCs w:val="40"/>
+          <w:lang w:val="en-US"/>
+        </w:rPr>
+        <w:t>Aleksandar Ivanov, ID#200231727</w:t>
+      </w:r>
+    </w:p>
+    <w:p>
+      <w:pPr>
+        <w:spacing w:line="360" w:lineRule="auto"/>
+        <w:jc w:val="center"/>
         <w:rPr>
           <w:rFonts w:ascii="Arial" w:hAnsi="Arial" w:cs="Arial"/>
           <w:color w:val="000000" w:themeColor="text1"/>
@@ -50,8 +221,7 @@
           <w:szCs w:val="36"/>
           <w:lang w:val="en-US"/>
         </w:rPr>
-        <w:t>Bulgarian Diploma Thesis</w:t>
-      </w:r>
+      </w:pPr>
     </w:p>
     <w:p>
       <w:pPr>
@@ -86,13 +256,9 @@
           <w:szCs w:val="36"/>
           <w:lang w:val="en-US"/>
         </w:rPr>
-        <w:t>User Car Predictor with Machine Learning</w:t>
-      </w:r>
-    </w:p>
-    <w:p>
-      <w:pPr>
-        <w:spacing w:line="360" w:lineRule="auto"/>
-        <w:jc w:val="center"/>
+        <w:t>Student: __________________</w:t>
+      </w:r>
+      <w:r>
         <w:rPr>
           <w:rFonts w:ascii="Arial" w:hAnsi="Arial" w:cs="Arial"/>
           <w:color w:val="000000" w:themeColor="text1"/>
@@ -100,12 +266,9 @@
           <w:szCs w:val="36"/>
           <w:lang w:val="en-US"/>
         </w:rPr>
-      </w:pPr>
-    </w:p>
-    <w:p>
-      <w:pPr>
-        <w:spacing w:line="360" w:lineRule="auto"/>
-        <w:jc w:val="center"/>
+        <w:t>__</w:t>
+      </w:r>
+      <w:r>
         <w:rPr>
           <w:rFonts w:ascii="Arial" w:hAnsi="Arial" w:cs="Arial"/>
           <w:color w:val="000000" w:themeColor="text1"/>
@@ -113,7 +276,8 @@
           <w:szCs w:val="36"/>
           <w:lang w:val="en-US"/>
         </w:rPr>
-      </w:pPr>
+        <w:t>,</w:t>
+      </w:r>
       <w:r>
         <w:rPr>
           <w:rFonts w:ascii="Arial" w:hAnsi="Arial" w:cs="Arial"/>
@@ -122,13 +286,9 @@
           <w:szCs w:val="36"/>
           <w:lang w:val="en-US"/>
         </w:rPr>
-        <w:t>Aleksandar Ivanov, ID#200231727</w:t>
-      </w:r>
-    </w:p>
-    <w:p>
-      <w:pPr>
-        <w:spacing w:line="360" w:lineRule="auto"/>
-        <w:jc w:val="center"/>
+        <w:t xml:space="preserve"> </w:t>
+      </w:r>
+      <w:r>
         <w:rPr>
           <w:rFonts w:ascii="Arial" w:hAnsi="Arial" w:cs="Arial"/>
           <w:color w:val="000000" w:themeColor="text1"/>
@@ -136,7 +296,8 @@
           <w:szCs w:val="36"/>
           <w:lang w:val="en-US"/>
         </w:rPr>
-      </w:pPr>
+        <w:t>Date: ___________</w:t>
+      </w:r>
     </w:p>
     <w:p>
       <w:pPr>
@@ -158,9 +319,9 @@
           <w:szCs w:val="36"/>
           <w:lang w:val="en-US"/>
         </w:rPr>
-        <w:t>Student: _____________________</w:t>
-      </w:r>
-      <w:proofErr w:type="gramStart"/>
+        <w:t>Supervisor: ________________</w:t>
+      </w:r>
+      <w:bookmarkStart w:id="2" w:name="_Hlk212913360"/>
       <w:r>
         <w:rPr>
           <w:rFonts w:ascii="Arial" w:hAnsi="Arial" w:cs="Arial"/>
@@ -169,14 +330,10 @@
           <w:szCs w:val="36"/>
           <w:lang w:val="en-US"/>
         </w:rPr>
-        <w:t>_ ,</w:t>
-      </w:r>
-      <w:proofErr w:type="gramEnd"/>
-    </w:p>
-    <w:p>
-      <w:pPr>
-        <w:spacing w:line="360" w:lineRule="auto"/>
-        <w:jc w:val="center"/>
+        <w:t>_</w:t>
+      </w:r>
+      <w:bookmarkEnd w:id="2"/>
+      <w:r>
         <w:rPr>
           <w:rFonts w:ascii="Arial" w:hAnsi="Arial" w:cs="Arial"/>
           <w:color w:val="000000" w:themeColor="text1"/>
@@ -184,7 +341,8 @@
           <w:szCs w:val="36"/>
           <w:lang w:val="en-US"/>
         </w:rPr>
-      </w:pPr>
+        <w:t>_</w:t>
+      </w:r>
       <w:r>
         <w:rPr>
           <w:rFonts w:ascii="Arial" w:hAnsi="Arial" w:cs="Arial"/>
@@ -193,13 +351,9 @@
           <w:szCs w:val="36"/>
           <w:lang w:val="en-US"/>
         </w:rPr>
-        <w:t>Date: ___________</w:t>
-      </w:r>
-    </w:p>
-    <w:p>
-      <w:pPr>
-        <w:spacing w:line="360" w:lineRule="auto"/>
-        <w:jc w:val="center"/>
+        <w:t>,</w:t>
+      </w:r>
+      <w:r>
         <w:rPr>
           <w:rFonts w:ascii="Arial" w:hAnsi="Arial" w:cs="Arial"/>
           <w:color w:val="000000" w:themeColor="text1"/>
@@ -207,7 +361,8 @@
           <w:szCs w:val="36"/>
           <w:lang w:val="en-US"/>
         </w:rPr>
-      </w:pPr>
+        <w:t xml:space="preserve"> </w:t>
+      </w:r>
       <w:r>
         <w:rPr>
           <w:rFonts w:ascii="Arial" w:hAnsi="Arial" w:cs="Arial"/>
@@ -216,10 +371,13 @@
           <w:szCs w:val="36"/>
           <w:lang w:val="en-US"/>
         </w:rPr>
-        <w:t>Supervisor: _____________________</w:t>
-      </w:r>
-      <w:proofErr w:type="gramStart"/>
-      <w:r>
+        <w:t>Date: ___________</w:t>
+      </w:r>
+    </w:p>
+    <w:p>
+      <w:pPr>
+        <w:spacing w:line="360" w:lineRule="auto"/>
+        <w:jc w:val="center"/>
         <w:rPr>
           <w:rFonts w:ascii="Arial" w:hAnsi="Arial" w:cs="Arial"/>
           <w:color w:val="000000" w:themeColor="text1"/>
@@ -227,9 +385,7 @@
           <w:szCs w:val="36"/>
           <w:lang w:val="en-US"/>
         </w:rPr>
-        <w:t>_ ,</w:t>
-      </w:r>
-      <w:proofErr w:type="gramEnd"/>
+      </w:pPr>
     </w:p>
     <w:p>
       <w:pPr>
@@ -243,7 +399,57 @@
           <w:lang w:val="en-US"/>
         </w:rPr>
       </w:pPr>
-      <w:r>
+    </w:p>
+    <w:p>
+      <w:pPr>
+        <w:spacing w:line="360" w:lineRule="auto"/>
+        <w:jc w:val="center"/>
+        <w:rPr>
+          <w:rFonts w:ascii="Arial" w:hAnsi="Arial" w:cs="Arial"/>
+          <w:color w:val="000000" w:themeColor="text1"/>
+          <w:sz w:val="40"/>
+          <w:szCs w:val="40"/>
+          <w:lang w:val="en-US"/>
+        </w:rPr>
+      </w:pPr>
+      <w:r>
+        <w:rPr>
+          <w:rFonts w:ascii="Arial" w:hAnsi="Arial" w:cs="Arial"/>
+          <w:color w:val="000000" w:themeColor="text1"/>
+          <w:sz w:val="40"/>
+          <w:szCs w:val="40"/>
+          <w:lang w:val="en-US"/>
+        </w:rPr>
+        <w:t>Department of Computer Science AUBG</w:t>
+      </w:r>
+    </w:p>
+    <w:p>
+      <w:pPr>
+        <w:spacing w:line="360" w:lineRule="auto"/>
+        <w:jc w:val="center"/>
+        <w:rPr>
+          <w:rFonts w:ascii="Arial" w:hAnsi="Arial" w:cs="Arial"/>
+          <w:color w:val="000000" w:themeColor="text1"/>
+          <w:sz w:val="40"/>
+          <w:szCs w:val="40"/>
+          <w:lang w:val="en-US"/>
+        </w:rPr>
+      </w:pPr>
+      <w:r>
+        <w:rPr>
+          <w:rFonts w:ascii="Arial" w:hAnsi="Arial" w:cs="Arial"/>
+          <w:color w:val="000000" w:themeColor="text1"/>
+          <w:sz w:val="40"/>
+          <w:szCs w:val="40"/>
+          <w:lang w:val="en-US"/>
+        </w:rPr>
+        <w:t>Blagoevgrad 2025</w:t>
+      </w:r>
+    </w:p>
+    <w:p>
+      <w:pPr>
+        <w:spacing w:line="360" w:lineRule="auto"/>
+        <w:jc w:val="both"/>
         <w:rPr>
           <w:rFonts w:ascii="Arial" w:hAnsi="Arial" w:cs="Arial"/>
           <w:color w:val="000000" w:themeColor="text1"/>
@@ -251,67 +457,7 @@
           <w:szCs w:val="36"/>
           <w:lang w:val="en-US"/>
         </w:rPr>
-        <w:t>Date: ___________</w:t>
-      </w:r>
-    </w:p>
-    <w:p>
-      <w:pPr>
-        <w:spacing w:line="360" w:lineRule="auto"/>
-        <w:jc w:val="center"/>
-        <w:rPr>
-          <w:rFonts w:ascii="Arial" w:hAnsi="Arial" w:cs="Arial"/>
-          <w:color w:val="000000" w:themeColor="text1"/>
-          <w:sz w:val="36"/>
-          <w:szCs w:val="36"/>
-          <w:lang w:val="en-US"/>
-        </w:rPr>
-      </w:pPr>
-    </w:p>
-    <w:p>
-      <w:pPr>
-        <w:spacing w:line="360" w:lineRule="auto"/>
-        <w:jc w:val="center"/>
-        <w:rPr>
-          <w:rFonts w:ascii="Arial" w:hAnsi="Arial" w:cs="Arial"/>
-          <w:color w:val="000000" w:themeColor="text1"/>
-          <w:sz w:val="36"/>
-          <w:szCs w:val="36"/>
-          <w:lang w:val="en-US"/>
-        </w:rPr>
-      </w:pPr>
-      <w:r>
-        <w:rPr>
-          <w:rFonts w:ascii="Arial" w:hAnsi="Arial" w:cs="Arial"/>
-          <w:color w:val="000000" w:themeColor="text1"/>
-          <w:sz w:val="36"/>
-          <w:szCs w:val="36"/>
-          <w:lang w:val="en-US"/>
-        </w:rPr>
-        <w:t>Department of Computer Science AUBG</w:t>
-      </w:r>
-    </w:p>
-    <w:p>
-      <w:pPr>
-        <w:spacing w:line="360" w:lineRule="auto"/>
-        <w:jc w:val="center"/>
-        <w:rPr>
-          <w:rFonts w:ascii="Arial" w:hAnsi="Arial" w:cs="Arial"/>
-          <w:color w:val="000000" w:themeColor="text1"/>
-          <w:sz w:val="36"/>
-          <w:szCs w:val="36"/>
-          <w:lang w:val="en-US"/>
-        </w:rPr>
-      </w:pPr>
-      <w:r>
-        <w:rPr>
-          <w:rFonts w:ascii="Arial" w:hAnsi="Arial" w:cs="Arial"/>
-          <w:color w:val="000000" w:themeColor="text1"/>
-          <w:sz w:val="36"/>
-          <w:szCs w:val="36"/>
-          <w:lang w:val="en-US"/>
-        </w:rPr>
-        <w:t>Blagoevgrad 2025</w:t>
-      </w:r>
+      </w:pPr>
     </w:p>
     <w:p>
       <w:pPr>
@@ -320,11 +466,16 @@
         <w:rPr>
           <w:rFonts w:ascii="Arial" w:hAnsi="Arial" w:cs="Arial"/>
           <w:color w:val="000000" w:themeColor="text1"/>
-          <w:sz w:val="36"/>
-          <w:szCs w:val="36"/>
-          <w:lang w:val="en-US"/>
-        </w:rPr>
-      </w:pPr>
+        </w:rPr>
+      </w:pPr>
+      <w:r>
+        <w:rPr>
+          <w:rFonts w:ascii="Arial" w:hAnsi="Arial" w:cs="Arial"/>
+          <w:color w:val="000000" w:themeColor="text1"/>
+        </w:rPr>
+        <w:lastRenderedPageBreak/>
+        <w:t>Declaration template for Senior Project and Diploma Thesis</w:t>
+      </w:r>
     </w:p>
     <w:p>
       <w:pPr>
@@ -333,9 +484,6 @@
         <w:rPr>
           <w:rFonts w:ascii="Arial" w:hAnsi="Arial" w:cs="Arial"/>
           <w:color w:val="000000" w:themeColor="text1"/>
-          <w:sz w:val="36"/>
-          <w:szCs w:val="36"/>
-          <w:lang w:val="en-US"/>
         </w:rPr>
       </w:pPr>
     </w:p>
@@ -346,11 +494,528 @@
         <w:rPr>
           <w:rFonts w:ascii="Arial" w:hAnsi="Arial" w:cs="Arial"/>
           <w:color w:val="000000" w:themeColor="text1"/>
-          <w:sz w:val="36"/>
-          <w:szCs w:val="36"/>
-          <w:lang w:val="en-US"/>
-        </w:rPr>
-      </w:pPr>
+        </w:rPr>
+      </w:pPr>
+      <w:r>
+        <w:rPr>
+          <w:rFonts w:ascii="Arial" w:hAnsi="Arial" w:cs="Arial"/>
+          <w:b/>
+          <w:bCs/>
+          <w:color w:val="000000" w:themeColor="text1"/>
+        </w:rPr>
+        <w:t xml:space="preserve">Title: </w:t>
+      </w:r>
+      <w:r>
+        <w:rPr>
+          <w:rFonts w:ascii="Arial" w:hAnsi="Arial" w:cs="Arial"/>
+          <w:color w:val="000000" w:themeColor="text1"/>
+        </w:rPr>
+        <w:t>Used Cars Price Prediction</w:t>
+      </w:r>
+    </w:p>
+    <w:p>
+      <w:pPr>
+        <w:spacing w:line="360" w:lineRule="auto"/>
+        <w:jc w:val="both"/>
+        <w:rPr>
+          <w:rFonts w:ascii="Arial" w:hAnsi="Arial" w:cs="Arial"/>
+          <w:color w:val="000000" w:themeColor="text1"/>
+        </w:rPr>
+      </w:pPr>
+    </w:p>
+    <w:p>
+      <w:pPr>
+        <w:pStyle w:val="p1"/>
+        <w:rPr>
+          <w:sz w:val="24"/>
+          <w:szCs w:val="24"/>
+        </w:rPr>
+      </w:pPr>
+      <w:r>
+        <w:rPr>
+          <w:b/>
+          <w:bCs/>
+          <w:sz w:val="24"/>
+          <w:szCs w:val="24"/>
+        </w:rPr>
+        <w:t xml:space="preserve">Author: </w:t>
+      </w:r>
+      <w:r>
+        <w:rPr>
+          <w:sz w:val="24"/>
+          <w:szCs w:val="24"/>
+        </w:rPr>
+        <w:t>Aleksandar Ivanov</w:t>
+      </w:r>
+    </w:p>
+    <w:p>
+      <w:pPr>
+        <w:spacing w:line="360" w:lineRule="auto"/>
+        <w:jc w:val="both"/>
+        <w:rPr>
+          <w:rFonts w:ascii="Arial" w:hAnsi="Arial" w:cs="Arial"/>
+          <w:color w:val="000000" w:themeColor="text1"/>
+        </w:rPr>
+      </w:pPr>
+      <w:bookmarkStart w:id="3" w:name="_Hlk212913064"/>
+    </w:p>
+    <w:p>
+      <w:pPr>
+        <w:spacing w:line="360" w:lineRule="auto"/>
+        <w:jc w:val="both"/>
+        <w:rPr>
+          <w:rFonts w:ascii="Arial" w:hAnsi="Arial" w:cs="Arial"/>
+          <w:color w:val="000000" w:themeColor="text1"/>
+        </w:rPr>
+      </w:pPr>
+      <w:bookmarkStart w:id="4" w:name="_Hlk212912936"/>
+      <w:r>
+        <w:rPr>
+          <w:rFonts w:ascii="Arial" w:hAnsi="Arial" w:cs="Arial"/>
+          <w:color w:val="000000" w:themeColor="text1"/>
+        </w:rPr>
+        <w:t xml:space="preserve">Car valuation has </w:t>
+      </w:r>
+      <w:r>
+        <w:rPr>
+          <w:rFonts w:ascii="Arial" w:hAnsi="Arial" w:cs="Arial"/>
+          <w:color w:val="000000" w:themeColor="text1"/>
+        </w:rPr>
+        <w:t>usually</w:t>
+      </w:r>
+      <w:r>
+        <w:rPr>
+          <w:rFonts w:ascii="Arial" w:hAnsi="Arial" w:cs="Arial"/>
+          <w:color w:val="000000" w:themeColor="text1"/>
+        </w:rPr>
+        <w:t xml:space="preserve"> r</w:t>
+      </w:r>
+      <w:r>
+        <w:rPr>
+          <w:rFonts w:ascii="Arial" w:hAnsi="Arial" w:cs="Arial"/>
+          <w:color w:val="000000" w:themeColor="text1"/>
+        </w:rPr>
+        <w:t>elies</w:t>
+      </w:r>
+      <w:r>
+        <w:rPr>
+          <w:rFonts w:ascii="Arial" w:hAnsi="Arial" w:cs="Arial"/>
+          <w:color w:val="000000" w:themeColor="text1"/>
+        </w:rPr>
+        <w:t xml:space="preserve"> on manual analysis</w:t>
+      </w:r>
+      <w:r>
+        <w:rPr>
+          <w:rFonts w:ascii="Arial" w:hAnsi="Arial" w:cs="Arial"/>
+          <w:color w:val="000000" w:themeColor="text1"/>
+        </w:rPr>
+        <w:t xml:space="preserve"> of the market</w:t>
+      </w:r>
+      <w:r>
+        <w:rPr>
+          <w:rFonts w:ascii="Arial" w:hAnsi="Arial" w:cs="Arial"/>
+          <w:color w:val="000000" w:themeColor="text1"/>
+        </w:rPr>
+        <w:t xml:space="preserve"> or static pricing models</w:t>
+      </w:r>
+      <w:r>
+        <w:rPr>
+          <w:rFonts w:ascii="Arial" w:hAnsi="Arial" w:cs="Arial"/>
+          <w:color w:val="000000" w:themeColor="text1"/>
+        </w:rPr>
+        <w:t>.</w:t>
+      </w:r>
+      <w:r>
+        <w:rPr>
+          <w:rFonts w:ascii="Arial" w:hAnsi="Arial" w:cs="Arial"/>
+          <w:color w:val="000000" w:themeColor="text1"/>
+        </w:rPr>
+        <w:t xml:space="preserve"> These methods often produce inconsistent or outdated estimates, </w:t>
+      </w:r>
+      <w:r>
+        <w:rPr>
+          <w:rFonts w:ascii="Arial" w:hAnsi="Arial" w:cs="Arial"/>
+          <w:color w:val="000000" w:themeColor="text1"/>
+        </w:rPr>
+        <w:t>because they fail to find the connection between the different vehicles and their features</w:t>
+      </w:r>
+      <w:r>
+        <w:rPr>
+          <w:rFonts w:ascii="Arial" w:hAnsi="Arial" w:cs="Arial"/>
+          <w:color w:val="000000" w:themeColor="text1"/>
+        </w:rPr>
+        <w:t xml:space="preserve">. </w:t>
+      </w:r>
+      <w:r>
+        <w:rPr>
+          <w:rFonts w:ascii="Arial" w:hAnsi="Arial" w:cs="Arial"/>
+          <w:color w:val="000000" w:themeColor="text1"/>
+        </w:rPr>
+        <w:t>The goal of thi</w:t>
+      </w:r>
+      <w:r>
+        <w:rPr>
+          <w:rFonts w:ascii="Arial" w:hAnsi="Arial" w:cs="Arial"/>
+          <w:color w:val="000000" w:themeColor="text1"/>
+        </w:rPr>
+        <w:t>s project</w:t>
+      </w:r>
+      <w:r>
+        <w:rPr>
+          <w:rFonts w:ascii="Arial" w:hAnsi="Arial" w:cs="Arial"/>
+          <w:color w:val="000000" w:themeColor="text1"/>
+        </w:rPr>
+        <w:t xml:space="preserve"> is to</w:t>
+      </w:r>
+      <w:r>
+        <w:rPr>
+          <w:rFonts w:ascii="Arial" w:hAnsi="Arial" w:cs="Arial"/>
+          <w:color w:val="000000" w:themeColor="text1"/>
+        </w:rPr>
+        <w:t xml:space="preserve"> addres</w:t>
+      </w:r>
+      <w:r>
+        <w:rPr>
+          <w:rFonts w:ascii="Arial" w:hAnsi="Arial" w:cs="Arial"/>
+          <w:color w:val="000000" w:themeColor="text1"/>
+        </w:rPr>
+        <w:t>s</w:t>
+      </w:r>
+      <w:r>
+        <w:rPr>
+          <w:rFonts w:ascii="Arial" w:hAnsi="Arial" w:cs="Arial"/>
+          <w:color w:val="000000" w:themeColor="text1"/>
+        </w:rPr>
+        <w:t xml:space="preserve"> these limitations by developing a full-stack web application</w:t>
+      </w:r>
+      <w:r>
+        <w:rPr>
+          <w:rFonts w:ascii="Arial" w:hAnsi="Arial" w:cs="Arial"/>
+          <w:color w:val="000000" w:themeColor="text1"/>
+        </w:rPr>
+        <w:t xml:space="preserve">. The application is going to be using the following machine learning algorithms for predicting the prices of used cars - </w:t>
+      </w:r>
+      <w:r>
+        <w:rPr>
+          <w:rFonts w:ascii="Arial" w:hAnsi="Arial" w:cs="Arial"/>
+          <w:color w:val="000000" w:themeColor="text1"/>
+        </w:rPr>
+        <w:t>Linear Regression, Ridge Regression, Random Forest, and Gradient Boosting.</w:t>
+      </w:r>
+      <w:r>
+        <w:rPr>
+          <w:rFonts w:ascii="Arial" w:hAnsi="Arial" w:cs="Arial"/>
+          <w:color w:val="000000" w:themeColor="text1"/>
+        </w:rPr>
+        <w:t xml:space="preserve"> </w:t>
+      </w:r>
+      <w:r>
+        <w:rPr>
+          <w:rFonts w:ascii="Arial" w:hAnsi="Arial" w:cs="Arial"/>
+          <w:color w:val="000000" w:themeColor="text1"/>
+        </w:rPr>
+        <w:t xml:space="preserve">The </w:t>
+      </w:r>
+      <w:r>
+        <w:rPr>
+          <w:rFonts w:ascii="Arial" w:hAnsi="Arial" w:cs="Arial"/>
+          <w:color w:val="000000" w:themeColor="text1"/>
+        </w:rPr>
+        <w:t xml:space="preserve">core of the project is the </w:t>
+      </w:r>
+      <w:r>
+        <w:rPr>
+          <w:rFonts w:ascii="Arial" w:hAnsi="Arial" w:cs="Arial"/>
+          <w:color w:val="000000" w:themeColor="text1"/>
+        </w:rPr>
+        <w:t>backend</w:t>
+      </w:r>
+      <w:r>
+        <w:rPr>
+          <w:rFonts w:ascii="Arial" w:hAnsi="Arial" w:cs="Arial"/>
+          <w:color w:val="000000" w:themeColor="text1"/>
+        </w:rPr>
+        <w:t xml:space="preserve"> and it </w:t>
+      </w:r>
+      <w:r>
+        <w:rPr>
+          <w:rFonts w:ascii="Arial" w:hAnsi="Arial" w:cs="Arial"/>
+          <w:color w:val="000000" w:themeColor="text1"/>
+        </w:rPr>
+        <w:t xml:space="preserve">is </w:t>
+      </w:r>
+      <w:r>
+        <w:rPr>
+          <w:rFonts w:ascii="Arial" w:hAnsi="Arial" w:cs="Arial"/>
+          <w:color w:val="000000" w:themeColor="text1"/>
+        </w:rPr>
+        <w:t>implemented</w:t>
+      </w:r>
+      <w:r>
+        <w:rPr>
+          <w:rFonts w:ascii="Arial" w:hAnsi="Arial" w:cs="Arial"/>
+          <w:color w:val="000000" w:themeColor="text1"/>
+        </w:rPr>
+        <w:t xml:space="preserve"> in ASP.NET Core</w:t>
+      </w:r>
+      <w:r>
+        <w:rPr>
+          <w:rFonts w:ascii="Arial" w:hAnsi="Arial" w:cs="Arial"/>
+          <w:color w:val="000000" w:themeColor="text1"/>
+        </w:rPr>
+        <w:t>.</w:t>
+      </w:r>
+      <w:r>
+        <w:rPr>
+          <w:rFonts w:ascii="Arial" w:hAnsi="Arial" w:cs="Arial"/>
+          <w:color w:val="000000" w:themeColor="text1"/>
+        </w:rPr>
+        <w:t xml:space="preserve"> </w:t>
+      </w:r>
+      <w:r>
+        <w:rPr>
+          <w:rFonts w:ascii="Arial" w:hAnsi="Arial" w:cs="Arial"/>
+          <w:color w:val="000000" w:themeColor="text1"/>
+        </w:rPr>
+        <w:t>And the</w:t>
+      </w:r>
+      <w:r>
+        <w:rPr>
+          <w:rFonts w:ascii="Arial" w:hAnsi="Arial" w:cs="Arial"/>
+          <w:color w:val="000000" w:themeColor="text1"/>
+        </w:rPr>
+        <w:t xml:space="preserve"> frontend is </w:t>
+      </w:r>
+      <w:r>
+        <w:rPr>
+          <w:rFonts w:ascii="Arial" w:hAnsi="Arial" w:cs="Arial"/>
+          <w:color w:val="000000" w:themeColor="text1"/>
+        </w:rPr>
+        <w:t>developed with</w:t>
+      </w:r>
+      <w:r>
+        <w:rPr>
+          <w:rFonts w:ascii="Arial" w:hAnsi="Arial" w:cs="Arial"/>
+          <w:color w:val="000000" w:themeColor="text1"/>
+        </w:rPr>
+        <w:t xml:space="preserve"> </w:t>
+      </w:r>
+      <w:r>
+        <w:rPr>
+          <w:rFonts w:ascii="Arial" w:hAnsi="Arial" w:cs="Arial"/>
+          <w:b/>
+          <w:bCs/>
+          <w:color w:val="000000" w:themeColor="text1"/>
+        </w:rPr>
+        <w:t>React and TypeScript</w:t>
+      </w:r>
+      <w:r>
+        <w:rPr>
+          <w:rFonts w:ascii="Arial" w:hAnsi="Arial" w:cs="Arial"/>
+          <w:color w:val="000000" w:themeColor="text1"/>
+        </w:rPr>
+        <w:t>. The backend handles model training, evaluation, and serialization</w:t>
+      </w:r>
+      <w:r>
+        <w:rPr>
+          <w:rFonts w:ascii="Arial" w:hAnsi="Arial" w:cs="Arial"/>
+          <w:color w:val="000000" w:themeColor="text1"/>
+        </w:rPr>
+        <w:t>.</w:t>
+      </w:r>
+      <w:r>
+        <w:rPr>
+          <w:rFonts w:ascii="Arial" w:hAnsi="Arial" w:cs="Arial"/>
+          <w:color w:val="000000" w:themeColor="text1"/>
+        </w:rPr>
+        <w:t xml:space="preserve"> </w:t>
+      </w:r>
+      <w:r>
+        <w:rPr>
+          <w:rFonts w:ascii="Arial" w:hAnsi="Arial" w:cs="Arial"/>
+          <w:color w:val="000000" w:themeColor="text1"/>
+        </w:rPr>
+        <w:t>T</w:t>
+      </w:r>
+      <w:r>
+        <w:rPr>
+          <w:rFonts w:ascii="Arial" w:hAnsi="Arial" w:cs="Arial"/>
+          <w:color w:val="000000" w:themeColor="text1"/>
+        </w:rPr>
+        <w:t>he frontend provides an intuitive interface for predictions, trend visualization across time ranges, and side-by-side model comparisons</w:t>
+      </w:r>
+      <w:r>
+        <w:rPr>
+          <w:rFonts w:ascii="Arial" w:hAnsi="Arial" w:cs="Arial"/>
+          <w:color w:val="000000" w:themeColor="text1"/>
+        </w:rPr>
+        <w:t xml:space="preserve"> via charts</w:t>
+      </w:r>
+      <w:r>
+        <w:rPr>
+          <w:rFonts w:ascii="Arial" w:hAnsi="Arial" w:cs="Arial"/>
+          <w:color w:val="000000" w:themeColor="text1"/>
+        </w:rPr>
+        <w:t>.</w:t>
+      </w:r>
+      <w:r>
+        <w:rPr>
+          <w:rFonts w:ascii="Arial" w:hAnsi="Arial" w:cs="Arial"/>
+          <w:color w:val="000000" w:themeColor="text1"/>
+        </w:rPr>
+        <w:t xml:space="preserve"> In the data preprocessing pipelinethere are data quality checks that verify for missing values and outliers . Also there is feature encoding and normalization. The models are comapred and evaluated using </w:t>
+      </w:r>
+      <w:r>
+        <w:rPr>
+          <w:rFonts w:ascii="Arial" w:hAnsi="Arial" w:cs="Arial"/>
+          <w:color w:val="000000" w:themeColor="text1"/>
+        </w:rPr>
+        <w:t>Mean Absolute Error (MAE), Root Mean Squared Error (RMSE), and coefficient of determination (R²)</w:t>
+      </w:r>
+      <w:r>
+        <w:rPr>
+          <w:rFonts w:ascii="Arial" w:hAnsi="Arial" w:cs="Arial"/>
+          <w:color w:val="000000" w:themeColor="text1"/>
+        </w:rPr>
+        <w:t xml:space="preserve">. </w:t>
+      </w:r>
+      <w:r>
+        <w:rPr>
+          <w:rFonts w:ascii="Arial" w:hAnsi="Arial" w:cs="Arial"/>
+          <w:color w:val="000000" w:themeColor="text1"/>
+        </w:rPr>
+        <w:t xml:space="preserve">Ridge regression combined with ensemble residual learners (Random Forest and Gradient Boosting) </w:t>
+      </w:r>
+      <w:r>
+        <w:rPr>
+          <w:rFonts w:ascii="Arial" w:hAnsi="Arial" w:cs="Arial"/>
+          <w:color w:val="000000" w:themeColor="text1"/>
+        </w:rPr>
+        <w:t xml:space="preserve">gave the </w:t>
+      </w:r>
+      <w:r>
+        <w:rPr>
+          <w:rFonts w:ascii="Arial" w:hAnsi="Arial" w:cs="Arial"/>
+          <w:color w:val="000000" w:themeColor="text1"/>
+        </w:rPr>
+        <w:t>most  accurate performance.</w:t>
+      </w:r>
+    </w:p>
+    <w:bookmarkEnd w:id="3"/>
+    <w:bookmarkEnd w:id="4"/>
+    <w:p>
+      <w:pPr>
+        <w:spacing w:line="360" w:lineRule="auto"/>
+        <w:jc w:val="both"/>
+        <w:rPr>
+          <w:rFonts w:ascii="Arial" w:hAnsi="Arial" w:cs="Arial"/>
+          <w:color w:val="000000" w:themeColor="text1"/>
+        </w:rPr>
+      </w:pPr>
+    </w:p>
+    <w:p>
+      <w:pPr>
+        <w:spacing w:line="360" w:lineRule="auto"/>
+        <w:jc w:val="both"/>
+        <w:rPr>
+          <w:rFonts w:ascii="Arial" w:hAnsi="Arial" w:cs="Arial"/>
+          <w:color w:val="000000" w:themeColor="text1"/>
+        </w:rPr>
+      </w:pPr>
+      <w:r>
+        <w:rPr>
+          <w:rFonts w:ascii="Arial" w:hAnsi="Arial" w:cs="Arial"/>
+          <w:b/>
+          <w:bCs/>
+          <w:color w:val="000000" w:themeColor="text1"/>
+        </w:rPr>
+        <w:t>Declaration of authorship:</w:t>
+      </w:r>
+    </w:p>
+    <w:p>
+      <w:pPr>
+        <w:spacing w:line="360" w:lineRule="auto"/>
+        <w:jc w:val="both"/>
+        <w:rPr>
+          <w:rFonts w:ascii="Arial" w:hAnsi="Arial" w:cs="Arial"/>
+          <w:color w:val="000000" w:themeColor="text1"/>
+        </w:rPr>
+      </w:pPr>
+      <w:r>
+        <w:rPr>
+          <w:rFonts w:ascii="Arial" w:hAnsi="Arial" w:cs="Arial"/>
+          <w:color w:val="000000" w:themeColor="text1"/>
+        </w:rPr>
+        <w:t>“The Senior Project/Bulgarian Diploma Thesis presented here is the work of the author</w:t>
+      </w:r>
+      <w:r>
+        <w:rPr>
+          <w:rFonts w:ascii="Arial" w:hAnsi="Arial" w:cs="Arial"/>
+          <w:color w:val="000000" w:themeColor="text1"/>
+        </w:rPr>
+        <w:t xml:space="preserve"> </w:t>
+      </w:r>
+      <w:r>
+        <w:rPr>
+          <w:rFonts w:ascii="Arial" w:hAnsi="Arial" w:cs="Arial"/>
+          <w:color w:val="000000" w:themeColor="text1"/>
+        </w:rPr>
+        <w:t>solely, without any external help, under the supervision of Narasimha Rao Vajjhala. All</w:t>
+      </w:r>
+      <w:r>
+        <w:rPr>
+          <w:rFonts w:ascii="Arial" w:hAnsi="Arial" w:cs="Arial"/>
+          <w:color w:val="000000" w:themeColor="text1"/>
+        </w:rPr>
+        <w:t xml:space="preserve"> </w:t>
+      </w:r>
+      <w:r>
+        <w:rPr>
+          <w:rFonts w:ascii="Arial" w:hAnsi="Arial" w:cs="Arial"/>
+          <w:color w:val="000000" w:themeColor="text1"/>
+        </w:rPr>
+        <w:t>sources, used in development, are cited in the text and in the Reference section.”</w:t>
+      </w:r>
+    </w:p>
+    <w:p>
+      <w:pPr>
+        <w:pStyle w:val="BodyText"/>
+        <w:tabs>
+          <w:tab w:val="left" w:pos="5840"/>
+        </w:tabs>
+        <w:ind w:left="23"/>
+      </w:pPr>
+    </w:p>
+    <w:p>
+      <w:pPr>
+        <w:pStyle w:val="BodyText"/>
+        <w:tabs>
+          <w:tab w:val="left" w:pos="5840"/>
+        </w:tabs>
+        <w:ind w:left="23"/>
+      </w:pPr>
+    </w:p>
+    <w:p>
+      <w:pPr>
+        <w:pStyle w:val="BodyText"/>
+        <w:tabs>
+          <w:tab w:val="left" w:pos="5840"/>
+        </w:tabs>
+        <w:ind w:left="23"/>
+        <w:rPr>
+          <w:rFonts w:ascii="Times New Roman"/>
+        </w:rPr>
+      </w:pPr>
+      <w:r>
+        <w:t xml:space="preserve">Author: </w:t>
+      </w:r>
+      <w:r>
+        <w:rPr>
+          <w:rFonts w:ascii="Times New Roman"/>
+          <w:u w:val="single"/>
+        </w:rPr>
+        <w:tab/>
+      </w:r>
     </w:p>
     <w:sdt>
       <w:sdtPr>
@@ -2736,8 +3401,8 @@
           <w:rFonts w:cs="Arial"/>
         </w:rPr>
       </w:pPr>
-      <w:bookmarkStart w:id="2" w:name="_Hlk209402229"/>
-      <w:bookmarkStart w:id="3" w:name="_Toc212895123"/>
+      <w:bookmarkStart w:id="5" w:name="_Hlk209402229"/>
+      <w:bookmarkStart w:id="6" w:name="_Toc212895123"/>
       <w:r>
         <w:rPr>
           <w:rFonts w:cs="Arial"/>
@@ -2745,7 +3410,7 @@
         <w:lastRenderedPageBreak/>
         <w:t>1. Introduction</w:t>
       </w:r>
-      <w:bookmarkEnd w:id="3"/>
+      <w:bookmarkEnd w:id="6"/>
     </w:p>
     <w:p>
       <w:pPr>
@@ -2767,14 +3432,14 @@
           <w:rFonts w:cs="Arial"/>
         </w:rPr>
       </w:pPr>
-      <w:bookmarkStart w:id="4" w:name="_Toc212895124"/>
+      <w:bookmarkStart w:id="7" w:name="_Toc212895124"/>
       <w:r>
         <w:rPr>
           <w:rFonts w:cs="Arial"/>
         </w:rPr>
         <w:t>1.1 Motivation</w:t>
       </w:r>
-      <w:bookmarkEnd w:id="4"/>
+      <w:bookmarkEnd w:id="7"/>
     </w:p>
     <w:p>
       <w:pPr>
@@ -3245,7 +3910,7 @@
           <w:lang w:val="en-US"/>
         </w:rPr>
       </w:pPr>
-      <w:bookmarkStart w:id="5" w:name="_Toc212895125"/>
+      <w:bookmarkStart w:id="8" w:name="_Toc212895125"/>
       <w:r>
         <w:rPr>
           <w:rFonts w:cs="Arial"/>
@@ -3253,7 +3918,7 @@
         </w:rPr>
         <w:t>1.2 Project Overview</w:t>
       </w:r>
-      <w:bookmarkEnd w:id="5"/>
+      <w:bookmarkEnd w:id="8"/>
     </w:p>
     <w:p>
       <w:pPr>
@@ -3346,25 +4011,7 @@
           <w:color w:val="000000" w:themeColor="text1"/>
           <w:lang w:val="en-US"/>
         </w:rPr>
-        <w:t xml:space="preserve">In its core the application integrates several machine learning algorithms, including Linear Regression, Gradient Boosting and Random Forest. These algorithms will be trained on publicly available used-cars datasets, which contain the following information: brand, model, year of production, transmission, engine type and fuel type. The system also integrates preprocessing components like a </w:t>
-      </w:r>
-      <w:proofErr w:type="spellStart"/>
-      <w:r>
-        <w:rPr>
-          <w:rFonts w:ascii="Arial" w:hAnsi="Arial" w:cs="Arial"/>
-          <w:color w:val="000000" w:themeColor="text1"/>
-          <w:lang w:val="en-US"/>
-        </w:rPr>
-        <w:t>FeatureScaler</w:t>
-      </w:r>
-      <w:proofErr w:type="spellEnd"/>
-      <w:r>
-        <w:rPr>
-          <w:rFonts w:ascii="Arial" w:hAnsi="Arial" w:cs="Arial"/>
-          <w:color w:val="000000" w:themeColor="text1"/>
-          <w:lang w:val="en-US"/>
-        </w:rPr>
-        <w:t xml:space="preserve"> and LabelScaler</w:t>
+        <w:t>In its core the application integrates several machine learning algorithms, including Linear Regression, Gradient Boosting and Random Forest. These algorithms will be trained on publicly available used-cars datasets, which contain the following information: brand, model, year of production, transmission, engine type and fuel type. The system also integrates preprocessing components like a FeatureScaler and LabelScaler</w:t>
       </w:r>
       <w:r>
         <w:rPr>
@@ -3515,8 +4162,8 @@
           <w:lang w:val="bg-BG"/>
         </w:rPr>
       </w:pPr>
-      <w:bookmarkStart w:id="6" w:name="_Hlk210560913"/>
-      <w:bookmarkStart w:id="7" w:name="_Toc212895126"/>
+      <w:bookmarkStart w:id="9" w:name="_Hlk210560913"/>
+      <w:bookmarkStart w:id="10" w:name="_Toc212895126"/>
       <w:r>
         <w:rPr>
           <w:rFonts w:cs="Arial"/>
@@ -3524,9 +4171,9 @@
         </w:rPr>
         <w:t>2. Specification of the Software Requirements and their Analysis</w:t>
       </w:r>
-      <w:bookmarkEnd w:id="7"/>
-    </w:p>
-    <w:bookmarkEnd w:id="6"/>
+      <w:bookmarkEnd w:id="10"/>
+    </w:p>
+    <w:bookmarkEnd w:id="9"/>
     <w:p>
       <w:pPr>
         <w:spacing w:line="360" w:lineRule="auto"/>
@@ -3550,7 +4197,7 @@
           <w:lang w:val="en-US"/>
         </w:rPr>
       </w:pPr>
-      <w:bookmarkStart w:id="8" w:name="_Toc212895127"/>
+      <w:bookmarkStart w:id="11" w:name="_Toc212895127"/>
       <w:r>
         <w:rPr>
           <w:rFonts w:cs="Arial"/>
@@ -3565,7 +4212,7 @@
         </w:rPr>
         <w:t>Functional requirements</w:t>
       </w:r>
-      <w:bookmarkEnd w:id="8"/>
+      <w:bookmarkEnd w:id="11"/>
     </w:p>
     <w:p>
       <w:pPr>
@@ -3580,7 +4227,7 @@
         </w:rPr>
       </w:pPr>
     </w:p>
-    <w:bookmarkEnd w:id="2"/>
+    <w:bookmarkEnd w:id="5"/>
     <w:p>
       <w:pPr>
         <w:numPr>
@@ -3654,7 +4301,7 @@
         </w:rPr>
         <w:t>User selects odometer, year, manufacturer, model, fuel, transmission, and planned purchase year; the app returns a predicted price from each algorithm.</w:t>
       </w:r>
-      <w:bookmarkStart w:id="9" w:name="_Hlk212736243"/>
+      <w:bookmarkStart w:id="12" w:name="_Hlk212736243"/>
     </w:p>
     <w:p>
       <w:pPr>
@@ -3703,7 +4350,7 @@
         <w:t>For a configured car, the app produces a year-by-year projection for a user-selected horizon and renders a line chart.</w:t>
       </w:r>
     </w:p>
-    <w:bookmarkEnd w:id="9"/>
+    <w:bookmarkEnd w:id="12"/>
     <w:p>
       <w:pPr>
         <w:numPr>
@@ -4062,7 +4709,7 @@
           <w:color w:val="000000" w:themeColor="text1"/>
         </w:rPr>
       </w:pPr>
-      <w:bookmarkStart w:id="10" w:name="_Hlk212736343"/>
+      <w:bookmarkStart w:id="13" w:name="_Hlk212736343"/>
       <w:r>
         <w:rPr>
           <w:rFonts w:ascii="Arial" w:hAnsi="Arial" w:cs="Arial"/>
@@ -4070,7 +4717,7 @@
         </w:rPr>
         <w:t>Evaluation: Report MAE, RMSE, and R² for each algorithm; show a compact metrics table and predicted-vs-actual visuals in the UI.</w:t>
       </w:r>
-      <w:bookmarkEnd w:id="10"/>
+      <w:bookmarkEnd w:id="13"/>
     </w:p>
     <w:p>
       <w:pPr>
@@ -4381,7 +5028,7 @@
           <w:rFonts w:cs="Arial"/>
         </w:rPr>
       </w:pPr>
-      <w:bookmarkStart w:id="11" w:name="_Toc212895128"/>
+      <w:bookmarkStart w:id="14" w:name="_Toc212895128"/>
       <w:r>
         <w:rPr>
           <w:rFonts w:cs="Arial"/>
@@ -4400,7 +5047,7 @@
         </w:rPr>
         <w:t xml:space="preserve"> Non-functional Requirements</w:t>
       </w:r>
-      <w:bookmarkEnd w:id="11"/>
+      <w:bookmarkEnd w:id="14"/>
     </w:p>
     <w:p>
       <w:pPr>
@@ -4588,7 +5235,7 @@
           <w:rFonts w:cs="Arial"/>
         </w:rPr>
       </w:pPr>
-      <w:bookmarkStart w:id="12" w:name="_Toc212895129"/>
+      <w:bookmarkStart w:id="15" w:name="_Toc212895129"/>
       <w:r>
         <w:rPr>
           <w:rFonts w:cs="Arial"/>
@@ -4608,7 +5255,7 @@
         </w:rPr>
         <w:t xml:space="preserve"> Requirements Analysis</w:t>
       </w:r>
-      <w:bookmarkEnd w:id="12"/>
+      <w:bookmarkEnd w:id="15"/>
     </w:p>
     <w:p>
       <w:pPr>
@@ -4628,15 +5275,15 @@
           <w:rFonts w:cs="Arial"/>
         </w:rPr>
       </w:pPr>
-      <w:bookmarkStart w:id="13" w:name="_Hlk212736917"/>
-      <w:bookmarkStart w:id="14" w:name="_Toc212895130"/>
+      <w:bookmarkStart w:id="16" w:name="_Hlk212736917"/>
+      <w:bookmarkStart w:id="17" w:name="_Toc212895130"/>
       <w:r>
         <w:rPr>
           <w:rFonts w:cs="Arial"/>
         </w:rPr>
         <w:t>2.3.1. Analysis of Functional Requriements</w:t>
       </w:r>
-      <w:bookmarkEnd w:id="14"/>
+      <w:bookmarkEnd w:id="17"/>
     </w:p>
     <w:p>
       <w:pPr>
@@ -5016,7 +5663,7 @@
         </w:rPr>
       </w:pPr>
     </w:p>
-    <w:bookmarkEnd w:id="13"/>
+    <w:bookmarkEnd w:id="16"/>
     <w:p>
       <w:pPr>
         <w:pStyle w:val="NormalWeb"/>
@@ -13729,7 +14376,7 @@
           <w:color w:val="000000" w:themeColor="text1"/>
         </w:rPr>
       </w:pPr>
-      <w:bookmarkStart w:id="15" w:name="_Hlk212747623"/>
+      <w:bookmarkStart w:id="18" w:name="_Hlk212747623"/>
       <w:r>
         <w:rPr>
           <w:rFonts w:ascii="Arial" w:hAnsi="Arial" w:cs="Arial"/>
@@ -14016,7 +14663,7 @@
         </w:drawing>
       </w:r>
     </w:p>
-    <w:bookmarkEnd w:id="15"/>
+    <w:bookmarkEnd w:id="18"/>
     <w:p>
       <w:pPr>
         <w:tabs>
@@ -14097,7 +14744,7 @@
           <w:color w:val="000000" w:themeColor="text1"/>
         </w:rPr>
       </w:pPr>
-      <w:bookmarkStart w:id="16" w:name="_Hlk212737561"/>
+      <w:bookmarkStart w:id="19" w:name="_Hlk212737561"/>
       <w:r>
         <w:rPr>
           <w:rFonts w:ascii="Arial" w:hAnsi="Arial" w:cs="Arial"/>
@@ -14106,7 +14753,7 @@
         <w:t>The interface will provide:</w:t>
       </w:r>
     </w:p>
-    <w:bookmarkEnd w:id="16"/>
+    <w:bookmarkEnd w:id="19"/>
     <w:p>
       <w:pPr>
         <w:numPr>
@@ -14301,7 +14948,7 @@
           <w:color w:val="000000" w:themeColor="text1"/>
         </w:rPr>
       </w:pPr>
-      <w:bookmarkStart w:id="17" w:name="_Hlk212737821"/>
+      <w:bookmarkStart w:id="20" w:name="_Hlk212737821"/>
       <w:r>
         <w:rPr>
           <w:rFonts w:ascii="Arial" w:hAnsi="Arial" w:cs="Arial"/>
@@ -14354,7 +15001,7 @@
         <w:t>.</w:t>
       </w:r>
     </w:p>
-    <w:bookmarkEnd w:id="17"/>
+    <w:bookmarkEnd w:id="20"/>
     <w:p>
       <w:pPr>
         <w:tabs>
@@ -14460,7 +15107,7 @@
           <w:color w:val="000000" w:themeColor="text1"/>
         </w:rPr>
       </w:pPr>
-      <w:bookmarkStart w:id="18" w:name="_Hlk212739795"/>
+      <w:bookmarkStart w:id="21" w:name="_Hlk212739795"/>
       <w:r>
         <w:rPr>
           <w:rFonts w:ascii="Arial" w:hAnsi="Arial" w:cs="Arial"/>
@@ -14644,7 +15291,7 @@
         <w:t>.</w:t>
       </w:r>
     </w:p>
-    <w:bookmarkEnd w:id="18"/>
+    <w:bookmarkEnd w:id="21"/>
     <w:p>
       <w:pPr>
         <w:tabs>
@@ -15018,7 +15665,7 @@
           <w:color w:val="000000" w:themeColor="text1"/>
         </w:rPr>
       </w:pPr>
-      <w:bookmarkStart w:id="19" w:name="_Hlk209966891"/>
+      <w:bookmarkStart w:id="22" w:name="_Hlk209966891"/>
       <w:r>
         <w:rPr>
           <w:rFonts w:ascii="Arial" w:hAnsi="Arial" w:cs="Arial"/>
@@ -16347,7 +16994,7 @@
           <w:rFonts w:cs="Arial"/>
         </w:rPr>
       </w:pPr>
-      <w:bookmarkStart w:id="20" w:name="_Toc212895131"/>
+      <w:bookmarkStart w:id="23" w:name="_Toc212895131"/>
       <w:r>
         <w:rPr>
           <w:rFonts w:cs="Arial"/>
@@ -16366,7 +17013,7 @@
         </w:rPr>
         <w:t xml:space="preserve"> Analysis of Non-functional Requirements</w:t>
       </w:r>
-      <w:bookmarkEnd w:id="20"/>
+      <w:bookmarkEnd w:id="23"/>
     </w:p>
     <w:p/>
     <w:p>
@@ -16377,7 +17024,7 @@
           <w:rFonts w:ascii="Arial" w:hAnsi="Arial" w:cs="Arial"/>
         </w:rPr>
       </w:pPr>
-      <w:bookmarkStart w:id="21" w:name="_Hlk212753788"/>
+      <w:bookmarkStart w:id="24" w:name="_Hlk212753788"/>
       <w:r>
         <w:rPr>
           <w:rFonts w:ascii="Arial" w:hAnsi="Arial" w:cs="Arial"/>
@@ -16699,7 +17346,7 @@
         <w:t>.</w:t>
       </w:r>
     </w:p>
-    <w:bookmarkEnd w:id="21"/>
+    <w:bookmarkEnd w:id="24"/>
     <w:p>
       <w:pPr>
         <w:spacing w:line="360" w:lineRule="auto"/>
@@ -16739,8 +17386,8 @@
           <w:lang w:val="en-US"/>
         </w:rPr>
       </w:pPr>
-      <w:bookmarkStart w:id="22" w:name="_Hlk211777613"/>
-      <w:bookmarkStart w:id="23" w:name="_Toc212895132"/>
+      <w:bookmarkStart w:id="25" w:name="_Hlk211777613"/>
+      <w:bookmarkStart w:id="26" w:name="_Toc212895132"/>
       <w:r>
         <w:rPr>
           <w:rFonts w:cs="Arial"/>
@@ -16755,7 +17402,7 @@
         </w:rPr>
         <w:t>Design of Software Solution</w:t>
       </w:r>
-      <w:bookmarkEnd w:id="23"/>
+      <w:bookmarkEnd w:id="26"/>
     </w:p>
     <w:p>
       <w:pPr>
@@ -16779,8 +17426,8 @@
           <w:lang w:val="en-US"/>
         </w:rPr>
       </w:pPr>
-      <w:bookmarkStart w:id="24" w:name="_Hlk211686529"/>
-      <w:bookmarkStart w:id="25" w:name="_Toc212895133"/>
+      <w:bookmarkStart w:id="27" w:name="_Hlk211686529"/>
+      <w:bookmarkStart w:id="28" w:name="_Toc212895133"/>
       <w:r>
         <w:rPr>
           <w:rFonts w:cs="Arial"/>
@@ -16788,9 +17435,9 @@
         </w:rPr>
         <w:t>3.1. Main algorithms</w:t>
       </w:r>
-      <w:bookmarkEnd w:id="25"/>
-    </w:p>
-    <w:bookmarkEnd w:id="24"/>
+      <w:bookmarkEnd w:id="28"/>
+    </w:p>
+    <w:bookmarkEnd w:id="27"/>
     <w:p>
       <w:pPr>
         <w:pStyle w:val="ListParagraph"/>
@@ -16813,8 +17460,8 @@
           <w:lang w:val="en-US"/>
         </w:rPr>
       </w:pPr>
-      <w:bookmarkStart w:id="26" w:name="_Hlk211776610"/>
-      <w:bookmarkStart w:id="27" w:name="_Toc212895134"/>
+      <w:bookmarkStart w:id="29" w:name="_Hlk211776610"/>
+      <w:bookmarkStart w:id="30" w:name="_Toc212895134"/>
       <w:r>
         <w:rPr>
           <w:rFonts w:cs="Arial"/>
@@ -16822,7 +17469,7 @@
         </w:rPr>
         <w:t>3.1.1. Linear regression</w:t>
       </w:r>
-      <w:bookmarkEnd w:id="27"/>
+      <w:bookmarkEnd w:id="30"/>
     </w:p>
     <w:p>
       <w:pPr>
@@ -17155,8 +17802,8 @@
           <w:lang w:val="en-US"/>
         </w:rPr>
       </w:pPr>
-      <w:bookmarkStart w:id="28" w:name="_Hlk211687397"/>
-      <w:bookmarkStart w:id="29" w:name="_Toc212895135"/>
+      <w:bookmarkStart w:id="31" w:name="_Hlk211687397"/>
+      <w:bookmarkStart w:id="32" w:name="_Toc212895135"/>
       <w:r>
         <w:rPr>
           <w:rFonts w:cs="Arial"/>
@@ -17164,9 +17811,9 @@
         </w:rPr>
         <w:t>3.1.2. Ridge Regression</w:t>
       </w:r>
-      <w:bookmarkEnd w:id="29"/>
-    </w:p>
-    <w:bookmarkEnd w:id="28"/>
+      <w:bookmarkEnd w:id="32"/>
+    </w:p>
+    <w:bookmarkEnd w:id="31"/>
     <w:p>
       <w:pPr>
         <w:tabs>
@@ -17376,8 +18023,8 @@
           <w:lang w:val="en-US"/>
         </w:rPr>
       </w:pPr>
-      <w:bookmarkStart w:id="30" w:name="_Hlk211687414"/>
-      <w:bookmarkStart w:id="31" w:name="_Toc212895136"/>
+      <w:bookmarkStart w:id="33" w:name="_Hlk211687414"/>
+      <w:bookmarkStart w:id="34" w:name="_Toc212895136"/>
       <w:r>
         <w:rPr>
           <w:rFonts w:cs="Arial"/>
@@ -17385,9 +18032,9 @@
         </w:rPr>
         <w:t>3.1.3. Random Forest Regression</w:t>
       </w:r>
-      <w:bookmarkEnd w:id="31"/>
-    </w:p>
-    <w:bookmarkEnd w:id="30"/>
+      <w:bookmarkEnd w:id="34"/>
+    </w:p>
+    <w:bookmarkEnd w:id="33"/>
     <w:p>
       <w:pPr>
         <w:tabs>
@@ -17588,7 +18235,7 @@
         </w:rPr>
         <w:t xml:space="preserve">(Pal et al.; </w:t>
       </w:r>
-      <w:bookmarkStart w:id="32" w:name="_Hlk210562824"/>
+      <w:bookmarkStart w:id="35" w:name="_Hlk210562824"/>
       <w:r>
         <w:rPr>
           <w:rFonts w:ascii="Arial" w:hAnsi="Arial" w:cs="Arial"/>
@@ -17597,7 +18244,7 @@
         </w:rPr>
         <w:t xml:space="preserve">Bergmann </w:t>
       </w:r>
-      <w:bookmarkEnd w:id="32"/>
+      <w:bookmarkEnd w:id="35"/>
       <w:r>
         <w:rPr>
           <w:rFonts w:ascii="Arial" w:hAnsi="Arial" w:cs="Arial"/>
@@ -17627,7 +18274,7 @@
         </w:rPr>
         <w:t xml:space="preserve"> </w:t>
       </w:r>
-      <w:bookmarkStart w:id="33" w:name="_Hlk211686843"/>
+      <w:bookmarkStart w:id="36" w:name="_Hlk211686843"/>
       <w:r>
         <w:rPr>
           <w:rFonts w:ascii="Arial" w:hAnsi="Arial" w:cs="Arial"/>
@@ -17671,7 +18318,7 @@
         </w:rPr>
         <w:t>.</w:t>
       </w:r>
-      <w:bookmarkEnd w:id="33"/>
+      <w:bookmarkEnd w:id="36"/>
     </w:p>
     <w:p>
       <w:pPr>
@@ -17896,8 +18543,8 @@
           <w:lang w:val="en-US"/>
         </w:rPr>
       </w:pPr>
-      <w:bookmarkStart w:id="34" w:name="_Hlk211776082"/>
-      <w:bookmarkStart w:id="35" w:name="_Toc212895137"/>
+      <w:bookmarkStart w:id="37" w:name="_Hlk211776082"/>
+      <w:bookmarkStart w:id="38" w:name="_Toc212895137"/>
       <w:r>
         <w:rPr>
           <w:rFonts w:cs="Arial"/>
@@ -17905,7 +18552,7 @@
         </w:rPr>
         <w:t>3.1.4. Gradient Boosting Regression</w:t>
       </w:r>
-      <w:bookmarkEnd w:id="35"/>
+      <w:bookmarkEnd w:id="38"/>
     </w:p>
     <w:p>
       <w:pPr>
@@ -18569,9 +19216,9 @@
           <w:lang w:val="en-US"/>
         </w:rPr>
       </w:pPr>
-      <w:bookmarkStart w:id="36" w:name="_Hlk211699754"/>
-      <w:bookmarkStart w:id="37" w:name="_Hlk211776537"/>
-      <w:bookmarkStart w:id="38" w:name="_Toc212895138"/>
+      <w:bookmarkStart w:id="39" w:name="_Hlk211699754"/>
+      <w:bookmarkStart w:id="40" w:name="_Hlk211776537"/>
+      <w:bookmarkStart w:id="41" w:name="_Toc212895138"/>
       <w:r>
         <w:rPr>
           <w:rFonts w:cs="Arial"/>
@@ -18579,7 +19226,7 @@
         </w:rPr>
         <w:t>3.2. Algorithm Complexity</w:t>
       </w:r>
-      <w:bookmarkEnd w:id="38"/>
+      <w:bookmarkEnd w:id="41"/>
     </w:p>
     <w:p>
       <w:pPr>
@@ -18591,7 +19238,7 @@
         </w:rPr>
       </w:pPr>
     </w:p>
-    <w:bookmarkEnd w:id="36"/>
+    <w:bookmarkEnd w:id="39"/>
     <w:p>
       <w:pPr>
         <w:spacing w:line="360" w:lineRule="auto"/>
@@ -18626,8 +19273,8 @@
           <w:lang w:val="en-US"/>
         </w:rPr>
       </w:pPr>
-      <w:bookmarkStart w:id="39" w:name="_Hlk211699945"/>
-      <w:bookmarkStart w:id="40" w:name="_Toc212895139"/>
+      <w:bookmarkStart w:id="42" w:name="_Hlk211699945"/>
+      <w:bookmarkStart w:id="43" w:name="_Toc212895139"/>
       <w:r>
         <w:rPr>
           <w:rFonts w:cs="Arial"/>
@@ -18635,9 +19282,9 @@
         </w:rPr>
         <w:t>3.2.1. Linear Regression Complexity</w:t>
       </w:r>
-      <w:bookmarkEnd w:id="40"/>
-    </w:p>
-    <w:bookmarkEnd w:id="39"/>
+      <w:bookmarkEnd w:id="43"/>
+    </w:p>
+    <w:bookmarkEnd w:id="42"/>
     <w:p>
       <w:pPr>
         <w:spacing w:line="360" w:lineRule="auto"/>
@@ -19429,7 +20076,7 @@
           <w:lang w:val="en-US"/>
         </w:rPr>
       </w:pPr>
-      <w:bookmarkStart w:id="41" w:name="_Toc212895140"/>
+      <w:bookmarkStart w:id="44" w:name="_Toc212895140"/>
       <w:r>
         <w:rPr>
           <w:rFonts w:cs="Arial"/>
@@ -19437,7 +20084,7 @@
         </w:rPr>
         <w:t>3.2.2. Ridge Regression Complexity</w:t>
       </w:r>
-      <w:bookmarkEnd w:id="41"/>
+      <w:bookmarkEnd w:id="44"/>
     </w:p>
     <w:p>
       <w:pPr>
@@ -19934,7 +20581,7 @@
           <w:lang w:val="en-US"/>
         </w:rPr>
       </w:pPr>
-      <w:bookmarkStart w:id="42" w:name="_Toc212895141"/>
+      <w:bookmarkStart w:id="45" w:name="_Toc212895141"/>
       <w:r>
         <w:rPr>
           <w:rFonts w:cs="Arial"/>
@@ -19942,7 +20589,7 @@
         </w:rPr>
         <w:t>3.2.3. Random Forest Complexity</w:t>
       </w:r>
-      <w:bookmarkEnd w:id="42"/>
+      <w:bookmarkEnd w:id="45"/>
     </w:p>
     <w:p>
       <w:pPr>
@@ -20108,14 +20755,14 @@
         </w:rPr>
         <w:t>a group</w:t>
       </w:r>
-      <w:bookmarkStart w:id="43" w:name="_Hlk211702677"/>
+      <w:bookmarkStart w:id="46" w:name="_Hlk211702677"/>
       <w:r>
         <w:rPr>
           <w:rFonts w:ascii="Arial" w:hAnsi="Arial" w:cs="Arial"/>
         </w:rPr>
         <w:t xml:space="preserve"> </w:t>
       </w:r>
-      <w:bookmarkEnd w:id="43"/>
+      <w:bookmarkEnd w:id="46"/>
       <w:r>
         <w:rPr>
           <w:rFonts w:ascii="Arial" w:hAnsi="Arial" w:cs="Arial"/>
@@ -20395,7 +21042,7 @@
           <w:lang w:val="en-US"/>
         </w:rPr>
       </w:pPr>
-      <w:bookmarkStart w:id="44" w:name="_Toc212895142"/>
+      <w:bookmarkStart w:id="47" w:name="_Toc212895142"/>
       <w:r>
         <w:rPr>
           <w:rFonts w:cs="Arial"/>
@@ -20403,7 +21050,7 @@
         </w:rPr>
         <w:t>3.2.4. Gradient Boosting Complexity</w:t>
       </w:r>
-      <w:bookmarkEnd w:id="44"/>
+      <w:bookmarkEnd w:id="47"/>
     </w:p>
     <w:p>
       <w:pPr>
@@ -20664,8 +21311,8 @@
           <w:lang w:val="en-US"/>
         </w:rPr>
       </w:pPr>
-      <w:bookmarkStart w:id="45" w:name="_Hlk211778975"/>
-      <w:bookmarkStart w:id="46" w:name="_Toc212895143"/>
+      <w:bookmarkStart w:id="48" w:name="_Hlk211778975"/>
+      <w:bookmarkStart w:id="49" w:name="_Toc212895143"/>
       <w:r>
         <w:rPr>
           <w:rFonts w:cs="Arial"/>
@@ -20680,9 +21327,9 @@
         </w:rPr>
         <w:t>Software Architecture</w:t>
       </w:r>
-      <w:bookmarkEnd w:id="46"/>
-    </w:p>
-    <w:bookmarkEnd w:id="45"/>
+      <w:bookmarkEnd w:id="49"/>
+    </w:p>
+    <w:bookmarkEnd w:id="48"/>
     <w:p>
       <w:pPr>
         <w:tabs>
@@ -21479,8 +22126,8 @@
           <w:lang w:val="en-US"/>
         </w:rPr>
       </w:pPr>
-      <w:bookmarkStart w:id="47" w:name="_Hlk211784084"/>
-      <w:bookmarkStart w:id="48" w:name="_Toc212895144"/>
+      <w:bookmarkStart w:id="50" w:name="_Hlk211784084"/>
+      <w:bookmarkStart w:id="51" w:name="_Toc212895144"/>
       <w:r>
         <w:rPr>
           <w:rFonts w:cs="Arial"/>
@@ -21488,9 +22135,9 @@
         </w:rPr>
         <w:t>3.3.1. Model(s)</w:t>
       </w:r>
-      <w:bookmarkEnd w:id="48"/>
-    </w:p>
-    <w:bookmarkEnd w:id="47"/>
+      <w:bookmarkEnd w:id="51"/>
+    </w:p>
+    <w:bookmarkEnd w:id="50"/>
     <w:p>
       <w:pPr>
         <w:spacing w:line="360" w:lineRule="auto"/>
@@ -21950,10 +22597,10 @@
           <w:lang w:val="en-US"/>
         </w:rPr>
       </w:pPr>
-      <w:bookmarkStart w:id="49" w:name="_Hlk211784097"/>
-      <w:bookmarkStart w:id="50" w:name="_Hlk212811265"/>
-      <w:bookmarkStart w:id="51" w:name="_Hlk212815480"/>
-      <w:bookmarkStart w:id="52" w:name="_Toc212895145"/>
+      <w:bookmarkStart w:id="52" w:name="_Hlk211784097"/>
+      <w:bookmarkStart w:id="53" w:name="_Hlk212811265"/>
+      <w:bookmarkStart w:id="54" w:name="_Hlk212815480"/>
+      <w:bookmarkStart w:id="55" w:name="_Toc212895145"/>
       <w:r>
         <w:rPr>
           <w:rFonts w:cs="Arial"/>
@@ -21961,9 +22608,9 @@
         </w:rPr>
         <w:t>3.3.2. View(s)</w:t>
       </w:r>
-      <w:bookmarkEnd w:id="52"/>
-    </w:p>
-    <w:bookmarkEnd w:id="50"/>
+      <w:bookmarkEnd w:id="55"/>
+    </w:p>
+    <w:bookmarkEnd w:id="53"/>
     <w:p>
       <w:pPr>
         <w:rPr>
@@ -22175,7 +22822,7 @@
         <w:spacing w:line="360" w:lineRule="auto"/>
       </w:pPr>
     </w:p>
-    <w:bookmarkEnd w:id="49"/>
+    <w:bookmarkEnd w:id="52"/>
     <w:p>
       <w:pPr>
         <w:pStyle w:val="Heading4"/>
@@ -23113,7 +23760,7 @@
         <w:t>.</w:t>
       </w:r>
     </w:p>
-    <w:bookmarkEnd w:id="51"/>
+    <w:bookmarkEnd w:id="54"/>
     <w:p>
       <w:pPr>
         <w:spacing w:line="360" w:lineRule="auto"/>
@@ -23132,8 +23779,8 @@
           <w:lang w:val="en-US"/>
         </w:rPr>
       </w:pPr>
-      <w:bookmarkStart w:id="53" w:name="_Hlk211784116"/>
-      <w:bookmarkStart w:id="54" w:name="_Toc212895146"/>
+      <w:bookmarkStart w:id="56" w:name="_Hlk211784116"/>
+      <w:bookmarkStart w:id="57" w:name="_Toc212895146"/>
       <w:r>
         <w:rPr>
           <w:rFonts w:cs="Arial"/>
@@ -23141,7 +23788,7 @@
         </w:rPr>
         <w:t>3.3.3. Controller(s)</w:t>
       </w:r>
-      <w:bookmarkEnd w:id="54"/>
+      <w:bookmarkEnd w:id="57"/>
     </w:p>
     <w:p>
       <w:pPr>
@@ -23150,7 +23797,7 @@
         </w:rPr>
       </w:pPr>
     </w:p>
-    <w:bookmarkEnd w:id="53"/>
+    <w:bookmarkEnd w:id="56"/>
     <w:p>
       <w:pPr>
         <w:spacing w:line="360" w:lineRule="auto"/>
@@ -23406,14 +24053,14 @@
         </w:rPr>
         <w:t>), algorithm type(</w:t>
       </w:r>
-      <w:bookmarkStart w:id="55" w:name="_Hlk212820610"/>
+      <w:bookmarkStart w:id="58" w:name="_Hlk212820610"/>
       <w:r>
         <w:rPr>
           <w:rFonts w:ascii="Arial" w:hAnsi="Arial" w:cs="Arial"/>
         </w:rPr>
         <w:t>ranged requests only</w:t>
       </w:r>
-      <w:bookmarkEnd w:id="55"/>
+      <w:bookmarkEnd w:id="58"/>
       <w:r>
         <w:rPr>
           <w:rFonts w:ascii="Arial" w:hAnsi="Arial" w:cs="Arial"/>
@@ -23672,8 +24319,8 @@
       <w:pPr>
         <w:pStyle w:val="Heading2"/>
       </w:pPr>
-      <w:bookmarkStart w:id="56" w:name="_Hlk212823026"/>
-      <w:bookmarkStart w:id="57" w:name="_Toc212895147"/>
+      <w:bookmarkStart w:id="59" w:name="_Hlk212823026"/>
+      <w:bookmarkStart w:id="60" w:name="_Toc212895147"/>
       <w:r>
         <w:t>3.</w:t>
       </w:r>
@@ -23683,7 +24330,7 @@
       <w:r>
         <w:t>. Primary Vehicle Dataset and Feature Selection</w:t>
       </w:r>
-      <w:bookmarkEnd w:id="57"/>
+      <w:bookmarkEnd w:id="60"/>
     </w:p>
     <w:p>
       <w:pPr>
@@ -23919,7 +24566,7 @@
       <w:pPr>
         <w:pStyle w:val="Heading2"/>
       </w:pPr>
-      <w:bookmarkStart w:id="58" w:name="_Toc212895148"/>
+      <w:bookmarkStart w:id="61" w:name="_Toc212895148"/>
       <w:r>
         <w:t>3.</w:t>
       </w:r>
@@ -23929,7 +24576,7 @@
       <w:r>
         <w:t>. Custom Dataset Requirements</w:t>
       </w:r>
-      <w:bookmarkEnd w:id="58"/>
+      <w:bookmarkEnd w:id="61"/>
     </w:p>
     <w:p>
       <w:pPr>
@@ -24261,7 +24908,38 @@
         <w:t>plain text (e.g., “manual”, “diesel”). Missing, null, or non-numeric entries in the numeric columns are automatically filtered during preprocessing to prevent training errors.</w:t>
       </w:r>
     </w:p>
-    <w:bookmarkEnd w:id="56"/>
+    <w:p>
+      <w:pPr>
+        <w:spacing w:line="360" w:lineRule="auto"/>
+        <w:rPr>
+          <w:rFonts w:ascii="Arial" w:hAnsi="Arial" w:cs="Arial"/>
+        </w:rPr>
+      </w:pPr>
+    </w:p>
+    <w:p>
+      <w:pPr>
+        <w:pStyle w:val="Heading1"/>
+        <w:tabs>
+          <w:tab w:val="left" w:pos="5502"/>
+        </w:tabs>
+      </w:pPr>
+      <w:r>
+        <w:t>4.Implementation</w:t>
+      </w:r>
+      <w:r>
+        <w:tab/>
+      </w:r>
+    </w:p>
+    <w:p/>
+    <w:p>
+      <w:pPr>
+        <w:pStyle w:val="Heading2"/>
+      </w:pPr>
+      <w:r>
+        <w:t>4.1.  Development environment and Programming Languages</w:t>
+      </w:r>
+    </w:p>
+    <w:bookmarkEnd w:id="59"/>
     <w:p>
       <w:pPr>
         <w:tabs>
@@ -24277,6 +24955,1258 @@
     </w:p>
     <w:p>
       <w:pPr>
+        <w:tabs>
+          <w:tab w:val="left" w:pos="3704"/>
+        </w:tabs>
+        <w:spacing w:line="360" w:lineRule="auto"/>
+        <w:jc w:val="both"/>
+        <w:rPr>
+          <w:rFonts w:ascii="Arial" w:hAnsi="Arial" w:cs="Arial"/>
+          <w:color w:val="000000" w:themeColor="text1"/>
+        </w:rPr>
+      </w:pPr>
+      <w:bookmarkStart w:id="62" w:name="_Hlk212915343"/>
+      <w:r>
+        <w:rPr>
+          <w:rFonts w:ascii="Arial" w:hAnsi="Arial" w:cs="Arial"/>
+          <w:color w:val="000000" w:themeColor="text1"/>
+        </w:rPr>
+        <w:t xml:space="preserve">The project was developed using </w:t>
+      </w:r>
+      <w:r>
+        <w:rPr>
+          <w:rFonts w:ascii="Arial" w:hAnsi="Arial" w:cs="Arial"/>
+          <w:b/>
+          <w:bCs/>
+          <w:color w:val="000000" w:themeColor="text1"/>
+        </w:rPr>
+        <w:t>C# and TypeScript</w:t>
+      </w:r>
+      <w:r>
+        <w:rPr>
+          <w:rFonts w:ascii="Arial" w:hAnsi="Arial" w:cs="Arial"/>
+          <w:color w:val="000000" w:themeColor="text1"/>
+        </w:rPr>
+        <w:t xml:space="preserve">. The backend being developed in </w:t>
+      </w:r>
+      <w:r>
+        <w:rPr>
+          <w:rFonts w:ascii="Arial" w:hAnsi="Arial" w:cs="Arial"/>
+          <w:b/>
+          <w:bCs/>
+          <w:color w:val="000000" w:themeColor="text1"/>
+        </w:rPr>
+        <w:t>ASP.NET Core</w:t>
+      </w:r>
+      <w:r>
+        <w:rPr>
+          <w:rFonts w:ascii="Arial" w:hAnsi="Arial" w:cs="Arial"/>
+          <w:color w:val="000000" w:themeColor="text1"/>
+        </w:rPr>
+        <w:t xml:space="preserve"> and</w:t>
+      </w:r>
+      <w:r>
+        <w:rPr>
+          <w:rFonts w:ascii="Arial" w:hAnsi="Arial" w:cs="Arial"/>
+          <w:color w:val="000000" w:themeColor="text1"/>
+        </w:rPr>
+        <w:t xml:space="preserve"> and the frontent </w:t>
+      </w:r>
+      <w:r>
+        <w:rPr>
+          <w:rFonts w:ascii="Arial" w:hAnsi="Arial" w:cs="Arial"/>
+          <w:color w:val="000000" w:themeColor="text1"/>
+        </w:rPr>
+        <w:t>with</w:t>
+      </w:r>
+      <w:r>
+        <w:rPr>
+          <w:rFonts w:ascii="Arial" w:hAnsi="Arial" w:cs="Arial"/>
+          <w:color w:val="000000" w:themeColor="text1"/>
+        </w:rPr>
+        <w:t xml:space="preserve"> </w:t>
+      </w:r>
+      <w:r>
+        <w:rPr>
+          <w:rFonts w:ascii="Arial" w:hAnsi="Arial" w:cs="Arial"/>
+          <w:b/>
+          <w:bCs/>
+          <w:color w:val="000000" w:themeColor="text1"/>
+        </w:rPr>
+        <w:t>React</w:t>
+      </w:r>
+      <w:r>
+        <w:rPr>
+          <w:rFonts w:ascii="Arial" w:hAnsi="Arial" w:cs="Arial"/>
+          <w:color w:val="000000" w:themeColor="text1"/>
+        </w:rPr>
+        <w:t xml:space="preserve">. The development environment </w:t>
+      </w:r>
+      <w:r>
+        <w:rPr>
+          <w:rFonts w:ascii="Arial" w:hAnsi="Arial" w:cs="Arial"/>
+          <w:color w:val="000000" w:themeColor="text1"/>
+        </w:rPr>
+        <w:t xml:space="preserve">that was chosen </w:t>
+      </w:r>
+      <w:r>
+        <w:rPr>
+          <w:rFonts w:ascii="Arial" w:hAnsi="Arial" w:cs="Arial"/>
+          <w:color w:val="000000" w:themeColor="text1"/>
+        </w:rPr>
+        <w:t xml:space="preserve">was </w:t>
+      </w:r>
+      <w:r>
+        <w:rPr>
+          <w:rFonts w:ascii="Arial" w:hAnsi="Arial" w:cs="Arial"/>
+          <w:b/>
+          <w:bCs/>
+          <w:color w:val="000000" w:themeColor="text1"/>
+        </w:rPr>
+        <w:t>IntelliJ Rider</w:t>
+      </w:r>
+      <w:r>
+        <w:rPr>
+          <w:rFonts w:ascii="Arial" w:hAnsi="Arial" w:cs="Arial"/>
+          <w:color w:val="000000" w:themeColor="text1"/>
+        </w:rPr>
+        <w:t xml:space="preserve"> and </w:t>
+      </w:r>
+      <w:r>
+        <w:rPr>
+          <w:rFonts w:ascii="Arial" w:hAnsi="Arial" w:cs="Arial"/>
+          <w:b/>
+          <w:bCs/>
+          <w:color w:val="000000" w:themeColor="text1"/>
+        </w:rPr>
+        <w:t>Visual Studio Code</w:t>
+      </w:r>
+      <w:r>
+        <w:rPr>
+          <w:rFonts w:ascii="Arial" w:hAnsi="Arial" w:cs="Arial"/>
+          <w:color w:val="000000" w:themeColor="text1"/>
+        </w:rPr>
+        <w:t>.</w:t>
+      </w:r>
+    </w:p>
+    <w:p>
+      <w:pPr>
+        <w:tabs>
+          <w:tab w:val="left" w:pos="3704"/>
+        </w:tabs>
+        <w:spacing w:line="360" w:lineRule="auto"/>
+        <w:jc w:val="both"/>
+        <w:rPr>
+          <w:rFonts w:ascii="Arial" w:hAnsi="Arial" w:cs="Arial"/>
+          <w:color w:val="000000" w:themeColor="text1"/>
+        </w:rPr>
+      </w:pPr>
+    </w:p>
+    <w:p>
+      <w:pPr>
+        <w:tabs>
+          <w:tab w:val="left" w:pos="3704"/>
+        </w:tabs>
+        <w:spacing w:line="360" w:lineRule="auto"/>
+        <w:jc w:val="both"/>
+        <w:rPr>
+          <w:rFonts w:ascii="Arial" w:hAnsi="Arial" w:cs="Arial"/>
+          <w:color w:val="000000" w:themeColor="text1"/>
+        </w:rPr>
+      </w:pPr>
+      <w:r>
+        <w:rPr>
+          <w:rFonts w:ascii="Arial" w:hAnsi="Arial" w:cs="Arial"/>
+          <w:color w:val="000000" w:themeColor="text1"/>
+        </w:rPr>
+        <w:t xml:space="preserve">C# was selected for the backend because it </w:t>
+      </w:r>
+      <w:r>
+        <w:rPr>
+          <w:rFonts w:ascii="Arial" w:hAnsi="Arial" w:cs="Arial"/>
+          <w:color w:val="000000" w:themeColor="text1"/>
+        </w:rPr>
+        <w:t xml:space="preserve">is a type safe language, it also has </w:t>
+      </w:r>
+      <w:r>
+        <w:rPr>
+          <w:rFonts w:ascii="Arial" w:hAnsi="Arial" w:cs="Arial"/>
+          <w:color w:val="000000" w:themeColor="text1"/>
+        </w:rPr>
+        <w:t xml:space="preserve">a strong </w:t>
+      </w:r>
+      <w:r>
+        <w:rPr>
+          <w:rFonts w:ascii="Arial" w:hAnsi="Arial" w:cs="Arial"/>
+          <w:color w:val="000000" w:themeColor="text1"/>
+        </w:rPr>
+        <w:t>OOP</w:t>
+      </w:r>
+      <w:r>
+        <w:rPr>
+          <w:rFonts w:ascii="Arial" w:hAnsi="Arial" w:cs="Arial"/>
+          <w:color w:val="000000" w:themeColor="text1"/>
+        </w:rPr>
+        <w:t xml:space="preserve"> foundation</w:t>
+      </w:r>
+      <w:r>
+        <w:rPr>
+          <w:rFonts w:ascii="Arial" w:hAnsi="Arial" w:cs="Arial"/>
+          <w:color w:val="000000" w:themeColor="text1"/>
+        </w:rPr>
+        <w:t>.</w:t>
+      </w:r>
+      <w:r>
+        <w:rPr>
+          <w:rFonts w:ascii="Arial" w:hAnsi="Arial" w:cs="Arial"/>
+          <w:color w:val="000000" w:themeColor="text1"/>
+        </w:rPr>
+        <w:t xml:space="preserve"> Also </w:t>
+      </w:r>
+      <w:r>
+        <w:rPr>
+          <w:rFonts w:ascii="Arial" w:hAnsi="Arial" w:cs="Arial"/>
+          <w:color w:val="000000" w:themeColor="text1"/>
+          <w:kern w:val="0"/>
+          <w14:ligatures w14:val="none"/>
+        </w:rPr>
+        <w:t>prior knowledge for the language of the author</w:t>
+      </w:r>
+      <w:r>
+        <w:rPr>
+          <w:rFonts w:ascii="Arial" w:hAnsi="Arial" w:cs="Arial"/>
+          <w:color w:val="000000" w:themeColor="text1"/>
+          <w:kern w:val="0"/>
+          <w14:ligatures w14:val="none"/>
+        </w:rPr>
+        <w:t xml:space="preserve"> was taken into account when making the decision</w:t>
+      </w:r>
+      <w:r>
+        <w:rPr>
+          <w:rFonts w:ascii="Arial" w:hAnsi="Arial" w:cs="Arial"/>
+          <w:color w:val="000000" w:themeColor="text1"/>
+        </w:rPr>
+        <w:t>. The .NET ecosystem also offers a rich set of APIs for file management, mathematical operations, and web hosting, which were used to build the application’s training and prediction services.</w:t>
+      </w:r>
+      <w:r>
+        <w:rPr>
+          <w:rFonts w:ascii="Arial" w:hAnsi="Arial" w:cs="Arial"/>
+          <w:color w:val="000000" w:themeColor="text1"/>
+        </w:rPr>
+        <w:t xml:space="preserve"> And all of these combined made it the </w:t>
+      </w:r>
+      <w:r>
+        <w:rPr>
+          <w:rFonts w:ascii="Arial" w:hAnsi="Arial" w:cs="Arial"/>
+          <w:color w:val="000000" w:themeColor="text1"/>
+        </w:rPr>
+        <w:t>right</w:t>
+      </w:r>
+      <w:r>
+        <w:rPr>
+          <w:rFonts w:ascii="Arial" w:hAnsi="Arial" w:cs="Arial"/>
+          <w:color w:val="000000" w:themeColor="text1"/>
+        </w:rPr>
+        <w:t xml:space="preserve"> choice when it came to developing this application</w:t>
+      </w:r>
+      <w:r>
+        <w:rPr>
+          <w:rFonts w:ascii="Arial" w:hAnsi="Arial" w:cs="Arial"/>
+          <w:color w:val="000000" w:themeColor="text1"/>
+        </w:rPr>
+        <w:t>.</w:t>
+      </w:r>
+      <w:r>
+        <w:rPr>
+          <w:rFonts w:ascii="Arial" w:hAnsi="Arial" w:cs="Arial"/>
+          <w:color w:val="000000" w:themeColor="text1"/>
+        </w:rPr>
+        <w:t xml:space="preserve"> </w:t>
+      </w:r>
+      <w:r>
+        <w:rPr>
+          <w:rFonts w:ascii="Arial" w:hAnsi="Arial" w:cs="Arial"/>
+          <w:b/>
+          <w:bCs/>
+          <w:color w:val="000000" w:themeColor="text1"/>
+        </w:rPr>
+        <w:t>ASP.NET Core</w:t>
+      </w:r>
+      <w:r>
+        <w:rPr>
+          <w:rFonts w:ascii="Arial" w:hAnsi="Arial" w:cs="Arial"/>
+          <w:color w:val="000000" w:themeColor="text1"/>
+        </w:rPr>
+        <w:t xml:space="preserve"> was used to </w:t>
+      </w:r>
+      <w:r>
+        <w:rPr>
+          <w:rFonts w:ascii="Arial" w:hAnsi="Arial" w:cs="Arial"/>
+          <w:color w:val="000000" w:themeColor="text1"/>
+        </w:rPr>
+        <w:t>develop</w:t>
+      </w:r>
+      <w:r>
+        <w:rPr>
+          <w:rFonts w:ascii="Arial" w:hAnsi="Arial" w:cs="Arial"/>
+          <w:color w:val="000000" w:themeColor="text1"/>
+        </w:rPr>
+        <w:t xml:space="preserve"> the server-side logic following the Model–View–Controller (MVC) architecture</w:t>
+      </w:r>
+      <w:r>
+        <w:rPr>
+          <w:rFonts w:ascii="Arial" w:hAnsi="Arial" w:cs="Arial"/>
+          <w:color w:val="000000" w:themeColor="text1"/>
+        </w:rPr>
+        <w:t>.</w:t>
+      </w:r>
+      <w:r>
+        <w:rPr>
+          <w:rFonts w:ascii="Arial" w:hAnsi="Arial" w:cs="Arial"/>
+          <w:color w:val="000000" w:themeColor="text1"/>
+        </w:rPr>
+        <w:t xml:space="preserve"> </w:t>
+      </w:r>
+    </w:p>
+    <w:p>
+      <w:pPr>
+        <w:tabs>
+          <w:tab w:val="left" w:pos="3704"/>
+        </w:tabs>
+        <w:spacing w:line="360" w:lineRule="auto"/>
+        <w:jc w:val="both"/>
+        <w:rPr>
+          <w:rFonts w:ascii="Arial" w:hAnsi="Arial" w:cs="Arial"/>
+          <w:color w:val="000000" w:themeColor="text1"/>
+        </w:rPr>
+      </w:pPr>
+    </w:p>
+    <w:p>
+      <w:pPr>
+        <w:tabs>
+          <w:tab w:val="left" w:pos="3704"/>
+        </w:tabs>
+        <w:spacing w:line="360" w:lineRule="auto"/>
+        <w:jc w:val="both"/>
+        <w:rPr>
+          <w:rFonts w:ascii="Arial" w:hAnsi="Arial" w:cs="Arial"/>
+          <w:color w:val="000000" w:themeColor="text1"/>
+        </w:rPr>
+      </w:pPr>
+      <w:bookmarkStart w:id="63" w:name="_Hlk212914973"/>
+      <w:r>
+        <w:rPr>
+          <w:rFonts w:ascii="Arial" w:hAnsi="Arial" w:cs="Arial"/>
+          <w:color w:val="000000" w:themeColor="text1"/>
+        </w:rPr>
+        <w:t>T</w:t>
+      </w:r>
+      <w:r>
+        <w:rPr>
+          <w:rFonts w:ascii="Arial" w:hAnsi="Arial" w:cs="Arial"/>
+          <w:color w:val="000000" w:themeColor="text1"/>
+        </w:rPr>
+        <w:t>he frontend</w:t>
+      </w:r>
+      <w:r>
+        <w:rPr>
+          <w:rFonts w:ascii="Arial" w:hAnsi="Arial" w:cs="Arial"/>
+          <w:color w:val="000000" w:themeColor="text1"/>
+        </w:rPr>
+        <w:t xml:space="preserve"> was developed in</w:t>
+      </w:r>
+      <w:r>
+        <w:rPr>
+          <w:rFonts w:ascii="Arial" w:hAnsi="Arial" w:cs="Arial"/>
+          <w:color w:val="000000" w:themeColor="text1"/>
+        </w:rPr>
+        <w:t xml:space="preserve"> </w:t>
+      </w:r>
+      <w:r>
+        <w:rPr>
+          <w:rFonts w:ascii="Arial" w:hAnsi="Arial" w:cs="Arial"/>
+          <w:b/>
+          <w:bCs/>
+          <w:color w:val="000000" w:themeColor="text1"/>
+        </w:rPr>
+        <w:t>TypeScript with Reac</w:t>
+      </w:r>
+      <w:r>
+        <w:rPr>
+          <w:rFonts w:ascii="Arial" w:hAnsi="Arial" w:cs="Arial"/>
+          <w:b/>
+          <w:bCs/>
+          <w:color w:val="000000" w:themeColor="text1"/>
+        </w:rPr>
+        <w:t xml:space="preserve">t. </w:t>
+      </w:r>
+      <w:r>
+        <w:rPr>
+          <w:rFonts w:ascii="Arial" w:hAnsi="Arial" w:cs="Arial"/>
+          <w:color w:val="000000" w:themeColor="text1"/>
+        </w:rPr>
+        <w:t>This</w:t>
+      </w:r>
+      <w:r>
+        <w:rPr>
+          <w:rFonts w:ascii="Arial" w:hAnsi="Arial" w:cs="Arial"/>
+          <w:color w:val="000000" w:themeColor="text1"/>
+        </w:rPr>
+        <w:t xml:space="preserve"> was </w:t>
+      </w:r>
+      <w:r>
+        <w:rPr>
+          <w:rFonts w:ascii="Arial" w:hAnsi="Arial" w:cs="Arial"/>
+          <w:color w:val="000000" w:themeColor="text1"/>
+        </w:rPr>
+        <w:t xml:space="preserve">the correct language when it came to </w:t>
+      </w:r>
+      <w:r>
+        <w:rPr>
+          <w:rFonts w:ascii="Arial" w:hAnsi="Arial" w:cs="Arial"/>
+          <w:color w:val="000000" w:themeColor="text1"/>
+        </w:rPr>
+        <w:t>building a responsive and maintainable single-page application (SPA).</w:t>
+      </w:r>
+      <w:r>
+        <w:rPr>
+          <w:rFonts w:ascii="Arial" w:hAnsi="Arial" w:cs="Arial"/>
+          <w:color w:val="000000" w:themeColor="text1"/>
+        </w:rPr>
+        <w:t xml:space="preserve"> Javascript with React is usually a very common practice when it comes to frontend, but Typescript was chosen because of the type safety it provides. Mainly they were used to ensure what exactly should the frontend receive as a response JSON for the backend. </w:t>
+      </w:r>
+      <w:r>
+        <w:rPr>
+          <w:rFonts w:ascii="Arial" w:hAnsi="Arial" w:cs="Arial"/>
+          <w:color w:val="000000" w:themeColor="text1"/>
+        </w:rPr>
+        <w:t>React was chosen for its component-based design which gives oportunity for code reusage.</w:t>
+      </w:r>
+    </w:p>
+    <w:bookmarkEnd w:id="63"/>
+    <w:p>
+      <w:pPr>
+        <w:tabs>
+          <w:tab w:val="left" w:pos="3704"/>
+        </w:tabs>
+        <w:spacing w:line="360" w:lineRule="auto"/>
+        <w:jc w:val="both"/>
+        <w:rPr>
+          <w:rFonts w:ascii="Arial" w:hAnsi="Arial" w:cs="Arial"/>
+          <w:color w:val="000000" w:themeColor="text1"/>
+        </w:rPr>
+      </w:pPr>
+    </w:p>
+    <w:p>
+      <w:pPr>
+        <w:tabs>
+          <w:tab w:val="left" w:pos="3704"/>
+        </w:tabs>
+        <w:spacing w:line="360" w:lineRule="auto"/>
+        <w:jc w:val="both"/>
+        <w:rPr>
+          <w:rFonts w:ascii="Arial" w:hAnsi="Arial" w:cs="Arial"/>
+          <w:color w:val="000000" w:themeColor="text1"/>
+        </w:rPr>
+      </w:pPr>
+      <w:r>
+        <w:rPr>
+          <w:rFonts w:ascii="Arial" w:hAnsi="Arial" w:cs="Arial"/>
+          <w:color w:val="000000" w:themeColor="text1"/>
+        </w:rPr>
+        <w:t xml:space="preserve">The development environment of choice was </w:t>
+      </w:r>
+      <w:r>
+        <w:rPr>
+          <w:rFonts w:ascii="Arial" w:hAnsi="Arial" w:cs="Arial"/>
+          <w:b/>
+          <w:bCs/>
+          <w:color w:val="000000" w:themeColor="text1"/>
+        </w:rPr>
+        <w:t>JetBrains Rider</w:t>
+      </w:r>
+      <w:r>
+        <w:rPr>
+          <w:rFonts w:ascii="Arial" w:hAnsi="Arial" w:cs="Arial"/>
+          <w:color w:val="000000" w:themeColor="text1"/>
+        </w:rPr>
+        <w:t xml:space="preserve">, which was used for both backend and shared project configuration. </w:t>
+      </w:r>
+      <w:r>
+        <w:rPr>
+          <w:rFonts w:ascii="Arial" w:hAnsi="Arial" w:cs="Arial"/>
+          <w:color w:val="000000" w:themeColor="text1"/>
+        </w:rPr>
+        <w:t>Visual Studio was not selected as the .NET environment of development due to it being depricated in 2022</w:t>
+      </w:r>
+      <w:r>
+        <w:rPr>
+          <w:rFonts w:ascii="Arial" w:hAnsi="Arial" w:cs="Arial"/>
+          <w:color w:val="000000" w:themeColor="text1"/>
+        </w:rPr>
+        <w:t xml:space="preserve"> for MacOS</w:t>
+      </w:r>
+      <w:r>
+        <w:rPr>
+          <w:rFonts w:ascii="Arial" w:hAnsi="Arial" w:cs="Arial"/>
+          <w:color w:val="000000" w:themeColor="text1"/>
+        </w:rPr>
+        <w:t xml:space="preserve">. Rider </w:t>
+      </w:r>
+      <w:r>
+        <w:rPr>
+          <w:rFonts w:ascii="Arial" w:hAnsi="Arial" w:cs="Arial"/>
+          <w:color w:val="000000" w:themeColor="text1"/>
+        </w:rPr>
+        <w:t>was chosen for its</w:t>
+      </w:r>
+      <w:r>
+        <w:rPr>
+          <w:rFonts w:ascii="Arial" w:hAnsi="Arial" w:cs="Arial"/>
+          <w:color w:val="000000" w:themeColor="text1"/>
+        </w:rPr>
+        <w:t xml:space="preserve"> code analysis, and</w:t>
+      </w:r>
+      <w:r>
+        <w:rPr>
+          <w:rFonts w:ascii="Arial" w:hAnsi="Arial" w:cs="Arial"/>
+          <w:color w:val="000000" w:themeColor="text1"/>
+        </w:rPr>
+        <w:t xml:space="preserve"> Git integration</w:t>
+      </w:r>
+      <w:r>
+        <w:rPr>
+          <w:rFonts w:ascii="Arial" w:hAnsi="Arial" w:cs="Arial"/>
+          <w:color w:val="000000" w:themeColor="text1"/>
+        </w:rPr>
+        <w:t xml:space="preserve">. </w:t>
+      </w:r>
+      <w:r>
+        <w:rPr>
+          <w:rFonts w:ascii="Arial" w:hAnsi="Arial" w:cs="Arial"/>
+          <w:color w:val="000000" w:themeColor="text1"/>
+        </w:rPr>
+        <w:t xml:space="preserve">Also Rder is a </w:t>
+      </w:r>
+      <w:r>
+        <w:rPr>
+          <w:rFonts w:ascii="Arial" w:hAnsi="Arial" w:cs="Arial"/>
+          <w:color w:val="000000" w:themeColor="text1"/>
+        </w:rPr>
+        <w:t xml:space="preserve">cross-platform </w:t>
+      </w:r>
+      <w:r>
+        <w:rPr>
+          <w:rFonts w:ascii="Arial" w:hAnsi="Arial" w:cs="Arial"/>
+          <w:color w:val="000000" w:themeColor="text1"/>
+        </w:rPr>
+        <w:t>IDE and its</w:t>
+      </w:r>
+      <w:r>
+        <w:rPr>
+          <w:rFonts w:ascii="Arial" w:hAnsi="Arial" w:cs="Arial"/>
+          <w:color w:val="000000" w:themeColor="text1"/>
+        </w:rPr>
+        <w:t xml:space="preserve"> especially convenient </w:t>
+      </w:r>
+      <w:r>
+        <w:rPr>
+          <w:rFonts w:ascii="Arial" w:hAnsi="Arial" w:cs="Arial"/>
+          <w:color w:val="000000" w:themeColor="text1"/>
+        </w:rPr>
+        <w:t>for the project to be ran on a Linux or Windows machine</w:t>
+      </w:r>
+      <w:r>
+        <w:rPr>
+          <w:rFonts w:ascii="Arial" w:hAnsi="Arial" w:cs="Arial"/>
+          <w:color w:val="000000" w:themeColor="text1"/>
+        </w:rPr>
+        <w:t xml:space="preserve">. For the frontend, </w:t>
+      </w:r>
+      <w:r>
+        <w:rPr>
+          <w:rFonts w:ascii="Arial" w:hAnsi="Arial" w:cs="Arial"/>
+          <w:b/>
+          <w:bCs/>
+          <w:color w:val="000000" w:themeColor="text1"/>
+        </w:rPr>
+        <w:t>Visual Studio Code</w:t>
+      </w:r>
+      <w:r>
+        <w:rPr>
+          <w:rFonts w:ascii="Arial" w:hAnsi="Arial" w:cs="Arial"/>
+          <w:color w:val="000000" w:themeColor="text1"/>
+        </w:rPr>
+        <w:t xml:space="preserve"> was used alongside Node.js and npm, offering powerful extensions for React, syntax highlighting, and integrated terminal support.</w:t>
+      </w:r>
+    </w:p>
+    <w:p>
+      <w:pPr>
+        <w:tabs>
+          <w:tab w:val="left" w:pos="3704"/>
+        </w:tabs>
+        <w:spacing w:line="360" w:lineRule="auto"/>
+        <w:jc w:val="both"/>
+        <w:rPr>
+          <w:rFonts w:ascii="Arial" w:hAnsi="Arial" w:cs="Arial"/>
+          <w:color w:val="000000" w:themeColor="text1"/>
+        </w:rPr>
+      </w:pPr>
+    </w:p>
+    <w:p>
+      <w:pPr>
+        <w:pStyle w:val="Heading2"/>
+      </w:pPr>
+      <w:r>
+        <w:t>4.2. External Libraries and Frameworks</w:t>
+      </w:r>
+    </w:p>
+    <w:bookmarkEnd w:id="62"/>
+    <w:p>
+      <w:pPr>
+        <w:tabs>
+          <w:tab w:val="left" w:pos="3704"/>
+        </w:tabs>
+        <w:spacing w:line="360" w:lineRule="auto"/>
+        <w:jc w:val="both"/>
+        <w:rPr>
+          <w:rFonts w:ascii="Arial" w:hAnsi="Arial" w:cs="Arial"/>
+          <w:color w:val="000000" w:themeColor="text1"/>
+        </w:rPr>
+      </w:pPr>
+    </w:p>
+    <w:p>
+      <w:pPr>
+        <w:tabs>
+          <w:tab w:val="left" w:pos="3704"/>
+        </w:tabs>
+        <w:spacing w:line="360" w:lineRule="auto"/>
+        <w:jc w:val="both"/>
+        <w:rPr>
+          <w:rFonts w:ascii="Arial" w:hAnsi="Arial" w:cs="Arial"/>
+          <w:color w:val="000000" w:themeColor="text1"/>
+        </w:rPr>
+      </w:pPr>
+      <w:r>
+        <w:rPr>
+          <w:rFonts w:ascii="Arial" w:hAnsi="Arial" w:cs="Arial"/>
+          <w:color w:val="000000" w:themeColor="text1"/>
+        </w:rPr>
+        <w:t>In accordance with the senior project guidelines, all core machine learning algorithms—</w:t>
+      </w:r>
+      <w:r>
+        <w:rPr>
+          <w:rFonts w:ascii="Arial" w:hAnsi="Arial" w:cs="Arial"/>
+          <w:b/>
+          <w:bCs/>
+          <w:color w:val="000000" w:themeColor="text1"/>
+        </w:rPr>
+        <w:t>Linear Regression</w:t>
+      </w:r>
+      <w:r>
+        <w:rPr>
+          <w:rFonts w:ascii="Arial" w:hAnsi="Arial" w:cs="Arial"/>
+          <w:color w:val="000000" w:themeColor="text1"/>
+        </w:rPr>
+        <w:t xml:space="preserve">, </w:t>
+      </w:r>
+      <w:r>
+        <w:rPr>
+          <w:rFonts w:ascii="Arial" w:hAnsi="Arial" w:cs="Arial"/>
+          <w:b/>
+          <w:bCs/>
+          <w:color w:val="000000" w:themeColor="text1"/>
+        </w:rPr>
+        <w:t>Ridge Regression</w:t>
+      </w:r>
+      <w:r>
+        <w:rPr>
+          <w:rFonts w:ascii="Arial" w:hAnsi="Arial" w:cs="Arial"/>
+          <w:color w:val="000000" w:themeColor="text1"/>
+        </w:rPr>
+        <w:t xml:space="preserve">, </w:t>
+      </w:r>
+      <w:r>
+        <w:rPr>
+          <w:rFonts w:ascii="Arial" w:hAnsi="Arial" w:cs="Arial"/>
+          <w:b/>
+          <w:bCs/>
+          <w:color w:val="000000" w:themeColor="text1"/>
+        </w:rPr>
+        <w:t>Random Forest</w:t>
+      </w:r>
+      <w:r>
+        <w:rPr>
+          <w:rFonts w:ascii="Arial" w:hAnsi="Arial" w:cs="Arial"/>
+          <w:color w:val="000000" w:themeColor="text1"/>
+        </w:rPr>
+        <w:t xml:space="preserve">, and </w:t>
+      </w:r>
+      <w:r>
+        <w:rPr>
+          <w:rFonts w:ascii="Arial" w:hAnsi="Arial" w:cs="Arial"/>
+          <w:b/>
+          <w:bCs/>
+          <w:color w:val="000000" w:themeColor="text1"/>
+        </w:rPr>
+        <w:t>Gradient Boosting</w:t>
+      </w:r>
+      <w:r>
+        <w:rPr>
+          <w:rFonts w:ascii="Arial" w:hAnsi="Arial" w:cs="Arial"/>
+          <w:color w:val="000000" w:themeColor="text1"/>
+        </w:rPr>
+        <w:t>—</w:t>
+      </w:r>
+      <w:r>
+        <w:rPr>
+          <w:rFonts w:ascii="Arial" w:hAnsi="Arial" w:cs="Arial"/>
+          <w:color w:val="000000" w:themeColor="text1"/>
+        </w:rPr>
+        <w:t xml:space="preserve"> are</w:t>
+      </w:r>
+      <w:r>
+        <w:rPr>
+          <w:rFonts w:ascii="Arial" w:hAnsi="Arial" w:cs="Arial"/>
+          <w:color w:val="000000" w:themeColor="text1"/>
+        </w:rPr>
+        <w:t xml:space="preserve"> implemented manually without relying on pre-built machine learning libraries. This ensured a deep understanding of the algorithms’ mathematical foundations and allowed fine-grained control over their training, evaluation, and optimization processes.</w:t>
+      </w:r>
+    </w:p>
+    <w:p>
+      <w:pPr>
+        <w:tabs>
+          <w:tab w:val="left" w:pos="3704"/>
+        </w:tabs>
+        <w:spacing w:line="360" w:lineRule="auto"/>
+        <w:jc w:val="both"/>
+        <w:rPr>
+          <w:rFonts w:ascii="Arial" w:hAnsi="Arial" w:cs="Arial"/>
+          <w:color w:val="000000" w:themeColor="text1"/>
+        </w:rPr>
+      </w:pPr>
+    </w:p>
+    <w:p>
+      <w:pPr>
+        <w:tabs>
+          <w:tab w:val="left" w:pos="3704"/>
+        </w:tabs>
+        <w:spacing w:line="360" w:lineRule="auto"/>
+        <w:jc w:val="both"/>
+        <w:rPr>
+          <w:rFonts w:ascii="Arial" w:hAnsi="Arial" w:cs="Arial"/>
+          <w:color w:val="000000" w:themeColor="text1"/>
+        </w:rPr>
+      </w:pPr>
+      <w:r>
+        <w:rPr>
+          <w:rFonts w:ascii="Arial" w:hAnsi="Arial" w:cs="Arial"/>
+          <w:color w:val="000000" w:themeColor="text1"/>
+        </w:rPr>
+        <w:t>S</w:t>
+      </w:r>
+      <w:r>
+        <w:rPr>
+          <w:rFonts w:ascii="Arial" w:hAnsi="Arial" w:cs="Arial"/>
+          <w:color w:val="000000" w:themeColor="text1"/>
+        </w:rPr>
+        <w:t>everal</w:t>
+      </w:r>
+      <w:r>
+        <w:rPr>
+          <w:rFonts w:ascii="Arial" w:hAnsi="Arial" w:cs="Arial"/>
+          <w:color w:val="000000" w:themeColor="text1"/>
+        </w:rPr>
+        <w:t xml:space="preserve"> other</w:t>
+      </w:r>
+      <w:r>
+        <w:rPr>
+          <w:rFonts w:ascii="Arial" w:hAnsi="Arial" w:cs="Arial"/>
+          <w:color w:val="000000" w:themeColor="text1"/>
+        </w:rPr>
+        <w:t xml:space="preserve"> external libraries and frameworks were </w:t>
+      </w:r>
+      <w:r>
+        <w:rPr>
+          <w:rFonts w:ascii="Arial" w:hAnsi="Arial" w:cs="Arial"/>
+          <w:color w:val="000000" w:themeColor="text1"/>
+        </w:rPr>
+        <w:t>implemented to help with the overall functionallity of the application. More specificly the area aournd the data</w:t>
+      </w:r>
+      <w:r>
+        <w:rPr>
+          <w:rFonts w:ascii="Arial" w:hAnsi="Arial" w:cs="Arial"/>
+          <w:color w:val="000000" w:themeColor="text1"/>
+        </w:rPr>
+        <w:t xml:space="preserve"> </w:t>
+      </w:r>
+      <w:r>
+        <w:rPr>
+          <w:rFonts w:ascii="Arial" w:hAnsi="Arial" w:cs="Arial"/>
+          <w:color w:val="000000" w:themeColor="text1"/>
+        </w:rPr>
+        <w:lastRenderedPageBreak/>
+        <w:t>handling from the csv, data commnuication between the frontend and the backend and for the UI.</w:t>
+      </w:r>
+    </w:p>
+    <w:p>
+      <w:pPr>
+        <w:tabs>
+          <w:tab w:val="left" w:pos="3704"/>
+        </w:tabs>
+        <w:spacing w:line="360" w:lineRule="auto"/>
+        <w:jc w:val="both"/>
+        <w:rPr>
+          <w:rFonts w:ascii="Arial" w:hAnsi="Arial" w:cs="Arial"/>
+          <w:color w:val="000000" w:themeColor="text1"/>
+        </w:rPr>
+      </w:pPr>
+    </w:p>
+    <w:p>
+      <w:pPr>
+        <w:tabs>
+          <w:tab w:val="left" w:pos="3704"/>
+        </w:tabs>
+        <w:spacing w:line="360" w:lineRule="auto"/>
+        <w:jc w:val="both"/>
+        <w:rPr>
+          <w:rFonts w:ascii="Arial" w:hAnsi="Arial" w:cs="Arial"/>
+          <w:color w:val="000000" w:themeColor="text1"/>
+        </w:rPr>
+      </w:pPr>
+      <w:r>
+        <w:rPr>
+          <w:rFonts w:ascii="Arial" w:hAnsi="Arial" w:cs="Arial"/>
+          <w:color w:val="000000" w:themeColor="text1"/>
+        </w:rPr>
+        <w:t xml:space="preserve">On the </w:t>
+      </w:r>
+      <w:r>
+        <w:rPr>
+          <w:rFonts w:ascii="Arial" w:hAnsi="Arial" w:cs="Arial"/>
+          <w:b/>
+          <w:bCs/>
+          <w:color w:val="000000" w:themeColor="text1"/>
+        </w:rPr>
+        <w:t>backend</w:t>
+      </w:r>
+      <w:r>
+        <w:rPr>
+          <w:rFonts w:ascii="Arial" w:hAnsi="Arial" w:cs="Arial"/>
+          <w:color w:val="000000" w:themeColor="text1"/>
+        </w:rPr>
+        <w:t xml:space="preserve">, the project </w:t>
+      </w:r>
+      <w:r>
+        <w:rPr>
+          <w:rFonts w:ascii="Arial" w:hAnsi="Arial" w:cs="Arial"/>
+          <w:color w:val="000000" w:themeColor="text1"/>
+        </w:rPr>
+        <w:t>uses</w:t>
+      </w:r>
+      <w:r>
+        <w:rPr>
+          <w:rFonts w:ascii="Arial" w:hAnsi="Arial" w:cs="Arial"/>
+          <w:color w:val="000000" w:themeColor="text1"/>
+        </w:rPr>
+        <w:t xml:space="preserve"> </w:t>
+      </w:r>
+      <w:r>
+        <w:rPr>
+          <w:rFonts w:ascii="Arial" w:hAnsi="Arial" w:cs="Arial"/>
+          <w:b/>
+          <w:bCs/>
+          <w:color w:val="000000" w:themeColor="text1"/>
+        </w:rPr>
+        <w:t>ASP.NET Core</w:t>
+      </w:r>
+      <w:r>
+        <w:rPr>
+          <w:rFonts w:ascii="Arial" w:hAnsi="Arial" w:cs="Arial"/>
+          <w:color w:val="000000" w:themeColor="text1"/>
+        </w:rPr>
+        <w:t>’s built-in framework for routing, dependency injection, and RESTful API handling. Additional</w:t>
+      </w:r>
+      <w:r>
+        <w:rPr>
+          <w:rFonts w:ascii="Arial" w:hAnsi="Arial" w:cs="Arial"/>
+          <w:color w:val="000000" w:themeColor="text1"/>
+        </w:rPr>
+        <w:t>y</w:t>
+      </w:r>
+      <w:r>
+        <w:rPr>
+          <w:rFonts w:ascii="Arial" w:hAnsi="Arial" w:cs="Arial"/>
+          <w:color w:val="000000" w:themeColor="text1"/>
+        </w:rPr>
+        <w:t xml:space="preserve"> utility libraries such as </w:t>
+      </w:r>
+      <w:r>
+        <w:rPr>
+          <w:rFonts w:ascii="Arial" w:hAnsi="Arial" w:cs="Arial"/>
+          <w:b/>
+          <w:bCs/>
+          <w:color w:val="000000" w:themeColor="text1"/>
+        </w:rPr>
+        <w:t>System.Text.Json</w:t>
+      </w:r>
+      <w:r>
+        <w:rPr>
+          <w:rFonts w:ascii="Arial" w:hAnsi="Arial" w:cs="Arial"/>
+          <w:color w:val="000000" w:themeColor="text1"/>
+        </w:rPr>
+        <w:t xml:space="preserve"> were used for JSON serialization and deserialization of model data</w:t>
+      </w:r>
+      <w:r>
+        <w:rPr>
+          <w:rFonts w:ascii="Arial" w:hAnsi="Arial" w:cs="Arial"/>
+          <w:color w:val="000000" w:themeColor="text1"/>
+        </w:rPr>
+        <w:t>.</w:t>
+      </w:r>
+      <w:r>
+        <w:rPr>
+          <w:rFonts w:ascii="Arial" w:hAnsi="Arial" w:cs="Arial"/>
+          <w:color w:val="000000" w:themeColor="text1"/>
+        </w:rPr>
+        <w:t xml:space="preserve"> </w:t>
+      </w:r>
+      <w:r>
+        <w:rPr>
+          <w:rFonts w:ascii="Arial" w:hAnsi="Arial" w:cs="Arial"/>
+          <w:b/>
+          <w:bCs/>
+          <w:color w:val="000000" w:themeColor="text1"/>
+        </w:rPr>
+        <w:t>Microsoft.Extensions.FileProviders</w:t>
+      </w:r>
+      <w:r>
+        <w:rPr>
+          <w:rFonts w:ascii="Arial" w:hAnsi="Arial" w:cs="Arial"/>
+          <w:color w:val="000000" w:themeColor="text1"/>
+        </w:rPr>
+        <w:t xml:space="preserve"> </w:t>
+      </w:r>
+      <w:r>
+        <w:rPr>
+          <w:rFonts w:ascii="Arial" w:hAnsi="Arial" w:cs="Arial"/>
+          <w:color w:val="000000" w:themeColor="text1"/>
+        </w:rPr>
+        <w:t>was used to locate the folder of the datasets and provide the option to define a custom path to a custom CSV</w:t>
+      </w:r>
+      <w:r>
+        <w:rPr>
+          <w:rFonts w:ascii="Arial" w:hAnsi="Arial" w:cs="Arial"/>
+          <w:color w:val="000000" w:themeColor="text1"/>
+        </w:rPr>
+        <w:t xml:space="preserve">. </w:t>
+      </w:r>
+      <w:bookmarkStart w:id="64" w:name="_Hlk212916211"/>
+      <w:r>
+        <w:rPr>
+          <w:rFonts w:ascii="Arial" w:hAnsi="Arial" w:cs="Arial"/>
+          <w:b/>
+          <w:bCs/>
+          <w:color w:val="000000" w:themeColor="text1"/>
+        </w:rPr>
+        <w:t>Swashbuckle</w:t>
+      </w:r>
+      <w:r>
+        <w:rPr>
+          <w:rFonts w:ascii="Arial" w:hAnsi="Arial" w:cs="Arial"/>
+          <w:color w:val="000000" w:themeColor="text1"/>
+        </w:rPr>
+        <w:t xml:space="preserve"> </w:t>
+      </w:r>
+      <w:bookmarkEnd w:id="64"/>
+      <w:r>
+        <w:rPr>
+          <w:rFonts w:ascii="Arial" w:hAnsi="Arial" w:cs="Arial"/>
+          <w:color w:val="000000" w:themeColor="text1"/>
+        </w:rPr>
+        <w:t xml:space="preserve">package was also included to integrate </w:t>
+      </w:r>
+      <w:r>
+        <w:rPr>
+          <w:rFonts w:ascii="Arial" w:hAnsi="Arial" w:cs="Arial"/>
+          <w:b/>
+          <w:bCs/>
+          <w:color w:val="000000" w:themeColor="text1"/>
+        </w:rPr>
+        <w:t>Swagger UI</w:t>
+      </w:r>
+      <w:r>
+        <w:rPr>
+          <w:rFonts w:ascii="Arial" w:hAnsi="Arial" w:cs="Arial"/>
+          <w:color w:val="000000" w:themeColor="text1"/>
+        </w:rPr>
+        <w:t xml:space="preserve"> which</w:t>
+      </w:r>
+      <w:r>
+        <w:rPr>
+          <w:rFonts w:ascii="Arial" w:hAnsi="Arial" w:cs="Arial"/>
+          <w:color w:val="000000" w:themeColor="text1"/>
+        </w:rPr>
+        <w:t xml:space="preserve"> provid</w:t>
+      </w:r>
+      <w:r>
+        <w:rPr>
+          <w:rFonts w:ascii="Arial" w:hAnsi="Arial" w:cs="Arial"/>
+          <w:color w:val="000000" w:themeColor="text1"/>
+        </w:rPr>
+        <w:t>es a dynamic</w:t>
+      </w:r>
+      <w:r>
+        <w:rPr>
+          <w:rFonts w:ascii="Arial" w:hAnsi="Arial" w:cs="Arial"/>
+          <w:color w:val="000000" w:themeColor="text1"/>
+        </w:rPr>
+        <w:t xml:space="preserve"> interactive documentation and testing for the API endpoints.</w:t>
+      </w:r>
+    </w:p>
+    <w:p>
+      <w:pPr>
+        <w:tabs>
+          <w:tab w:val="left" w:pos="3704"/>
+        </w:tabs>
+        <w:spacing w:line="360" w:lineRule="auto"/>
+        <w:jc w:val="both"/>
+        <w:rPr>
+          <w:rFonts w:ascii="Arial" w:hAnsi="Arial" w:cs="Arial"/>
+          <w:color w:val="000000" w:themeColor="text1"/>
+        </w:rPr>
+      </w:pPr>
+    </w:p>
+    <w:p>
+      <w:pPr>
+        <w:tabs>
+          <w:tab w:val="left" w:pos="3704"/>
+        </w:tabs>
+        <w:spacing w:line="360" w:lineRule="auto"/>
+        <w:jc w:val="both"/>
+        <w:rPr>
+          <w:rFonts w:ascii="Arial" w:hAnsi="Arial" w:cs="Arial"/>
+          <w:color w:val="000000" w:themeColor="text1"/>
+        </w:rPr>
+      </w:pPr>
+      <w:r>
+        <w:rPr>
+          <w:rFonts w:ascii="Arial" w:hAnsi="Arial" w:cs="Arial"/>
+          <w:color w:val="000000" w:themeColor="text1"/>
+        </w:rPr>
+        <w:t xml:space="preserve">On the </w:t>
+      </w:r>
+      <w:r>
+        <w:rPr>
+          <w:rFonts w:ascii="Arial" w:hAnsi="Arial" w:cs="Arial"/>
+          <w:b/>
+          <w:bCs/>
+          <w:color w:val="000000" w:themeColor="text1"/>
+        </w:rPr>
+        <w:t>frontend</w:t>
+      </w:r>
+      <w:r>
+        <w:rPr>
+          <w:rFonts w:ascii="Arial" w:hAnsi="Arial" w:cs="Arial"/>
+          <w:color w:val="000000" w:themeColor="text1"/>
+        </w:rPr>
+        <w:t xml:space="preserve">, several JavaScript libraries and frameworks were integrated. </w:t>
+      </w:r>
+      <w:r>
+        <w:rPr>
+          <w:rFonts w:ascii="Arial" w:hAnsi="Arial" w:cs="Arial"/>
+          <w:b/>
+          <w:bCs/>
+          <w:color w:val="000000" w:themeColor="text1"/>
+        </w:rPr>
+        <w:t>Chart.js</w:t>
+      </w:r>
+      <w:r>
+        <w:rPr>
+          <w:rFonts w:ascii="Arial" w:hAnsi="Arial" w:cs="Arial"/>
+          <w:color w:val="000000" w:themeColor="text1"/>
+        </w:rPr>
+        <w:t xml:space="preserve"> was used for rendering dynamic visualizations </w:t>
+      </w:r>
+      <w:r>
+        <w:rPr>
+          <w:rFonts w:ascii="Arial" w:hAnsi="Arial" w:cs="Arial"/>
+          <w:color w:val="000000" w:themeColor="text1"/>
+        </w:rPr>
+        <w:t xml:space="preserve">for </w:t>
+      </w:r>
+      <w:r>
+        <w:rPr>
+          <w:rFonts w:ascii="Arial" w:hAnsi="Arial" w:cs="Arial"/>
+          <w:color w:val="000000" w:themeColor="text1"/>
+        </w:rPr>
+        <w:t xml:space="preserve">line and bar charts, </w:t>
+      </w:r>
+      <w:r>
+        <w:rPr>
+          <w:rFonts w:ascii="Arial" w:hAnsi="Arial" w:cs="Arial"/>
+          <w:color w:val="000000" w:themeColor="text1"/>
+        </w:rPr>
+        <w:t>which allows the</w:t>
+      </w:r>
+      <w:r>
+        <w:rPr>
+          <w:rFonts w:ascii="Arial" w:hAnsi="Arial" w:cs="Arial"/>
+          <w:color w:val="000000" w:themeColor="text1"/>
+        </w:rPr>
+        <w:t xml:space="preserve"> users to </w:t>
+      </w:r>
+      <w:r>
+        <w:rPr>
+          <w:rFonts w:ascii="Arial" w:hAnsi="Arial" w:cs="Arial"/>
+          <w:color w:val="000000" w:themeColor="text1"/>
+        </w:rPr>
+        <w:t>comprehend all the different</w:t>
+      </w:r>
+      <w:r>
+        <w:rPr>
+          <w:rFonts w:ascii="Arial" w:hAnsi="Arial" w:cs="Arial"/>
+          <w:color w:val="000000" w:themeColor="text1"/>
+        </w:rPr>
+        <w:t xml:space="preserve"> prediction trends and compare model performance. For styling, </w:t>
+      </w:r>
+      <w:r>
+        <w:rPr>
+          <w:rFonts w:ascii="Arial" w:hAnsi="Arial" w:cs="Arial"/>
+          <w:b/>
+          <w:bCs/>
+          <w:color w:val="000000" w:themeColor="text1"/>
+        </w:rPr>
+        <w:t>Tailwind CSS</w:t>
+      </w:r>
+      <w:r>
+        <w:rPr>
+          <w:rFonts w:ascii="Arial" w:hAnsi="Arial" w:cs="Arial"/>
+          <w:color w:val="000000" w:themeColor="text1"/>
+        </w:rPr>
+        <w:t xml:space="preserve"> was </w:t>
+      </w:r>
+      <w:r>
+        <w:rPr>
+          <w:rFonts w:ascii="Arial" w:hAnsi="Arial" w:cs="Arial"/>
+          <w:color w:val="000000" w:themeColor="text1"/>
+        </w:rPr>
+        <w:t>implemented</w:t>
+      </w:r>
+      <w:r>
+        <w:rPr>
+          <w:rFonts w:ascii="Arial" w:hAnsi="Arial" w:cs="Arial"/>
+          <w:color w:val="000000" w:themeColor="text1"/>
+        </w:rPr>
+        <w:t xml:space="preserve"> </w:t>
+      </w:r>
+      <w:r>
+        <w:rPr>
+          <w:rFonts w:ascii="Arial" w:hAnsi="Arial" w:cs="Arial"/>
+          <w:color w:val="000000" w:themeColor="text1"/>
+        </w:rPr>
+        <w:t>for</w:t>
+      </w:r>
+      <w:r>
+        <w:rPr>
+          <w:rFonts w:ascii="Arial" w:hAnsi="Arial" w:cs="Arial"/>
+          <w:color w:val="000000" w:themeColor="text1"/>
+        </w:rPr>
+        <w:t xml:space="preserve"> consistent UI development through composable classes. To complement this, the </w:t>
+      </w:r>
+      <w:r>
+        <w:rPr>
+          <w:rFonts w:ascii="Arial" w:hAnsi="Arial" w:cs="Arial"/>
+          <w:b/>
+          <w:bCs/>
+          <w:color w:val="000000" w:themeColor="text1"/>
+        </w:rPr>
+        <w:t>Shadcn/UI</w:t>
+      </w:r>
+      <w:r>
+        <w:rPr>
+          <w:rFonts w:ascii="Arial" w:hAnsi="Arial" w:cs="Arial"/>
+          <w:color w:val="000000" w:themeColor="text1"/>
+        </w:rPr>
+        <w:t xml:space="preserve"> component library was implemented to provide elegant, pre-styled React components while maintaining flexibility for customization.</w:t>
+      </w:r>
+    </w:p>
+    <w:p>
+      <w:pPr>
+        <w:tabs>
+          <w:tab w:val="left" w:pos="3704"/>
+        </w:tabs>
+        <w:spacing w:line="360" w:lineRule="auto"/>
+        <w:jc w:val="both"/>
+        <w:rPr>
+          <w:rFonts w:ascii="Arial" w:hAnsi="Arial" w:cs="Arial"/>
+          <w:color w:val="000000" w:themeColor="text1"/>
+        </w:rPr>
+      </w:pPr>
+    </w:p>
+    <w:p>
+      <w:pPr>
+        <w:tabs>
+          <w:tab w:val="left" w:pos="3704"/>
+        </w:tabs>
+        <w:spacing w:line="360" w:lineRule="auto"/>
+        <w:jc w:val="both"/>
+        <w:rPr>
+          <w:rFonts w:ascii="Arial" w:hAnsi="Arial" w:cs="Arial"/>
+          <w:color w:val="000000" w:themeColor="text1"/>
+        </w:rPr>
+      </w:pPr>
+      <w:r>
+        <w:rPr>
+          <w:rFonts w:ascii="Arial" w:hAnsi="Arial" w:cs="Arial"/>
+          <w:color w:val="000000" w:themeColor="text1"/>
+        </w:rPr>
+        <w:t xml:space="preserve">The integration of </w:t>
+      </w:r>
+      <w:r>
+        <w:rPr>
+          <w:rFonts w:ascii="Arial" w:hAnsi="Arial" w:cs="Arial"/>
+          <w:color w:val="000000" w:themeColor="text1"/>
+        </w:rPr>
+        <w:t>the</w:t>
+      </w:r>
+      <w:r>
+        <w:rPr>
+          <w:rFonts w:ascii="Arial" w:hAnsi="Arial" w:cs="Arial"/>
+          <w:color w:val="000000" w:themeColor="text1"/>
+        </w:rPr>
+        <w:t xml:space="preserve"> frameworks was carefully </w:t>
+      </w:r>
+      <w:r>
+        <w:rPr>
+          <w:rFonts w:ascii="Arial" w:hAnsi="Arial" w:cs="Arial"/>
+          <w:color w:val="000000" w:themeColor="text1"/>
+        </w:rPr>
+        <w:t>chosen</w:t>
+      </w:r>
+      <w:r>
+        <w:rPr>
+          <w:rFonts w:ascii="Arial" w:hAnsi="Arial" w:cs="Arial"/>
+          <w:color w:val="000000" w:themeColor="text1"/>
+        </w:rPr>
+        <w:t xml:space="preserve"> to maintain project originality while supporting efficiency, scalability, and user experience.</w:t>
+      </w:r>
+    </w:p>
+    <w:p>
+      <w:pPr>
+        <w:tabs>
+          <w:tab w:val="left" w:pos="3704"/>
+        </w:tabs>
+        <w:spacing w:line="360" w:lineRule="auto"/>
+        <w:jc w:val="both"/>
+        <w:rPr>
+          <w:rFonts w:ascii="Arial" w:hAnsi="Arial" w:cs="Arial"/>
+          <w:color w:val="000000" w:themeColor="text1"/>
+        </w:rPr>
+      </w:pPr>
+    </w:p>
+    <w:p>
+      <w:pPr>
         <w:pStyle w:val="Heading1"/>
         <w:spacing w:line="360" w:lineRule="auto"/>
         <w:jc w:val="both"/>
@@ -24284,19 +26214,19 @@
           <w:rFonts w:cs="Arial"/>
         </w:rPr>
       </w:pPr>
-      <w:bookmarkStart w:id="59" w:name="_Toc212895149"/>
-      <w:bookmarkEnd w:id="19"/>
+      <w:bookmarkStart w:id="65" w:name="_Toc212895149"/>
       <w:bookmarkEnd w:id="22"/>
-      <w:bookmarkEnd w:id="26"/>
-      <w:bookmarkEnd w:id="34"/>
+      <w:bookmarkEnd w:id="25"/>
+      <w:bookmarkEnd w:id="29"/>
       <w:bookmarkEnd w:id="37"/>
+      <w:bookmarkEnd w:id="40"/>
       <w:r>
         <w:rPr>
           <w:rFonts w:cs="Arial"/>
         </w:rPr>
         <w:t>References</w:t>
       </w:r>
-      <w:bookmarkEnd w:id="59"/>
+      <w:bookmarkEnd w:id="65"/>
     </w:p>
     <w:p>
       <w:pPr>
@@ -24311,7 +26241,7 @@
         </w:rPr>
       </w:pPr>
     </w:p>
-    <w:bookmarkStart w:id="60" w:name="_Hlk211686765"/>
+    <w:bookmarkStart w:id="66" w:name="_Hlk211686765"/>
     <w:p>
       <w:pPr>
         <w:pStyle w:val="Bibliography"/>
@@ -24388,6 +26318,7 @@
           <w:color w:val="000000"/>
           <w:lang w:val="en-GB"/>
         </w:rPr>
+        <w:lastRenderedPageBreak/>
         <w:t xml:space="preserve">Amik, Fahad R., et al. “Application of Machine Learning Techniques to Predict the Price of Pre-Owned Cars in Bangladesh.” </w:t>
       </w:r>
       <w:r>
@@ -24502,7 +26433,6 @@
           <w:color w:val="000000"/>
           <w:lang w:val="en-GB"/>
         </w:rPr>
-        <w:lastRenderedPageBreak/>
         <w:t xml:space="preserve">Gegic, Enis, et al. “Car Price Prediction Using Machine Learning Techniques.” </w:t>
       </w:r>
       <w:r>
@@ -24805,6 +26735,7 @@
           <w:color w:val="000000"/>
           <w:lang w:val="en-GB"/>
         </w:rPr>
+        <w:lastRenderedPageBreak/>
         <w:t xml:space="preserve">Salim, Fadzilah, and Nur Abu. “Used Car Price Estimation: Moving from Linear Regression towards a New S-Curve Model.” </w:t>
       </w:r>
       <w:r>
@@ -24937,7 +26868,6 @@
           <w:color w:val="000000"/>
           <w:lang w:val="en-GB"/>
         </w:rPr>
-        <w:lastRenderedPageBreak/>
         <w:t xml:space="preserve">Zhang, Yunyi, and Dimitris N. Politis. </w:t>
       </w:r>
       <w:r>
@@ -25016,7 +26946,7 @@
         <w:fldChar w:fldCharType="end"/>
       </w:r>
       <w:bookmarkEnd w:id="1"/>
-      <w:bookmarkEnd w:id="60"/>
+      <w:bookmarkEnd w:id="66"/>
     </w:p>
     <w:sectPr>
       <w:footerReference w:type="even" r:id="rId13"/>
@@ -31269,7 +33199,7 @@
     <w:lsdException w:name="Closing" w:semiHidden="1" w:unhideWhenUsed="1"/>
     <w:lsdException w:name="Signature" w:semiHidden="1" w:unhideWhenUsed="1"/>
     <w:lsdException w:name="Default Paragraph Font" w:semiHidden="1" w:uiPriority="1" w:unhideWhenUsed="1"/>
-    <w:lsdException w:name="Body Text" w:semiHidden="1" w:unhideWhenUsed="1"/>
+    <w:lsdException w:name="Body Text" w:semiHidden="1" w:uiPriority="1" w:unhideWhenUsed="1" w:qFormat="1"/>
     <w:lsdException w:name="Body Text Indent" w:semiHidden="1" w:unhideWhenUsed="1"/>
     <w:lsdException w:name="List Continue" w:semiHidden="1" w:unhideWhenUsed="1"/>
     <w:lsdException w:name="List Continue 2" w:semiHidden="1" w:unhideWhenUsed="1"/>
@@ -32419,6 +34349,61 @@
       <w14:ligatures w14:val="none"/>
     </w:rPr>
   </w:style>
+  <w:style w:type="paragraph" w:customStyle="1" w:styleId="p1">
+    <w:name w:val="p1"/>
+    <w:basedOn w:val="Normal"/>
+    <w:rsid w:val="00A673DC"/>
+    <w:pPr>
+      <w:spacing w:after="0" w:line="240" w:lineRule="auto"/>
+    </w:pPr>
+    <w:rPr>
+      <w:rFonts w:ascii="Arial" w:eastAsia="Times New Roman" w:hAnsi="Arial" w:cs="Arial"/>
+      <w:color w:val="000000"/>
+      <w:kern w:val="0"/>
+      <w:sz w:val="18"/>
+      <w:szCs w:val="18"/>
+      <w:lang w:eastAsia="en-GB"/>
+      <w14:ligatures w14:val="none"/>
+    </w:rPr>
+  </w:style>
+  <w:style w:type="paragraph" w:styleId="BodyText">
+    <w:name w:val="Body Text"/>
+    <w:basedOn w:val="Normal"/>
+    <w:link w:val="BodyTextChar"/>
+    <w:uiPriority w:val="1"/>
+    <w:qFormat/>
+    <w:rsid w:val="0027387A"/>
+    <w:pPr>
+      <w:widowControl w:val="0"/>
+      <w:autoSpaceDE w:val="0"/>
+      <w:autoSpaceDN w:val="0"/>
+      <w:spacing w:after="0" w:line="240" w:lineRule="auto"/>
+    </w:pPr>
+    <w:rPr>
+      <w:rFonts w:ascii="Microsoft Sans Serif" w:eastAsia="Microsoft Sans Serif" w:hAnsi="Microsoft Sans Serif" w:cs="Microsoft Sans Serif"/>
+      <w:kern w:val="0"/>
+      <w:lang w:val="en-US"/>
+      <w14:ligatures w14:val="none"/>
+    </w:rPr>
+  </w:style>
+  <w:style w:type="character" w:customStyle="1" w:styleId="BodyTextChar">
+    <w:name w:val="Body Text Char"/>
+    <w:basedOn w:val="DefaultParagraphFont"/>
+    <w:link w:val="BodyText"/>
+    <w:uiPriority w:val="1"/>
+    <w:rsid w:val="0027387A"/>
+    <w:rPr>
+      <w:rFonts w:ascii="Microsoft Sans Serif" w:eastAsia="Microsoft Sans Serif" w:hAnsi="Microsoft Sans Serif" w:cs="Microsoft Sans Serif"/>
+      <w:kern w:val="0"/>
+      <w:lang w:val="en-US"/>
+      <w14:ligatures w14:val="none"/>
+    </w:rPr>
+  </w:style>
+  <w:style w:type="character" w:customStyle="1" w:styleId="s1">
+    <w:name w:val="s1"/>
+    <w:basedOn w:val="DefaultParagraphFont"/>
+    <w:rsid w:val="00E96B25"/>
+  </w:style>
 </w:styles>
 </file>
 

</xml_diff>

<commit_message>
finish testing thesis point
</commit_message>
<xml_diff>
--- a/Thesis.docx
+++ b/Thesis.docx
@@ -5521,36 +5521,8 @@
           <w:color w:val="000000" w:themeColor="text1"/>
           <w:lang w:val="en-US"/>
         </w:rPr>
-        <w:t xml:space="preserve">In its core the application integrates several machine learning algorithms, including Linear Regression, Gradient Boosting and Random Forest. These algorithms will be trained on publicly available used-cars datasets, which contain the following information: brand, model, year of production, transmission, engine type and fuel type. The system also integrates preprocessing components like a </w:t>
-      </w:r>
-      <w:proofErr w:type="spellStart"/>
-      <w:r>
-        <w:rPr>
-          <w:rFonts w:ascii="Arial" w:hAnsi="Arial" w:cs="Arial"/>
-          <w:color w:val="000000" w:themeColor="text1"/>
-          <w:lang w:val="en-US"/>
-        </w:rPr>
-        <w:t>FeatureScaler</w:t>
-      </w:r>
-      <w:proofErr w:type="spellEnd"/>
-      <w:r>
-        <w:rPr>
-          <w:rFonts w:ascii="Arial" w:hAnsi="Arial" w:cs="Arial"/>
-          <w:color w:val="000000" w:themeColor="text1"/>
-          <w:lang w:val="en-US"/>
-        </w:rPr>
-        <w:t xml:space="preserve"> and </w:t>
-      </w:r>
-      <w:proofErr w:type="spellStart"/>
-      <w:r>
-        <w:rPr>
-          <w:rFonts w:ascii="Arial" w:hAnsi="Arial" w:cs="Arial"/>
-          <w:color w:val="000000" w:themeColor="text1"/>
-          <w:lang w:val="en-US"/>
-        </w:rPr>
-        <w:t>LabelScaler</w:t>
-      </w:r>
-      <w:proofErr w:type="spellEnd"/>
+        <w:t>In its core the application integrates several machine learning algorithms, including Linear Regression, Gradient Boosting and Random Forest. These algorithms will be trained on publicly available used-cars datasets, which contain the following information: brand, model, year of production, transmission, engine type and fuel type. The system also integrates preprocessing components like a FeatureScaler and LabelScaler</w:t>
+      </w:r>
       <w:r>
         <w:rPr>
           <w:rFonts w:ascii="Arial" w:hAnsi="Arial" w:cs="Arial"/>
@@ -23320,7 +23292,6 @@
         </w:rPr>
         <w:t xml:space="preserve">The </w:t>
       </w:r>
-      <w:proofErr w:type="spellStart"/>
       <w:r>
         <w:rPr>
           <w:rFonts w:ascii="Arial" w:hAnsi="Arial" w:cs="Arial"/>
@@ -23330,7 +23301,6 @@
         </w:rPr>
         <w:t>DecisionTreeRegressor</w:t>
       </w:r>
-      <w:proofErr w:type="spellEnd"/>
       <w:r>
         <w:rPr>
           <w:rFonts w:ascii="Arial" w:hAnsi="Arial" w:cs="Arial"/>
@@ -23338,7 +23308,6 @@
         </w:rPr>
         <w:t xml:space="preserve"> class serves as a reusable component for </w:t>
       </w:r>
-      <w:proofErr w:type="spellStart"/>
       <w:r>
         <w:rPr>
           <w:rFonts w:ascii="Arial" w:hAnsi="Arial" w:cs="Arial"/>
@@ -23348,7 +23317,6 @@
         </w:rPr>
         <w:t>RandomForestRegressor</w:t>
       </w:r>
-      <w:proofErr w:type="spellEnd"/>
       <w:r>
         <w:rPr>
           <w:rFonts w:ascii="Arial" w:hAnsi="Arial" w:cs="Arial"/>
@@ -23356,7 +23324,6 @@
         </w:rPr>
         <w:t xml:space="preserve"> and </w:t>
       </w:r>
-      <w:proofErr w:type="spellStart"/>
       <w:r>
         <w:rPr>
           <w:rFonts w:ascii="Arial" w:hAnsi="Arial" w:cs="Arial"/>
@@ -23366,7 +23333,6 @@
         </w:rPr>
         <w:t>GradientBoostingRegressor</w:t>
       </w:r>
-      <w:proofErr w:type="spellEnd"/>
       <w:r>
         <w:rPr>
           <w:rFonts w:ascii="Arial" w:hAnsi="Arial" w:cs="Arial"/>
@@ -35241,6 +35207,345 @@
     <w:bookmarkEnd w:id="91"/>
     <w:p>
       <w:pPr>
+        <w:pStyle w:val="Heading3"/>
+      </w:pPr>
+      <w:r>
+        <w:t xml:space="preserve">5.3.5. </w:t>
+      </w:r>
+      <w:r>
+        <w:t>Coverage Summary</w:t>
+      </w:r>
+    </w:p>
+    <w:p>
+      <w:pPr>
+        <w:pStyle w:val="p2"/>
+      </w:pPr>
+    </w:p>
+    <w:p>
+      <w:pPr>
+        <w:pStyle w:val="p3"/>
+        <w:spacing w:line="360" w:lineRule="auto"/>
+        <w:jc w:val="both"/>
+        <w:rPr>
+          <w:rFonts w:asciiTheme="minorHAnsi" w:hAnsiTheme="minorHAnsi"/>
+        </w:rPr>
+      </w:pPr>
+      <w:r>
+        <w:rPr>
+          <w:rFonts w:asciiTheme="minorHAnsi" w:hAnsiTheme="minorHAnsi"/>
+        </w:rPr>
+        <w:t xml:space="preserve">The frontend test suite achieved </w:t>
+      </w:r>
+      <w:r>
+        <w:rPr>
+          <w:rStyle w:val="s2"/>
+          <w:rFonts w:asciiTheme="minorHAnsi" w:eastAsiaTheme="majorEastAsia" w:hAnsiTheme="minorHAnsi"/>
+          <w:b/>
+          <w:bCs/>
+        </w:rPr>
+        <w:t>96.8% statements</w:t>
+      </w:r>
+      <w:r>
+        <w:rPr>
+          <w:rFonts w:asciiTheme="minorHAnsi" w:hAnsiTheme="minorHAnsi"/>
+        </w:rPr>
+        <w:t xml:space="preserve">, </w:t>
+      </w:r>
+      <w:r>
+        <w:rPr>
+          <w:rStyle w:val="s2"/>
+          <w:rFonts w:asciiTheme="minorHAnsi" w:eastAsiaTheme="majorEastAsia" w:hAnsiTheme="minorHAnsi"/>
+          <w:b/>
+          <w:bCs/>
+        </w:rPr>
+        <w:t>89.67% branches</w:t>
+      </w:r>
+      <w:r>
+        <w:rPr>
+          <w:rFonts w:asciiTheme="minorHAnsi" w:hAnsiTheme="minorHAnsi"/>
+        </w:rPr>
+        <w:t xml:space="preserve">, </w:t>
+      </w:r>
+      <w:r>
+        <w:rPr>
+          <w:rStyle w:val="s2"/>
+          <w:rFonts w:asciiTheme="minorHAnsi" w:eastAsiaTheme="majorEastAsia" w:hAnsiTheme="minorHAnsi"/>
+          <w:b/>
+          <w:bCs/>
+        </w:rPr>
+        <w:t>98.86% functions</w:t>
+      </w:r>
+      <w:r>
+        <w:rPr>
+          <w:rFonts w:asciiTheme="minorHAnsi" w:hAnsiTheme="minorHAnsi"/>
+        </w:rPr>
+        <w:t xml:space="preserve">, and </w:t>
+      </w:r>
+      <w:r>
+        <w:rPr>
+          <w:rStyle w:val="s2"/>
+          <w:rFonts w:asciiTheme="minorHAnsi" w:eastAsiaTheme="majorEastAsia" w:hAnsiTheme="minorHAnsi"/>
+          <w:b/>
+          <w:bCs/>
+        </w:rPr>
+        <w:t>96.62% lines</w:t>
+      </w:r>
+      <w:r>
+        <w:rPr>
+          <w:rFonts w:asciiTheme="minorHAnsi" w:hAnsiTheme="minorHAnsi"/>
+        </w:rPr>
+        <w:t xml:space="preserve"> across </w:t>
+      </w:r>
+      <w:r>
+        <w:rPr>
+          <w:rStyle w:val="s2"/>
+          <w:rFonts w:asciiTheme="minorHAnsi" w:eastAsiaTheme="majorEastAsia" w:hAnsiTheme="minorHAnsi"/>
+          <w:b/>
+          <w:bCs/>
+        </w:rPr>
+        <w:t>16 test suites</w:t>
+      </w:r>
+      <w:r>
+        <w:rPr>
+          <w:rFonts w:asciiTheme="minorHAnsi" w:hAnsiTheme="minorHAnsi"/>
+        </w:rPr>
+        <w:t xml:space="preserve"> (213 tests). Per-area highlights include:</w:t>
+      </w:r>
+    </w:p>
+    <w:p>
+      <w:pPr>
+        <w:pStyle w:val="p1"/>
+        <w:numPr>
+          <w:ilvl w:val="0"/>
+          <w:numId w:val="47"/>
+        </w:numPr>
+        <w:spacing w:before="100" w:beforeAutospacing="1" w:after="100" w:afterAutospacing="1" w:line="360" w:lineRule="auto"/>
+        <w:jc w:val="both"/>
+        <w:rPr>
+          <w:rFonts w:asciiTheme="minorHAnsi" w:hAnsiTheme="minorHAnsi"/>
+          <w:sz w:val="24"/>
+          <w:szCs w:val="24"/>
+        </w:rPr>
+      </w:pPr>
+      <w:r>
+        <w:rPr>
+          <w:rStyle w:val="s1"/>
+          <w:rFonts w:asciiTheme="minorHAnsi" w:eastAsiaTheme="majorEastAsia" w:hAnsiTheme="minorHAnsi"/>
+          <w:sz w:val="24"/>
+          <w:szCs w:val="24"/>
+        </w:rPr>
+        <w:t>src</w:t>
+      </w:r>
+      <w:r>
+        <w:rPr>
+          <w:rFonts w:asciiTheme="minorHAnsi" w:hAnsiTheme="minorHAnsi"/>
+          <w:sz w:val="24"/>
+          <w:szCs w:val="24"/>
+        </w:rPr>
+        <w:t xml:space="preserve"> and </w:t>
+      </w:r>
+      <w:r>
+        <w:rPr>
+          <w:rStyle w:val="s1"/>
+          <w:rFonts w:asciiTheme="minorHAnsi" w:eastAsiaTheme="majorEastAsia" w:hAnsiTheme="minorHAnsi"/>
+          <w:sz w:val="24"/>
+          <w:szCs w:val="24"/>
+        </w:rPr>
+        <w:t>src/lib</w:t>
+      </w:r>
+      <w:r>
+        <w:rPr>
+          <w:rFonts w:asciiTheme="minorHAnsi" w:hAnsiTheme="minorHAnsi"/>
+          <w:sz w:val="24"/>
+          <w:szCs w:val="24"/>
+        </w:rPr>
+        <w:t xml:space="preserve"> at </w:t>
+      </w:r>
+      <w:r>
+        <w:rPr>
+          <w:rStyle w:val="s2"/>
+          <w:rFonts w:asciiTheme="minorHAnsi" w:eastAsiaTheme="majorEastAsia" w:hAnsiTheme="minorHAnsi"/>
+          <w:b/>
+          <w:bCs/>
+          <w:sz w:val="24"/>
+          <w:szCs w:val="24"/>
+        </w:rPr>
+        <w:t>100%</w:t>
+      </w:r>
+      <w:r>
+        <w:rPr>
+          <w:rFonts w:asciiTheme="minorHAnsi" w:hAnsiTheme="minorHAnsi"/>
+          <w:sz w:val="24"/>
+          <w:szCs w:val="24"/>
+        </w:rPr>
+        <w:t xml:space="preserve"> across all metrics.</w:t>
+      </w:r>
+    </w:p>
+    <w:p>
+      <w:pPr>
+        <w:pStyle w:val="p1"/>
+        <w:numPr>
+          <w:ilvl w:val="0"/>
+          <w:numId w:val="47"/>
+        </w:numPr>
+        <w:spacing w:before="100" w:beforeAutospacing="1" w:after="100" w:afterAutospacing="1" w:line="360" w:lineRule="auto"/>
+        <w:jc w:val="both"/>
+        <w:rPr>
+          <w:rFonts w:asciiTheme="minorHAnsi" w:hAnsiTheme="minorHAnsi"/>
+          <w:sz w:val="24"/>
+          <w:szCs w:val="24"/>
+        </w:rPr>
+      </w:pPr>
+      <w:r>
+        <w:rPr>
+          <w:rStyle w:val="s1"/>
+          <w:rFonts w:asciiTheme="minorHAnsi" w:eastAsiaTheme="majorEastAsia" w:hAnsiTheme="minorHAnsi"/>
+          <w:sz w:val="24"/>
+          <w:szCs w:val="24"/>
+        </w:rPr>
+        <w:t>src/components</w:t>
+      </w:r>
+      <w:r>
+        <w:rPr>
+          <w:rFonts w:asciiTheme="minorHAnsi" w:hAnsiTheme="minorHAnsi"/>
+          <w:sz w:val="24"/>
+          <w:szCs w:val="24"/>
+        </w:rPr>
+        <w:t xml:space="preserve"> and </w:t>
+      </w:r>
+      <w:r>
+        <w:rPr>
+          <w:rStyle w:val="s1"/>
+          <w:rFonts w:asciiTheme="minorHAnsi" w:eastAsiaTheme="majorEastAsia" w:hAnsiTheme="minorHAnsi"/>
+          <w:sz w:val="24"/>
+          <w:szCs w:val="24"/>
+        </w:rPr>
+        <w:t>src/hooks</w:t>
+      </w:r>
+      <w:r>
+        <w:rPr>
+          <w:rFonts w:asciiTheme="minorHAnsi" w:hAnsiTheme="minorHAnsi"/>
+          <w:sz w:val="24"/>
+          <w:szCs w:val="24"/>
+        </w:rPr>
+        <w:t xml:space="preserve"> at </w:t>
+      </w:r>
+      <w:r>
+        <w:rPr>
+          <w:rStyle w:val="s2"/>
+          <w:rFonts w:asciiTheme="minorHAnsi" w:eastAsiaTheme="majorEastAsia" w:hAnsiTheme="minorHAnsi"/>
+          <w:b/>
+          <w:bCs/>
+          <w:sz w:val="24"/>
+          <w:szCs w:val="24"/>
+        </w:rPr>
+        <w:t>100% statements/lines/functions</w:t>
+      </w:r>
+      <w:r>
+        <w:rPr>
+          <w:rFonts w:asciiTheme="minorHAnsi" w:hAnsiTheme="minorHAnsi"/>
+          <w:sz w:val="24"/>
+          <w:szCs w:val="24"/>
+        </w:rPr>
+        <w:t xml:space="preserve">, with high branch coverage (e.g., </w:t>
+      </w:r>
+      <w:r>
+        <w:rPr>
+          <w:rStyle w:val="s1"/>
+          <w:rFonts w:asciiTheme="minorHAnsi" w:eastAsiaTheme="majorEastAsia" w:hAnsiTheme="minorHAnsi"/>
+          <w:sz w:val="24"/>
+          <w:szCs w:val="24"/>
+        </w:rPr>
+        <w:t>AlgorithmMetricsCard</w:t>
+      </w:r>
+      <w:r>
+        <w:rPr>
+          <w:rFonts w:asciiTheme="minorHAnsi" w:hAnsiTheme="minorHAnsi"/>
+          <w:sz w:val="24"/>
+          <w:szCs w:val="24"/>
+        </w:rPr>
+        <w:t xml:space="preserve"> and </w:t>
+      </w:r>
+      <w:r>
+        <w:rPr>
+          <w:rStyle w:val="s1"/>
+          <w:rFonts w:asciiTheme="minorHAnsi" w:eastAsiaTheme="majorEastAsia" w:hAnsiTheme="minorHAnsi"/>
+          <w:sz w:val="24"/>
+          <w:szCs w:val="24"/>
+        </w:rPr>
+        <w:t>PredictionForm</w:t>
+      </w:r>
+      <w:r>
+        <w:rPr>
+          <w:rFonts w:asciiTheme="minorHAnsi" w:hAnsiTheme="minorHAnsi"/>
+          <w:sz w:val="24"/>
+          <w:szCs w:val="24"/>
+        </w:rPr>
+        <w:t xml:space="preserve"> cover alternative display paths and validation outcomes).</w:t>
+      </w:r>
+    </w:p>
+    <w:p>
+      <w:pPr>
+        <w:pStyle w:val="p1"/>
+        <w:numPr>
+          <w:ilvl w:val="0"/>
+          <w:numId w:val="47"/>
+        </w:numPr>
+        <w:spacing w:before="100" w:beforeAutospacing="1" w:after="100" w:afterAutospacing="1" w:line="360" w:lineRule="auto"/>
+        <w:jc w:val="both"/>
+        <w:rPr>
+          <w:rFonts w:asciiTheme="minorHAnsi" w:hAnsiTheme="minorHAnsi"/>
+          <w:sz w:val="24"/>
+          <w:szCs w:val="24"/>
+        </w:rPr>
+      </w:pPr>
+      <w:r>
+        <w:rPr>
+          <w:rFonts w:asciiTheme="minorHAnsi" w:hAnsiTheme="minorHAnsi"/>
+          <w:sz w:val="24"/>
+          <w:szCs w:val="24"/>
+        </w:rPr>
+        <w:t>Page components (</w:t>
+      </w:r>
+      <w:r>
+        <w:rPr>
+          <w:rStyle w:val="s1"/>
+          <w:rFonts w:asciiTheme="minorHAnsi" w:eastAsiaTheme="majorEastAsia" w:hAnsiTheme="minorHAnsi"/>
+          <w:sz w:val="24"/>
+          <w:szCs w:val="24"/>
+        </w:rPr>
+        <w:t>src/pages</w:t>
+      </w:r>
+      <w:r>
+        <w:rPr>
+          <w:rFonts w:asciiTheme="minorHAnsi" w:hAnsiTheme="minorHAnsi"/>
+          <w:sz w:val="24"/>
+          <w:szCs w:val="24"/>
+        </w:rPr>
+        <w:t xml:space="preserve">) maintain </w:t>
+      </w:r>
+      <w:r>
+        <w:rPr>
+          <w:rStyle w:val="s2"/>
+          <w:rFonts w:asciiTheme="minorHAnsi" w:eastAsiaTheme="majorEastAsia" w:hAnsiTheme="minorHAnsi"/>
+          <w:b/>
+          <w:bCs/>
+          <w:sz w:val="24"/>
+          <w:szCs w:val="24"/>
+        </w:rPr>
+        <w:t>&gt;94% statements/lines</w:t>
+      </w:r>
+      <w:r>
+        <w:rPr>
+          <w:rFonts w:asciiTheme="minorHAnsi" w:hAnsiTheme="minorHAnsi"/>
+          <w:sz w:val="24"/>
+          <w:szCs w:val="24"/>
+        </w:rPr>
+        <w:t>, with remaining uncovered branches corresponding to rare UI paths and defensive fallbacks.</w:t>
+      </w:r>
+    </w:p>
+    <w:p>
+      <w:pPr>
         <w:pStyle w:val="Heading2"/>
         <w:rPr>
           <w:lang w:eastAsia="en-GB"/>
@@ -35414,35 +35719,7 @@
           <w:color w:val="000000"/>
           <w:lang w:val="en-GB"/>
         </w:rPr>
-        <w:t>Expert Systems with Applications</w:t>
-      </w:r>
-      <w:r>
-        <w:rPr>
-          <w:rFonts w:ascii="Arial" w:hAnsi="Arial" w:cs="Arial"/>
-          <w:color w:val="000000"/>
-          <w:lang w:val="en-GB"/>
-        </w:rPr>
-        <w:t>, vol. 263, Mar. 2025, p. 125640, https://doi.org/10.1016/j.eswa.2024.125640.</w:t>
-      </w:r>
-    </w:p>
-    <w:p>
-      <w:pPr>
-        <w:pStyle w:val="Bibliography"/>
-        <w:spacing w:line="360" w:lineRule="auto"/>
-        <w:jc w:val="both"/>
-        <w:rPr>
-          <w:rFonts w:ascii="Arial" w:hAnsi="Arial" w:cs="Arial"/>
-          <w:color w:val="000000"/>
-          <w:lang w:val="en-GB"/>
-        </w:rPr>
-      </w:pPr>
-      <w:r>
-        <w:rPr>
-          <w:rFonts w:ascii="Arial" w:hAnsi="Arial" w:cs="Arial"/>
-          <w:color w:val="000000"/>
-          <w:lang w:val="en-GB"/>
-        </w:rPr>
-        <w:t xml:space="preserve">Friedman, Jerome H. “Greedy Function Approximation: A Gradient Boosting Machine.” </w:t>
+        <w:t xml:space="preserve">Expert </w:t>
       </w:r>
       <w:r>
         <w:rPr>
@@ -35452,7 +35729,8 @@
           <w:color w:val="000000"/>
           <w:lang w:val="en-GB"/>
         </w:rPr>
-        <w:t>Annals of Statistics</w:t>
+        <w:lastRenderedPageBreak/>
+        <w:t>Systems with Applications</w:t>
       </w:r>
       <w:r>
         <w:rPr>
@@ -35460,7 +35738,7 @@
           <w:color w:val="000000"/>
           <w:lang w:val="en-GB"/>
         </w:rPr>
-        <w:t>, vol. 29, no. 5, 2001, pp. 1189–232, https://doi.org/10.1214/aos/1013203451.</w:t>
+        <w:t>, vol. 263, Mar. 2025, p. 125640, https://doi.org/10.1016/j.eswa.2024.125640.</w:t>
       </w:r>
     </w:p>
     <w:p>
@@ -35480,7 +35758,7 @@
           <w:color w:val="000000"/>
           <w:lang w:val="en-GB"/>
         </w:rPr>
-        <w:t xml:space="preserve">Gegic, Enis, et al. “Car Price Prediction Using Machine Learning Techniques.” </w:t>
+        <w:t xml:space="preserve">Friedman, Jerome H. “Greedy Function Approximation: A Gradient Boosting Machine.” </w:t>
       </w:r>
       <w:r>
         <w:rPr>
@@ -35490,7 +35768,7 @@
           <w:color w:val="000000"/>
           <w:lang w:val="en-GB"/>
         </w:rPr>
-        <w:t>TEM Journal</w:t>
+        <w:t>Annals of Statistics</w:t>
       </w:r>
       <w:r>
         <w:rPr>
@@ -35498,7 +35776,27 @@
           <w:color w:val="000000"/>
           <w:lang w:val="en-GB"/>
         </w:rPr>
-        <w:t xml:space="preserve">, vol. 8, no. 1, Feb. 2019, pp. 113–18. Academic Search Ultimate, 135048125, </w:t>
+        <w:t>, vol. 29, no. 5, 2001, pp. 1189–232, https://doi.org/10.1214/aos/1013203451.</w:t>
+      </w:r>
+    </w:p>
+    <w:p>
+      <w:pPr>
+        <w:pStyle w:val="Bibliography"/>
+        <w:spacing w:line="360" w:lineRule="auto"/>
+        <w:jc w:val="both"/>
+        <w:rPr>
+          <w:rFonts w:ascii="Arial" w:hAnsi="Arial" w:cs="Arial"/>
+          <w:color w:val="000000"/>
+          <w:lang w:val="en-GB"/>
+        </w:rPr>
+      </w:pPr>
+      <w:r>
+        <w:rPr>
+          <w:rFonts w:ascii="Arial" w:hAnsi="Arial" w:cs="Arial"/>
+          <w:color w:val="000000"/>
+          <w:lang w:val="en-GB"/>
+        </w:rPr>
+        <w:t xml:space="preserve">Gegic, Enis, et al. “Car Price Prediction Using Machine Learning Techniques.” </w:t>
       </w:r>
       <w:r>
         <w:rPr>
@@ -35508,7 +35806,7 @@
           <w:color w:val="000000"/>
           <w:lang w:val="en-GB"/>
         </w:rPr>
-        <w:t>EBSCOhost</w:t>
+        <w:t>TEM Journal</w:t>
       </w:r>
       <w:r>
         <w:rPr>
@@ -35516,27 +35814,7 @@
           <w:color w:val="000000"/>
           <w:lang w:val="en-GB"/>
         </w:rPr>
-        <w:t>, https://doi.org/10.18421/TEM81-16.</w:t>
-      </w:r>
-    </w:p>
-    <w:p>
-      <w:pPr>
-        <w:pStyle w:val="Bibliography"/>
-        <w:spacing w:line="360" w:lineRule="auto"/>
-        <w:jc w:val="both"/>
-        <w:rPr>
-          <w:rFonts w:ascii="Arial" w:hAnsi="Arial" w:cs="Arial"/>
-          <w:color w:val="000000"/>
-          <w:lang w:val="en-GB"/>
-        </w:rPr>
-      </w:pPr>
-      <w:r>
-        <w:rPr>
-          <w:rFonts w:ascii="Arial" w:hAnsi="Arial" w:cs="Arial"/>
-          <w:color w:val="000000"/>
-          <w:lang w:val="en-GB"/>
-        </w:rPr>
-        <w:t xml:space="preserve">Haque, Alimul, et al. “Implication of Different Data Split Ratio on the Performance of Model in Price Prediction of Used Vehicles Using Regression Analysis.” </w:t>
+        <w:t xml:space="preserve">, vol. 8, no. 1, Feb. 2019, pp. 113–18. Academic Search Ultimate, 135048125, </w:t>
       </w:r>
       <w:r>
         <w:rPr>
@@ -35546,7 +35824,7 @@
           <w:color w:val="000000"/>
           <w:lang w:val="en-GB"/>
         </w:rPr>
-        <w:t>Data &amp; Metadata</w:t>
+        <w:t>EBSCOhost</w:t>
       </w:r>
       <w:r>
         <w:rPr>
@@ -35554,7 +35832,27 @@
           <w:color w:val="000000"/>
           <w:lang w:val="en-GB"/>
         </w:rPr>
-        <w:t xml:space="preserve">, vol. 3, Jan. 2024, pp. 1–14. Academic Search Ultimate, 181529805, </w:t>
+        <w:t>, https://doi.org/10.18421/TEM81-16.</w:t>
+      </w:r>
+    </w:p>
+    <w:p>
+      <w:pPr>
+        <w:pStyle w:val="Bibliography"/>
+        <w:spacing w:line="360" w:lineRule="auto"/>
+        <w:jc w:val="both"/>
+        <w:rPr>
+          <w:rFonts w:ascii="Arial" w:hAnsi="Arial" w:cs="Arial"/>
+          <w:color w:val="000000"/>
+          <w:lang w:val="en-GB"/>
+        </w:rPr>
+      </w:pPr>
+      <w:r>
+        <w:rPr>
+          <w:rFonts w:ascii="Arial" w:hAnsi="Arial" w:cs="Arial"/>
+          <w:color w:val="000000"/>
+          <w:lang w:val="en-GB"/>
+        </w:rPr>
+        <w:t xml:space="preserve">Haque, Alimul, et al. “Implication of Different Data Split Ratio on the Performance of Model in Price Prediction of Used Vehicles Using Regression Analysis.” </w:t>
       </w:r>
       <w:r>
         <w:rPr>
@@ -35564,7 +35862,7 @@
           <w:color w:val="000000"/>
           <w:lang w:val="en-GB"/>
         </w:rPr>
-        <w:t>EBSCOhost</w:t>
+        <w:t>Data &amp; Metadata</w:t>
       </w:r>
       <w:r>
         <w:rPr>
@@ -35572,27 +35870,7 @@
           <w:color w:val="000000"/>
           <w:lang w:val="en-GB"/>
         </w:rPr>
-        <w:t>, https://doi.org/10.56294/dm2024425.</w:t>
-      </w:r>
-    </w:p>
-    <w:p>
-      <w:pPr>
-        <w:pStyle w:val="Bibliography"/>
-        <w:spacing w:line="360" w:lineRule="auto"/>
-        <w:jc w:val="both"/>
-        <w:rPr>
-          <w:rFonts w:ascii="Arial" w:hAnsi="Arial" w:cs="Arial"/>
-          <w:color w:val="000000"/>
-          <w:lang w:val="en-GB"/>
-        </w:rPr>
-      </w:pPr>
-      <w:r>
-        <w:rPr>
-          <w:rFonts w:ascii="Arial" w:hAnsi="Arial" w:cs="Arial"/>
-          <w:color w:val="000000"/>
-          <w:lang w:val="en-GB"/>
-        </w:rPr>
-        <w:t xml:space="preserve">J. I. Kang, et al. “Comparing Regression Models Predicting the Price of Used Cars in Big Data.” </w:t>
+        <w:t xml:space="preserve">, vol. 3, Jan. 2024, pp. 1–14. Academic Search Ultimate, 181529805, </w:t>
       </w:r>
       <w:r>
         <w:rPr>
@@ -35602,7 +35880,35 @@
           <w:color w:val="000000"/>
           <w:lang w:val="en-GB"/>
         </w:rPr>
-        <w:t xml:space="preserve">2022 IEEE International Conference on Consumer Electronics-Asia </w:t>
+        <w:t>EBSCOhost</w:t>
+      </w:r>
+      <w:r>
+        <w:rPr>
+          <w:rFonts w:ascii="Arial" w:hAnsi="Arial" w:cs="Arial"/>
+          <w:color w:val="000000"/>
+          <w:lang w:val="en-GB"/>
+        </w:rPr>
+        <w:t>, https://doi.org/10.56294/dm2024425.</w:t>
+      </w:r>
+    </w:p>
+    <w:p>
+      <w:pPr>
+        <w:pStyle w:val="Bibliography"/>
+        <w:spacing w:line="360" w:lineRule="auto"/>
+        <w:jc w:val="both"/>
+        <w:rPr>
+          <w:rFonts w:ascii="Arial" w:hAnsi="Arial" w:cs="Arial"/>
+          <w:color w:val="000000"/>
+          <w:lang w:val="en-GB"/>
+        </w:rPr>
+      </w:pPr>
+      <w:r>
+        <w:rPr>
+          <w:rFonts w:ascii="Arial" w:hAnsi="Arial" w:cs="Arial"/>
+          <w:color w:val="000000"/>
+          <w:lang w:val="en-GB"/>
+        </w:rPr>
+        <w:t xml:space="preserve">J. I. Kang, et al. “Comparing Regression Models Predicting the Price of Used Cars in Big Data.” </w:t>
       </w:r>
       <w:r>
         <w:rPr>
@@ -35612,8 +35918,7 @@
           <w:color w:val="000000"/>
           <w:lang w:val="en-GB"/>
         </w:rPr>
-        <w:lastRenderedPageBreak/>
-        <w:t>(ICCE-Asia)</w:t>
+        <w:t>2022 IEEE International Conference on Consumer Electronics-Asia (ICCE-Asia)</w:t>
       </w:r>
       <w:r>
         <w:rPr>
@@ -35831,6 +36136,7 @@
           <w:color w:val="000000"/>
           <w:lang w:val="en-GB"/>
         </w:rPr>
+        <w:lastRenderedPageBreak/>
         <w:t xml:space="preserve">Scornet, Erwan. </w:t>
       </w:r>
       <w:r>
@@ -41070,6 +41376,155 @@
     </w:lvl>
   </w:abstractNum>
   <w:abstractNum w:abstractNumId="36" w15:restartNumberingAfterBreak="0">
+    <w:nsid w:val="63921A2D"/>
+    <w:multiLevelType w:val="multilevel"/>
+    <w:tmpl w:val="CA62B294"/>
+    <w:lvl w:ilvl="0">
+      <w:start w:val="1"/>
+      <w:numFmt w:val="bullet"/>
+      <w:lvlText w:val=""/>
+      <w:lvlJc w:val="left"/>
+      <w:pPr>
+        <w:tabs>
+          <w:tab w:val="num" w:pos="720"/>
+        </w:tabs>
+        <w:ind w:left="720" w:hanging="360"/>
+      </w:pPr>
+      <w:rPr>
+        <w:rFonts w:ascii="Symbol" w:hAnsi="Symbol" w:hint="default"/>
+        <w:sz w:val="20"/>
+      </w:rPr>
+    </w:lvl>
+    <w:lvl w:ilvl="1" w:tentative="1">
+      <w:start w:val="1"/>
+      <w:numFmt w:val="bullet"/>
+      <w:lvlText w:val="o"/>
+      <w:lvlJc w:val="left"/>
+      <w:pPr>
+        <w:tabs>
+          <w:tab w:val="num" w:pos="1440"/>
+        </w:tabs>
+        <w:ind w:left="1440" w:hanging="360"/>
+      </w:pPr>
+      <w:rPr>
+        <w:rFonts w:ascii="Courier New" w:hAnsi="Courier New" w:hint="default"/>
+        <w:sz w:val="20"/>
+      </w:rPr>
+    </w:lvl>
+    <w:lvl w:ilvl="2" w:tentative="1">
+      <w:start w:val="1"/>
+      <w:numFmt w:val="bullet"/>
+      <w:lvlText w:val=""/>
+      <w:lvlJc w:val="left"/>
+      <w:pPr>
+        <w:tabs>
+          <w:tab w:val="num" w:pos="2160"/>
+        </w:tabs>
+        <w:ind w:left="2160" w:hanging="360"/>
+      </w:pPr>
+      <w:rPr>
+        <w:rFonts w:ascii="Wingdings" w:hAnsi="Wingdings" w:hint="default"/>
+        <w:sz w:val="20"/>
+      </w:rPr>
+    </w:lvl>
+    <w:lvl w:ilvl="3" w:tentative="1">
+      <w:start w:val="1"/>
+      <w:numFmt w:val="bullet"/>
+      <w:lvlText w:val=""/>
+      <w:lvlJc w:val="left"/>
+      <w:pPr>
+        <w:tabs>
+          <w:tab w:val="num" w:pos="2880"/>
+        </w:tabs>
+        <w:ind w:left="2880" w:hanging="360"/>
+      </w:pPr>
+      <w:rPr>
+        <w:rFonts w:ascii="Wingdings" w:hAnsi="Wingdings" w:hint="default"/>
+        <w:sz w:val="20"/>
+      </w:rPr>
+    </w:lvl>
+    <w:lvl w:ilvl="4" w:tentative="1">
+      <w:start w:val="1"/>
+      <w:numFmt w:val="bullet"/>
+      <w:lvlText w:val=""/>
+      <w:lvlJc w:val="left"/>
+      <w:pPr>
+        <w:tabs>
+          <w:tab w:val="num" w:pos="3600"/>
+        </w:tabs>
+        <w:ind w:left="3600" w:hanging="360"/>
+      </w:pPr>
+      <w:rPr>
+        <w:rFonts w:ascii="Wingdings" w:hAnsi="Wingdings" w:hint="default"/>
+        <w:sz w:val="20"/>
+      </w:rPr>
+    </w:lvl>
+    <w:lvl w:ilvl="5" w:tentative="1">
+      <w:start w:val="1"/>
+      <w:numFmt w:val="bullet"/>
+      <w:lvlText w:val=""/>
+      <w:lvlJc w:val="left"/>
+      <w:pPr>
+        <w:tabs>
+          <w:tab w:val="num" w:pos="4320"/>
+        </w:tabs>
+        <w:ind w:left="4320" w:hanging="360"/>
+      </w:pPr>
+      <w:rPr>
+        <w:rFonts w:ascii="Wingdings" w:hAnsi="Wingdings" w:hint="default"/>
+        <w:sz w:val="20"/>
+      </w:rPr>
+    </w:lvl>
+    <w:lvl w:ilvl="6" w:tentative="1">
+      <w:start w:val="1"/>
+      <w:numFmt w:val="bullet"/>
+      <w:lvlText w:val=""/>
+      <w:lvlJc w:val="left"/>
+      <w:pPr>
+        <w:tabs>
+          <w:tab w:val="num" w:pos="5040"/>
+        </w:tabs>
+        <w:ind w:left="5040" w:hanging="360"/>
+      </w:pPr>
+      <w:rPr>
+        <w:rFonts w:ascii="Wingdings" w:hAnsi="Wingdings" w:hint="default"/>
+        <w:sz w:val="20"/>
+      </w:rPr>
+    </w:lvl>
+    <w:lvl w:ilvl="7" w:tentative="1">
+      <w:start w:val="1"/>
+      <w:numFmt w:val="bullet"/>
+      <w:lvlText w:val=""/>
+      <w:lvlJc w:val="left"/>
+      <w:pPr>
+        <w:tabs>
+          <w:tab w:val="num" w:pos="5760"/>
+        </w:tabs>
+        <w:ind w:left="5760" w:hanging="360"/>
+      </w:pPr>
+      <w:rPr>
+        <w:rFonts w:ascii="Wingdings" w:hAnsi="Wingdings" w:hint="default"/>
+        <w:sz w:val="20"/>
+      </w:rPr>
+    </w:lvl>
+    <w:lvl w:ilvl="8" w:tentative="1">
+      <w:start w:val="1"/>
+      <w:numFmt w:val="bullet"/>
+      <w:lvlText w:val=""/>
+      <w:lvlJc w:val="left"/>
+      <w:pPr>
+        <w:tabs>
+          <w:tab w:val="num" w:pos="6480"/>
+        </w:tabs>
+        <w:ind w:left="6480" w:hanging="360"/>
+      </w:pPr>
+      <w:rPr>
+        <w:rFonts w:ascii="Wingdings" w:hAnsi="Wingdings" w:hint="default"/>
+        <w:sz w:val="20"/>
+      </w:rPr>
+    </w:lvl>
+  </w:abstractNum>
+  <w:abstractNum w:abstractNumId="37" w15:restartNumberingAfterBreak="0">
     <w:nsid w:val="656B0D2A"/>
     <w:multiLevelType w:val="multilevel"/>
     <w:tmpl w:val="DB6C63BC"/>
@@ -41182,7 +41637,7 @@
       </w:pPr>
     </w:lvl>
   </w:abstractNum>
-  <w:abstractNum w:abstractNumId="37" w15:restartNumberingAfterBreak="0">
+  <w:abstractNum w:abstractNumId="38" w15:restartNumberingAfterBreak="0">
     <w:nsid w:val="682A5440"/>
     <w:multiLevelType w:val="hybridMultilevel"/>
     <w:tmpl w:val="AAD05CE2"/>
@@ -41268,7 +41723,7 @@
       </w:pPr>
     </w:lvl>
   </w:abstractNum>
-  <w:abstractNum w:abstractNumId="38" w15:restartNumberingAfterBreak="0">
+  <w:abstractNum w:abstractNumId="39" w15:restartNumberingAfterBreak="0">
     <w:nsid w:val="69AF24FB"/>
     <w:multiLevelType w:val="multilevel"/>
     <w:tmpl w:val="E11ECAB8"/>
@@ -41413,7 +41868,7 @@
       </w:rPr>
     </w:lvl>
   </w:abstractNum>
-  <w:abstractNum w:abstractNumId="39" w15:restartNumberingAfterBreak="0">
+  <w:abstractNum w:abstractNumId="40" w15:restartNumberingAfterBreak="0">
     <w:nsid w:val="6A546346"/>
     <w:multiLevelType w:val="hybridMultilevel"/>
     <w:tmpl w:val="CCA43946"/>
@@ -41502,7 +41957,7 @@
       </w:pPr>
     </w:lvl>
   </w:abstractNum>
-  <w:abstractNum w:abstractNumId="40" w15:restartNumberingAfterBreak="0">
+  <w:abstractNum w:abstractNumId="41" w15:restartNumberingAfterBreak="0">
     <w:nsid w:val="70984AA5"/>
     <w:multiLevelType w:val="multilevel"/>
     <w:tmpl w:val="E6A01174"/>
@@ -41651,7 +42106,7 @@
       </w:rPr>
     </w:lvl>
   </w:abstractNum>
-  <w:abstractNum w:abstractNumId="41" w15:restartNumberingAfterBreak="0">
+  <w:abstractNum w:abstractNumId="42" w15:restartNumberingAfterBreak="0">
     <w:nsid w:val="72CC5C49"/>
     <w:multiLevelType w:val="hybridMultilevel"/>
     <w:tmpl w:val="2C10AD5A"/>
@@ -41737,7 +42192,7 @@
       </w:pPr>
     </w:lvl>
   </w:abstractNum>
-  <w:abstractNum w:abstractNumId="42" w15:restartNumberingAfterBreak="0">
+  <w:abstractNum w:abstractNumId="43" w15:restartNumberingAfterBreak="0">
     <w:nsid w:val="752432DB"/>
     <w:multiLevelType w:val="multilevel"/>
     <w:tmpl w:val="7E669132"/>
@@ -41886,7 +42341,7 @@
       </w:rPr>
     </w:lvl>
   </w:abstractNum>
-  <w:abstractNum w:abstractNumId="43" w15:restartNumberingAfterBreak="0">
+  <w:abstractNum w:abstractNumId="44" w15:restartNumberingAfterBreak="0">
     <w:nsid w:val="76821FFF"/>
     <w:multiLevelType w:val="multilevel"/>
     <w:tmpl w:val="59044738"/>
@@ -42035,7 +42490,7 @@
       </w:rPr>
     </w:lvl>
   </w:abstractNum>
-  <w:abstractNum w:abstractNumId="44" w15:restartNumberingAfterBreak="0">
+  <w:abstractNum w:abstractNumId="45" w15:restartNumberingAfterBreak="0">
     <w:nsid w:val="7A7640D9"/>
     <w:multiLevelType w:val="multilevel"/>
     <w:tmpl w:val="24869B22"/>
@@ -42184,7 +42639,7 @@
       </w:rPr>
     </w:lvl>
   </w:abstractNum>
-  <w:abstractNum w:abstractNumId="45" w15:restartNumberingAfterBreak="0">
+  <w:abstractNum w:abstractNumId="46" w15:restartNumberingAfterBreak="0">
     <w:nsid w:val="7FD848D3"/>
     <w:multiLevelType w:val="multilevel"/>
     <w:tmpl w:val="1C02CF7A"/>
@@ -42340,10 +42795,10 @@
     <w:abstractNumId w:val="30"/>
   </w:num>
   <w:num w:numId="3" w16cid:durableId="539589606">
-    <w:abstractNumId w:val="41"/>
+    <w:abstractNumId w:val="42"/>
   </w:num>
   <w:num w:numId="4" w16cid:durableId="1140460316">
-    <w:abstractNumId w:val="39"/>
+    <w:abstractNumId w:val="40"/>
   </w:num>
   <w:num w:numId="5" w16cid:durableId="1767850142">
     <w:abstractNumId w:val="20"/>
@@ -42352,13 +42807,13 @@
     <w:abstractNumId w:val="15"/>
   </w:num>
   <w:num w:numId="7" w16cid:durableId="1674988774">
-    <w:abstractNumId w:val="42"/>
+    <w:abstractNumId w:val="43"/>
   </w:num>
   <w:num w:numId="8" w16cid:durableId="1526822514">
     <w:abstractNumId w:val="3"/>
   </w:num>
   <w:num w:numId="9" w16cid:durableId="1764567828">
-    <w:abstractNumId w:val="40"/>
+    <w:abstractNumId w:val="41"/>
   </w:num>
   <w:num w:numId="10" w16cid:durableId="1018846034">
     <w:abstractNumId w:val="11"/>
@@ -42367,7 +42822,7 @@
     <w:abstractNumId w:val="12"/>
   </w:num>
   <w:num w:numId="12" w16cid:durableId="992566807">
-    <w:abstractNumId w:val="36"/>
+    <w:abstractNumId w:val="37"/>
   </w:num>
   <w:num w:numId="13" w16cid:durableId="1214730339">
     <w:abstractNumId w:val="13"/>
@@ -42385,7 +42840,7 @@
     <w:abstractNumId w:val="6"/>
   </w:num>
   <w:num w:numId="18" w16cid:durableId="285819897">
-    <w:abstractNumId w:val="37"/>
+    <w:abstractNumId w:val="38"/>
   </w:num>
   <w:num w:numId="19" w16cid:durableId="757483083">
     <w:abstractNumId w:val="14"/>
@@ -42415,7 +42870,7 @@
     <w:abstractNumId w:val="29"/>
   </w:num>
   <w:num w:numId="28" w16cid:durableId="1149323321">
-    <w:abstractNumId w:val="43"/>
+    <w:abstractNumId w:val="44"/>
   </w:num>
   <w:num w:numId="29" w16cid:durableId="1361591560">
     <w:abstractNumId w:val="17"/>
@@ -42451,7 +42906,7 @@
     <w:abstractNumId w:val="22"/>
   </w:num>
   <w:num w:numId="40" w16cid:durableId="1139955536">
-    <w:abstractNumId w:val="38"/>
+    <w:abstractNumId w:val="39"/>
   </w:num>
   <w:num w:numId="41" w16cid:durableId="1072196320">
     <w:abstractNumId w:val="34"/>
@@ -42466,10 +42921,13 @@
     <w:abstractNumId w:val="4"/>
   </w:num>
   <w:num w:numId="45" w16cid:durableId="2045249172">
+    <w:abstractNumId w:val="46"/>
+  </w:num>
+  <w:num w:numId="46" w16cid:durableId="198860568">
     <w:abstractNumId w:val="45"/>
   </w:num>
-  <w:num w:numId="46" w16cid:durableId="198860568">
-    <w:abstractNumId w:val="44"/>
+  <w:num w:numId="47" w16cid:durableId="976448527">
+    <w:abstractNumId w:val="36"/>
   </w:num>
 </w:numbering>
 </file>

</xml_diff>